<commit_message>
Meetraport container snelheid is done
</commit_message>
<xml_diff>
--- a/meetrapporten/working/Meetrapport_container.docx
+++ b/meetrapporten/working/Meetrapport_container.docx
@@ -4,7 +4,7 @@
   <w:body>
     <w:p>
       <w:pPr>
-        <w:pStyle w:val="Titel"/>
+        <w:pStyle w:val="Title"/>
         <w:rPr>
           <w:lang w:val="nl-NL"/>
         </w:rPr>
@@ -104,27 +104,7 @@
                                 <w:sz w:val="36"/>
                                 <w:lang w:val="nl-NL"/>
                               </w:rPr>
-                              <w:t xml:space="preserve">Florian </w:t>
-                            </w:r>
-                            <w:proofErr w:type="spellStart"/>
-                            <w:r>
-                              <w:rPr>
-                                <w:rFonts w:ascii="Segoe UI Light" w:hAnsi="Segoe UI Light" w:cs="Segoe UI Light"/>
-                                <w:color w:val="31849B" w:themeColor="accent5" w:themeShade="BF"/>
-                                <w:sz w:val="36"/>
-                                <w:lang w:val="nl-NL"/>
-                              </w:rPr>
-                              <w:t>Humblot</w:t>
-                            </w:r>
-                            <w:proofErr w:type="spellEnd"/>
-                            <w:r>
-                              <w:rPr>
-                                <w:rFonts w:ascii="Segoe UI Light" w:hAnsi="Segoe UI Light" w:cs="Segoe UI Light"/>
-                                <w:color w:val="31849B" w:themeColor="accent5" w:themeShade="BF"/>
-                                <w:sz w:val="36"/>
-                                <w:lang w:val="nl-NL"/>
-                              </w:rPr>
-                              <w:t xml:space="preserve"> - 17</w:t>
+                              <w:t>Florian Humblot - 17</w:t>
                             </w:r>
                             <w:r>
                               <w:rPr>
@@ -267,27 +247,7 @@
                           <w:sz w:val="36"/>
                           <w:lang w:val="nl-NL"/>
                         </w:rPr>
-                        <w:t xml:space="preserve">Florian </w:t>
-                      </w:r>
-                      <w:proofErr w:type="spellStart"/>
-                      <w:r>
-                        <w:rPr>
-                          <w:rFonts w:ascii="Segoe UI Light" w:hAnsi="Segoe UI Light" w:cs="Segoe UI Light"/>
-                          <w:color w:val="31849B" w:themeColor="accent5" w:themeShade="BF"/>
-                          <w:sz w:val="36"/>
-                          <w:lang w:val="nl-NL"/>
-                        </w:rPr>
-                        <w:t>Humblot</w:t>
-                      </w:r>
-                      <w:proofErr w:type="spellEnd"/>
-                      <w:r>
-                        <w:rPr>
-                          <w:rFonts w:ascii="Segoe UI Light" w:hAnsi="Segoe UI Light" w:cs="Segoe UI Light"/>
-                          <w:color w:val="31849B" w:themeColor="accent5" w:themeShade="BF"/>
-                          <w:sz w:val="36"/>
-                          <w:lang w:val="nl-NL"/>
-                        </w:rPr>
-                        <w:t xml:space="preserve"> - 17</w:t>
+                        <w:t>Florian Humblot - 17</w:t>
                       </w:r>
                       <w:r>
                         <w:rPr>
@@ -404,6 +364,12 @@
     <w:sdt>
       <w:sdtPr>
         <w:rPr>
+          <w:rFonts w:ascii="Quicksand Book" w:eastAsiaTheme="minorHAnsi" w:hAnsi="Quicksand Book" w:cstheme="minorBidi"/>
+          <w:b w:val="0"/>
+          <w:bCs w:val="0"/>
+          <w:color w:val="auto"/>
+          <w:sz w:val="20"/>
+          <w:szCs w:val="22"/>
           <w:lang w:val="nl-NL"/>
         </w:rPr>
         <w:id w:val="-1469126495"/>
@@ -414,17 +380,13 @@
       </w:sdtPr>
       <w:sdtEndPr>
         <w:rPr>
-          <w:rFonts w:ascii="Quicksand Book" w:eastAsiaTheme="minorHAnsi" w:hAnsi="Quicksand Book" w:cstheme="minorBidi"/>
-          <w:color w:val="auto"/>
-          <w:sz w:val="20"/>
-          <w:szCs w:val="22"/>
           <w:lang w:val="en-US"/>
         </w:rPr>
       </w:sdtEndPr>
       <w:sdtContent>
         <w:p>
           <w:pPr>
-            <w:pStyle w:val="Kopvaninhoudsopgave"/>
+            <w:pStyle w:val="TOCHeading"/>
           </w:pPr>
           <w:r>
             <w:rPr>
@@ -435,7 +397,7 @@
         </w:p>
         <w:p>
           <w:pPr>
-            <w:pStyle w:val="Inhopg2"/>
+            <w:pStyle w:val="TOC2"/>
             <w:tabs>
               <w:tab w:val="right" w:leader="dot" w:pos="9350"/>
             </w:tabs>
@@ -513,7 +475,7 @@
         </w:p>
         <w:p>
           <w:pPr>
-            <w:pStyle w:val="Inhopg2"/>
+            <w:pStyle w:val="TOC2"/>
             <w:tabs>
               <w:tab w:val="right" w:leader="dot" w:pos="9350"/>
             </w:tabs>
@@ -582,7 +544,7 @@
         </w:p>
         <w:p>
           <w:pPr>
-            <w:pStyle w:val="Inhopg2"/>
+            <w:pStyle w:val="TOC2"/>
             <w:tabs>
               <w:tab w:val="right" w:leader="dot" w:pos="9350"/>
             </w:tabs>
@@ -651,7 +613,7 @@
         </w:p>
         <w:p>
           <w:pPr>
-            <w:pStyle w:val="Inhopg2"/>
+            <w:pStyle w:val="TOC2"/>
             <w:tabs>
               <w:tab w:val="right" w:leader="dot" w:pos="9350"/>
             </w:tabs>
@@ -720,7 +682,7 @@
         </w:p>
         <w:p>
           <w:pPr>
-            <w:pStyle w:val="Inhopg2"/>
+            <w:pStyle w:val="TOC2"/>
             <w:tabs>
               <w:tab w:val="right" w:leader="dot" w:pos="9350"/>
             </w:tabs>
@@ -789,7 +751,7 @@
         </w:p>
         <w:p>
           <w:pPr>
-            <w:pStyle w:val="Inhopg2"/>
+            <w:pStyle w:val="TOC2"/>
             <w:tabs>
               <w:tab w:val="right" w:leader="dot" w:pos="9350"/>
             </w:tabs>
@@ -858,7 +820,7 @@
         </w:p>
         <w:p>
           <w:pPr>
-            <w:pStyle w:val="Inhopg2"/>
+            <w:pStyle w:val="TOC2"/>
             <w:tabs>
               <w:tab w:val="right" w:leader="dot" w:pos="9350"/>
             </w:tabs>
@@ -965,7 +927,7 @@
     </w:p>
     <w:p>
       <w:pPr>
-        <w:pStyle w:val="Kop2"/>
+        <w:pStyle w:val="Heading2"/>
         <w:numPr>
           <w:ilvl w:val="0"/>
           <w:numId w:val="0"/>
@@ -980,15 +942,7 @@
           <w:lang w:val="nl-NL"/>
         </w:rPr>
         <w:lastRenderedPageBreak/>
-        <w:t>D</w:t>
-      </w:r>
-      <w:bookmarkStart w:id="1" w:name="_GoBack"/>
-      <w:bookmarkEnd w:id="1"/>
-      <w:r>
-        <w:rPr>
-          <w:lang w:val="nl-NL"/>
-        </w:rPr>
-        <w:t>oel</w:t>
+        <w:t>Doel</w:t>
       </w:r>
       <w:bookmarkEnd w:id="0"/>
     </w:p>
@@ -1002,81 +956,68 @@
         <w:rPr>
           <w:lang w:val="nl-NL"/>
         </w:rPr>
-        <w:t>Geef aan wat het doel van het experiment is, bijvoorbeeld in de vorm van een te controleren hypothese.</w:t>
+        <w:t xml:space="preserve">Het doel van dit experiment is het meten van de snelheid van de </w:t>
+      </w:r>
+      <w:proofErr w:type="spellStart"/>
+      <w:r>
+        <w:rPr>
+          <w:lang w:val="nl-NL"/>
+        </w:rPr>
+        <w:t>imageShell</w:t>
+      </w:r>
+      <w:proofErr w:type="spellEnd"/>
+      <w:r>
+        <w:rPr>
+          <w:lang w:val="nl-NL"/>
+        </w:rPr>
+        <w:t xml:space="preserve"> implementatie. De meting gaat over de algemene </w:t>
+      </w:r>
+      <w:proofErr w:type="spellStart"/>
+      <w:r>
+        <w:rPr>
+          <w:lang w:val="nl-NL"/>
+        </w:rPr>
+        <w:t>execution</w:t>
+      </w:r>
+      <w:proofErr w:type="spellEnd"/>
+      <w:r>
+        <w:rPr>
+          <w:lang w:val="nl-NL"/>
+        </w:rPr>
+        <w:t xml:space="preserve"> time van het volledige programma waarbij de enige verandering de implementatie van de </w:t>
+      </w:r>
+      <w:proofErr w:type="spellStart"/>
+      <w:r>
+        <w:rPr>
+          <w:lang w:val="nl-NL"/>
+        </w:rPr>
+        <w:t>studentRGBImage</w:t>
+      </w:r>
+      <w:proofErr w:type="spellEnd"/>
+      <w:r>
+        <w:rPr>
+          <w:lang w:val="nl-NL"/>
+        </w:rPr>
+        <w:t xml:space="preserve"> en </w:t>
+      </w:r>
+      <w:proofErr w:type="spellStart"/>
+      <w:r>
+        <w:rPr>
+          <w:lang w:val="nl-NL"/>
+        </w:rPr>
+        <w:t>studentIntensityImage</w:t>
+      </w:r>
+      <w:proofErr w:type="spellEnd"/>
+      <w:r>
+        <w:rPr>
+          <w:lang w:val="nl-NL"/>
+        </w:rPr>
+        <w:t xml:space="preserve"> is. </w:t>
       </w:r>
     </w:p>
     <w:p>
       <w:pPr>
-        <w:rPr>
-          <w:lang w:val="nl-NL"/>
-        </w:rPr>
-      </w:pPr>
-      <w:r>
-        <w:rPr>
-          <w:lang w:val="nl-NL"/>
-        </w:rPr>
-        <w:t xml:space="preserve">Het doel van dit experiment is het meten van de snelheid van de </w:t>
-      </w:r>
-      <w:proofErr w:type="spellStart"/>
-      <w:r>
-        <w:rPr>
-          <w:lang w:val="nl-NL"/>
-        </w:rPr>
-        <w:t>imageShell</w:t>
-      </w:r>
-      <w:proofErr w:type="spellEnd"/>
-      <w:r>
-        <w:rPr>
-          <w:lang w:val="nl-NL"/>
-        </w:rPr>
-        <w:t xml:space="preserve"> implementatie. De meting gaat over de algemene </w:t>
-      </w:r>
-      <w:proofErr w:type="spellStart"/>
-      <w:r>
-        <w:rPr>
-          <w:lang w:val="nl-NL"/>
-        </w:rPr>
-        <w:t>execution</w:t>
-      </w:r>
-      <w:proofErr w:type="spellEnd"/>
-      <w:r>
-        <w:rPr>
-          <w:lang w:val="nl-NL"/>
-        </w:rPr>
-        <w:t xml:space="preserve"> time van het volledige programma waarbij de enige verandering de implementatie van de </w:t>
-      </w:r>
-      <w:proofErr w:type="spellStart"/>
-      <w:r>
-        <w:rPr>
-          <w:lang w:val="nl-NL"/>
-        </w:rPr>
-        <w:t>studentRGBImage</w:t>
-      </w:r>
-      <w:proofErr w:type="spellEnd"/>
-      <w:r>
-        <w:rPr>
-          <w:lang w:val="nl-NL"/>
-        </w:rPr>
-        <w:t xml:space="preserve"> en </w:t>
-      </w:r>
-      <w:proofErr w:type="spellStart"/>
-      <w:r>
-        <w:rPr>
-          <w:lang w:val="nl-NL"/>
-        </w:rPr>
-        <w:t>studentIntensityImage</w:t>
-      </w:r>
-      <w:proofErr w:type="spellEnd"/>
-      <w:r>
-        <w:rPr>
-          <w:lang w:val="nl-NL"/>
-        </w:rPr>
-        <w:t xml:space="preserve"> is. </w:t>
-      </w:r>
-    </w:p>
-    <w:p>
-      <w:pPr>
-        <w:pStyle w:val="Kop2"/>
+        <w:pStyle w:val="Heading2"/>
         <w:numPr>
           <w:ilvl w:val="0"/>
           <w:numId w:val="0"/>
@@ -1085,12 +1026,45 @@
           <w:lang w:val="nl-NL"/>
         </w:rPr>
       </w:pPr>
-      <w:bookmarkStart w:id="2" w:name="_Toc4141765"/>
+      <w:bookmarkStart w:id="1" w:name="_Toc4141765"/>
       <w:r>
         <w:rPr>
           <w:lang w:val="nl-NL"/>
         </w:rPr>
         <w:t>Hypothese</w:t>
+      </w:r>
+      <w:bookmarkEnd w:id="1"/>
+    </w:p>
+    <w:p>
+      <w:pPr>
+        <w:rPr>
+          <w:lang w:val="nl-NL"/>
+        </w:rPr>
+      </w:pPr>
+      <w:r>
+        <w:rPr>
+          <w:lang w:val="nl-NL"/>
+        </w:rPr>
+        <w:t>De hypothese is als volgt: de student implementatie zal 10% sneller zijn dan de implementatie die aangeleverd is.</w:t>
+      </w:r>
+    </w:p>
+    <w:p>
+      <w:pPr>
+        <w:pStyle w:val="Heading2"/>
+        <w:numPr>
+          <w:ilvl w:val="0"/>
+          <w:numId w:val="0"/>
+        </w:numPr>
+        <w:rPr>
+          <w:lang w:val="nl-NL"/>
+        </w:rPr>
+      </w:pPr>
+      <w:bookmarkStart w:id="2" w:name="_Toc4141766"/>
+      <w:r>
+        <w:rPr>
+          <w:lang w:val="nl-NL"/>
+        </w:rPr>
+        <w:t>Werkwijze</w:t>
       </w:r>
       <w:bookmarkEnd w:id="2"/>
     </w:p>
@@ -1104,43 +1078,122 @@
         <w:rPr>
           <w:lang w:val="nl-NL"/>
         </w:rPr>
-        <w:t xml:space="preserve">Voordat je aan de proef begint stel je een hypothese op; wat verwacht je dat het antwoord </w:t>
-      </w:r>
-      <w:r>
-        <w:rPr>
-          <w:lang w:val="nl-NL"/>
-        </w:rPr>
-        <w:t>zal zijn op je onderzoeksvraag?</w:t>
+        <w:t xml:space="preserve">Om de snelheid van de implementaties te meten zonder invloed van andere programma’s wordt elk plaatje uit de </w:t>
+      </w:r>
+      <w:proofErr w:type="spellStart"/>
+      <w:r>
+        <w:rPr>
+          <w:lang w:val="nl-NL"/>
+        </w:rPr>
+        <w:t>testset</w:t>
+      </w:r>
+      <w:proofErr w:type="spellEnd"/>
+      <w:r>
+        <w:rPr>
+          <w:lang w:val="nl-NL"/>
+        </w:rPr>
+        <w:t xml:space="preserve"> 100</w:t>
+      </w:r>
+      <w:r>
+        <w:rPr>
+          <w:lang w:val="nl-NL"/>
+        </w:rPr>
+        <w:t>0</w:t>
+      </w:r>
+      <w:r>
+        <w:rPr>
+          <w:lang w:val="nl-NL"/>
+        </w:rPr>
+        <w:t>x door het programma heen gehaald voor de default implementatie en vervolgens 10</w:t>
+      </w:r>
+      <w:r>
+        <w:rPr>
+          <w:lang w:val="nl-NL"/>
+        </w:rPr>
+        <w:t>0</w:t>
+      </w:r>
+      <w:r>
+        <w:rPr>
+          <w:lang w:val="nl-NL"/>
+        </w:rPr>
+        <w:t xml:space="preserve">0x door de student implementatie. Op die manier hopen wij externe invloeden uit te kunnen filteren. De totale </w:t>
+      </w:r>
+      <w:proofErr w:type="spellStart"/>
+      <w:r>
+        <w:rPr>
+          <w:lang w:val="nl-NL"/>
+        </w:rPr>
+        <w:t>execution</w:t>
+      </w:r>
+      <w:proofErr w:type="spellEnd"/>
+      <w:r>
+        <w:rPr>
+          <w:lang w:val="nl-NL"/>
+        </w:rPr>
+        <w:t xml:space="preserve"> time wordt bijgehouden voor elk van de twee implementaties waarna wij een gemiddelde executietijd kunnen berekenen. Totaal worden er 7 plaatjes 10</w:t>
+      </w:r>
+      <w:r>
+        <w:rPr>
+          <w:lang w:val="nl-NL"/>
+        </w:rPr>
+        <w:t>0</w:t>
+      </w:r>
+      <w:r>
+        <w:rPr>
+          <w:lang w:val="nl-NL"/>
+        </w:rPr>
+        <w:t>0x per implementatie getest. Dit zorgt dus voor 1400</w:t>
+      </w:r>
+      <w:r>
+        <w:rPr>
+          <w:lang w:val="nl-NL"/>
+        </w:rPr>
+        <w:t>0</w:t>
+      </w:r>
+      <w:r>
+        <w:rPr>
+          <w:lang w:val="nl-NL"/>
+        </w:rPr>
+        <w:t xml:space="preserve">  uitvoeringen van het programma. De gemiddelde tijd van elke executie wordt in een </w:t>
+      </w:r>
+      <w:proofErr w:type="spellStart"/>
+      <w:r>
+        <w:rPr>
+          <w:lang w:val="nl-NL"/>
+        </w:rPr>
+        <w:t>csv</w:t>
+      </w:r>
+      <w:proofErr w:type="spellEnd"/>
+      <w:r>
+        <w:rPr>
+          <w:lang w:val="nl-NL"/>
+        </w:rPr>
+        <w:t xml:space="preserve"> bestand geschreven dat vervolgens met </w:t>
+      </w:r>
+      <w:proofErr w:type="spellStart"/>
+      <w:r>
+        <w:rPr>
+          <w:lang w:val="nl-NL"/>
+        </w:rPr>
+        <w:t>excel</w:t>
+      </w:r>
+      <w:proofErr w:type="spellEnd"/>
+      <w:r>
+        <w:rPr>
+          <w:lang w:val="nl-NL"/>
+        </w:rPr>
+        <w:t xml:space="preserve"> geanalyseerd kan worden.</w:t>
+      </w:r>
+      <w:r>
+        <w:rPr>
+          <w:lang w:val="nl-NL"/>
+        </w:rPr>
+        <w:t xml:space="preserve"> De metingen worden in release mode uitgevoerd met optimalisatie 02. </w:t>
       </w:r>
     </w:p>
     <w:p>
       <w:pPr>
-        <w:rPr>
-          <w:lang w:val="nl-NL"/>
-        </w:rPr>
-      </w:pPr>
-      <w:r>
-        <w:rPr>
-          <w:lang w:val="nl-NL"/>
-        </w:rPr>
-        <w:t>De</w:t>
-      </w:r>
-      <w:r>
-        <w:rPr>
-          <w:lang w:val="nl-NL"/>
-        </w:rPr>
-        <w:t xml:space="preserve"> hypothese</w:t>
-      </w:r>
-      <w:r>
-        <w:rPr>
-          <w:lang w:val="nl-NL"/>
-        </w:rPr>
-        <w:t xml:space="preserve"> is als volgt: de student implementatie zal 10% sneller zijn dan de implementatie die aangeleverd is.</w:t>
-      </w:r>
-    </w:p>
-    <w:p>
-      <w:pPr>
-        <w:pStyle w:val="Kop2"/>
+        <w:pStyle w:val="Heading2"/>
         <w:numPr>
           <w:ilvl w:val="0"/>
           <w:numId w:val="0"/>
@@ -1149,97 +1202,1250 @@
           <w:lang w:val="nl-NL"/>
         </w:rPr>
       </w:pPr>
-      <w:bookmarkStart w:id="3" w:name="_Toc4141766"/>
-      <w:r>
-        <w:rPr>
-          <w:lang w:val="nl-NL"/>
-        </w:rPr>
-        <w:t>Werkwijze</w:t>
+      <w:bookmarkStart w:id="3" w:name="_Toc4141767"/>
+      <w:r>
+        <w:rPr>
+          <w:lang w:val="nl-NL"/>
+        </w:rPr>
+        <w:t>Resultaten</w:t>
       </w:r>
       <w:bookmarkEnd w:id="3"/>
     </w:p>
-    <w:p>
-      <w:pPr>
-        <w:rPr>
-          <w:lang w:val="nl-NL"/>
-        </w:rPr>
-      </w:pPr>
-      <w:r>
-        <w:rPr>
-          <w:lang w:val="nl-NL"/>
-        </w:rPr>
-        <w:t>Geef een korte beschrijving van het experiment. (Het overschrijven van de practicumhandleiding is niet nodig.) Maak indien nodig een tekening van de proefopstelling, waarin grootheden kunnen worden aangegeven.</w:t>
-      </w:r>
-    </w:p>
-    <w:p>
-      <w:pPr>
-        <w:rPr>
-          <w:lang w:val="nl-NL"/>
-        </w:rPr>
-      </w:pPr>
-      <w:r>
-        <w:rPr>
-          <w:lang w:val="nl-NL"/>
-        </w:rPr>
-        <w:t xml:space="preserve">Om de snelheid van de implementaties te meten zonder invloed van andere programma’s wordt elk plaatje uit de </w:t>
-      </w:r>
-      <w:proofErr w:type="spellStart"/>
-      <w:r>
-        <w:rPr>
-          <w:lang w:val="nl-NL"/>
-        </w:rPr>
-        <w:t>testset</w:t>
-      </w:r>
-      <w:proofErr w:type="spellEnd"/>
-      <w:r>
-        <w:rPr>
-          <w:lang w:val="nl-NL"/>
-        </w:rPr>
-        <w:t xml:space="preserve"> 100x door het programma heen gehaald voor de default implementatie en vervolgens 100x door de student implementatie. Op die manier hopen wij externe invloeden uit te kunnen filteren. De totale </w:t>
-      </w:r>
-      <w:proofErr w:type="spellStart"/>
-      <w:r>
-        <w:rPr>
-          <w:lang w:val="nl-NL"/>
-        </w:rPr>
-        <w:t>execution</w:t>
-      </w:r>
-      <w:proofErr w:type="spellEnd"/>
-      <w:r>
-        <w:rPr>
-          <w:lang w:val="nl-NL"/>
-        </w:rPr>
-        <w:t xml:space="preserve"> time wordt bijgehouden voor elk van de twee implementaties waarna wij een gemiddelde executietijd kunnen berekenen. Totaal worden er 7 plaatjes 100x per implementatie getest. Dit zorgt dus voor 1400  uitvoeringen van het programma. De gemiddelde tijd van elke executie wordt in een </w:t>
-      </w:r>
-      <w:proofErr w:type="spellStart"/>
-      <w:r>
-        <w:rPr>
-          <w:lang w:val="nl-NL"/>
-        </w:rPr>
-        <w:t>csv</w:t>
-      </w:r>
-      <w:proofErr w:type="spellEnd"/>
-      <w:r>
-        <w:rPr>
-          <w:lang w:val="nl-NL"/>
-        </w:rPr>
-        <w:t xml:space="preserve"> bestand geschreven dat vervolgens met </w:t>
-      </w:r>
-      <w:proofErr w:type="spellStart"/>
-      <w:r>
-        <w:rPr>
-          <w:lang w:val="nl-NL"/>
-        </w:rPr>
-        <w:t>excel</w:t>
-      </w:r>
-      <w:proofErr w:type="spellEnd"/>
-      <w:r>
-        <w:rPr>
-          <w:lang w:val="nl-NL"/>
-        </w:rPr>
-        <w:t xml:space="preserve"> geanalyseerd kan worden.</w:t>
-      </w:r>
-    </w:p>
+    <w:tbl>
+      <w:tblPr>
+        <w:tblW w:w="5403" w:type="pct"/>
+        <w:tblLook w:val="04A0" w:firstRow="1" w:lastRow="0" w:firstColumn="1" w:lastColumn="0" w:noHBand="0" w:noVBand="1"/>
+      </w:tblPr>
+      <w:tblGrid>
+        <w:gridCol w:w="7364"/>
+        <w:gridCol w:w="1757"/>
+        <w:gridCol w:w="1227"/>
+      </w:tblGrid>
+      <w:tr>
+        <w:trPr>
+          <w:trHeight w:val="304"/>
+        </w:trPr>
+        <w:tc>
+          <w:tcPr>
+            <w:tcW w:w="3558" w:type="pct"/>
+            <w:tcBorders>
+              <w:top w:val="nil"/>
+              <w:left w:val="nil"/>
+              <w:bottom w:val="nil"/>
+              <w:right w:val="nil"/>
+            </w:tcBorders>
+            <w:shd w:val="clear" w:color="D9E1F2" w:fill="D9E1F2"/>
+            <w:noWrap/>
+            <w:vAlign w:val="bottom"/>
+            <w:hideMark/>
+          </w:tcPr>
+          <w:p>
+            <w:pPr>
+              <w:spacing w:after="0" w:line="240" w:lineRule="auto"/>
+              <w:jc w:val="left"/>
+              <w:rPr>
+                <w:rFonts w:ascii="Calibri" w:eastAsia="Times New Roman" w:hAnsi="Calibri" w:cs="Calibri"/>
+                <w:b/>
+                <w:bCs/>
+                <w:color w:val="000000"/>
+                <w:sz w:val="22"/>
+              </w:rPr>
+            </w:pPr>
+            <w:r>
+              <w:rPr>
+                <w:rFonts w:ascii="Calibri" w:eastAsia="Times New Roman" w:hAnsi="Calibri" w:cs="Calibri"/>
+                <w:b/>
+                <w:bCs/>
+                <w:color w:val="000000"/>
+                <w:sz w:val="22"/>
+              </w:rPr>
+              <w:t xml:space="preserve">Average of  </w:t>
+            </w:r>
+            <w:proofErr w:type="spellStart"/>
+            <w:r>
+              <w:rPr>
+                <w:rFonts w:ascii="Calibri" w:eastAsia="Times New Roman" w:hAnsi="Calibri" w:cs="Calibri"/>
+                <w:b/>
+                <w:bCs/>
+                <w:color w:val="000000"/>
+                <w:sz w:val="22"/>
+              </w:rPr>
+              <w:t>executiontime</w:t>
+            </w:r>
+            <w:proofErr w:type="spellEnd"/>
+          </w:p>
+        </w:tc>
+        <w:tc>
+          <w:tcPr>
+            <w:tcW w:w="849" w:type="pct"/>
+            <w:tcBorders>
+              <w:top w:val="nil"/>
+              <w:left w:val="nil"/>
+              <w:bottom w:val="nil"/>
+              <w:right w:val="nil"/>
+            </w:tcBorders>
+            <w:shd w:val="clear" w:color="D9E1F2" w:fill="D9E1F2"/>
+            <w:noWrap/>
+            <w:vAlign w:val="bottom"/>
+            <w:hideMark/>
+          </w:tcPr>
+          <w:p>
+            <w:pPr>
+              <w:spacing w:after="0" w:line="240" w:lineRule="auto"/>
+              <w:jc w:val="left"/>
+              <w:rPr>
+                <w:rFonts w:ascii="Calibri" w:eastAsia="Times New Roman" w:hAnsi="Calibri" w:cs="Calibri"/>
+                <w:b/>
+                <w:bCs/>
+                <w:color w:val="000000"/>
+                <w:sz w:val="22"/>
+              </w:rPr>
+            </w:pPr>
+          </w:p>
+        </w:tc>
+        <w:tc>
+          <w:tcPr>
+            <w:tcW w:w="593" w:type="pct"/>
+            <w:tcBorders>
+              <w:top w:val="nil"/>
+              <w:left w:val="nil"/>
+              <w:bottom w:val="nil"/>
+              <w:right w:val="nil"/>
+            </w:tcBorders>
+            <w:shd w:val="clear" w:color="D9E1F2" w:fill="D9E1F2"/>
+            <w:noWrap/>
+            <w:vAlign w:val="bottom"/>
+            <w:hideMark/>
+          </w:tcPr>
+          <w:p>
+            <w:pPr>
+              <w:spacing w:after="0" w:line="240" w:lineRule="auto"/>
+              <w:jc w:val="left"/>
+              <w:rPr>
+                <w:rFonts w:ascii="Calibri" w:eastAsia="Times New Roman" w:hAnsi="Calibri" w:cs="Calibri"/>
+                <w:b/>
+                <w:bCs/>
+                <w:color w:val="000000"/>
+                <w:sz w:val="22"/>
+              </w:rPr>
+            </w:pPr>
+          </w:p>
+        </w:tc>
+      </w:tr>
+      <w:tr>
+        <w:trPr>
+          <w:trHeight w:val="304"/>
+        </w:trPr>
+        <w:tc>
+          <w:tcPr>
+            <w:tcW w:w="3558" w:type="pct"/>
+            <w:tcBorders>
+              <w:top w:val="nil"/>
+              <w:left w:val="nil"/>
+              <w:bottom w:val="single" w:sz="4" w:space="0" w:color="8EA9DB"/>
+              <w:right w:val="nil"/>
+            </w:tcBorders>
+            <w:shd w:val="clear" w:color="D9E1F2" w:fill="D9E1F2"/>
+            <w:noWrap/>
+            <w:vAlign w:val="bottom"/>
+            <w:hideMark/>
+          </w:tcPr>
+          <w:p>
+            <w:pPr>
+              <w:spacing w:after="0" w:line="240" w:lineRule="auto"/>
+              <w:jc w:val="left"/>
+              <w:rPr>
+                <w:rFonts w:ascii="Calibri" w:eastAsia="Times New Roman" w:hAnsi="Calibri" w:cs="Calibri"/>
+                <w:b/>
+                <w:bCs/>
+                <w:color w:val="000000"/>
+                <w:sz w:val="22"/>
+              </w:rPr>
+            </w:pPr>
+            <w:r>
+              <w:rPr>
+                <w:rFonts w:ascii="Calibri" w:eastAsia="Times New Roman" w:hAnsi="Calibri" w:cs="Calibri"/>
+                <w:b/>
+                <w:bCs/>
+                <w:color w:val="000000"/>
+                <w:sz w:val="22"/>
+              </w:rPr>
+              <w:t>Image</w:t>
+            </w:r>
+          </w:p>
+        </w:tc>
+        <w:tc>
+          <w:tcPr>
+            <w:tcW w:w="849" w:type="pct"/>
+            <w:tcBorders>
+              <w:top w:val="nil"/>
+              <w:left w:val="nil"/>
+              <w:bottom w:val="single" w:sz="4" w:space="0" w:color="8EA9DB"/>
+              <w:right w:val="nil"/>
+            </w:tcBorders>
+            <w:shd w:val="clear" w:color="D9E1F2" w:fill="D9E1F2"/>
+            <w:noWrap/>
+            <w:vAlign w:val="bottom"/>
+            <w:hideMark/>
+          </w:tcPr>
+          <w:p>
+            <w:pPr>
+              <w:spacing w:after="0" w:line="240" w:lineRule="auto"/>
+              <w:jc w:val="left"/>
+              <w:rPr>
+                <w:rFonts w:ascii="Calibri" w:eastAsia="Times New Roman" w:hAnsi="Calibri" w:cs="Calibri"/>
+                <w:b/>
+                <w:bCs/>
+                <w:color w:val="000000"/>
+                <w:sz w:val="22"/>
+              </w:rPr>
+            </w:pPr>
+            <w:r>
+              <w:rPr>
+                <w:rFonts w:ascii="Calibri" w:eastAsia="Times New Roman" w:hAnsi="Calibri" w:cs="Calibri"/>
+                <w:b/>
+                <w:bCs/>
+                <w:color w:val="000000"/>
+                <w:sz w:val="22"/>
+              </w:rPr>
+              <w:t xml:space="preserve"> default</w:t>
+            </w:r>
+          </w:p>
+        </w:tc>
+        <w:tc>
+          <w:tcPr>
+            <w:tcW w:w="593" w:type="pct"/>
+            <w:tcBorders>
+              <w:top w:val="nil"/>
+              <w:left w:val="nil"/>
+              <w:bottom w:val="single" w:sz="4" w:space="0" w:color="8EA9DB"/>
+              <w:right w:val="nil"/>
+            </w:tcBorders>
+            <w:shd w:val="clear" w:color="D9E1F2" w:fill="D9E1F2"/>
+            <w:noWrap/>
+            <w:vAlign w:val="bottom"/>
+            <w:hideMark/>
+          </w:tcPr>
+          <w:p>
+            <w:pPr>
+              <w:spacing w:after="0" w:line="240" w:lineRule="auto"/>
+              <w:jc w:val="left"/>
+              <w:rPr>
+                <w:rFonts w:ascii="Calibri" w:eastAsia="Times New Roman" w:hAnsi="Calibri" w:cs="Calibri"/>
+                <w:b/>
+                <w:bCs/>
+                <w:color w:val="000000"/>
+                <w:sz w:val="22"/>
+              </w:rPr>
+            </w:pPr>
+            <w:r>
+              <w:rPr>
+                <w:rFonts w:ascii="Calibri" w:eastAsia="Times New Roman" w:hAnsi="Calibri" w:cs="Calibri"/>
+                <w:b/>
+                <w:bCs/>
+                <w:color w:val="000000"/>
+                <w:sz w:val="22"/>
+              </w:rPr>
+              <w:t xml:space="preserve"> student</w:t>
+            </w:r>
+          </w:p>
+        </w:tc>
+      </w:tr>
+      <w:tr>
+        <w:trPr>
+          <w:trHeight w:val="304"/>
+        </w:trPr>
+        <w:tc>
+          <w:tcPr>
+            <w:tcW w:w="3558" w:type="pct"/>
+            <w:tcBorders>
+              <w:top w:val="nil"/>
+              <w:left w:val="nil"/>
+              <w:bottom w:val="nil"/>
+              <w:right w:val="nil"/>
+            </w:tcBorders>
+            <w:shd w:val="clear" w:color="auto" w:fill="auto"/>
+            <w:noWrap/>
+            <w:vAlign w:val="bottom"/>
+            <w:hideMark/>
+          </w:tcPr>
+          <w:p>
+            <w:pPr>
+              <w:spacing w:after="0" w:line="240" w:lineRule="auto"/>
+              <w:jc w:val="left"/>
+              <w:rPr>
+                <w:rFonts w:ascii="Calibri" w:eastAsia="Times New Roman" w:hAnsi="Calibri" w:cs="Calibri"/>
+                <w:color w:val="000000"/>
+                <w:sz w:val="22"/>
+              </w:rPr>
+            </w:pPr>
+            <w:r>
+              <w:rPr>
+                <w:rFonts w:ascii="Calibri" w:eastAsia="Times New Roman" w:hAnsi="Calibri" w:cs="Calibri"/>
+                <w:color w:val="000000"/>
+                <w:sz w:val="22"/>
+              </w:rPr>
+              <w:t>Set A/</w:t>
+            </w:r>
+            <w:proofErr w:type="spellStart"/>
+            <w:r>
+              <w:rPr>
+                <w:rFonts w:ascii="Calibri" w:eastAsia="Times New Roman" w:hAnsi="Calibri" w:cs="Calibri"/>
+                <w:color w:val="000000"/>
+                <w:sz w:val="22"/>
+              </w:rPr>
+              <w:t>TestSet</w:t>
+            </w:r>
+            <w:proofErr w:type="spellEnd"/>
+            <w:r>
+              <w:rPr>
+                <w:rFonts w:ascii="Calibri" w:eastAsia="Times New Roman" w:hAnsi="Calibri" w:cs="Calibri"/>
+                <w:color w:val="000000"/>
+                <w:sz w:val="22"/>
+              </w:rPr>
+              <w:t xml:space="preserve"> Images/child-1.jpg</w:t>
+            </w:r>
+          </w:p>
+        </w:tc>
+        <w:tc>
+          <w:tcPr>
+            <w:tcW w:w="849" w:type="pct"/>
+            <w:tcBorders>
+              <w:top w:val="nil"/>
+              <w:left w:val="nil"/>
+              <w:bottom w:val="nil"/>
+              <w:right w:val="nil"/>
+            </w:tcBorders>
+            <w:shd w:val="clear" w:color="auto" w:fill="auto"/>
+            <w:noWrap/>
+            <w:vAlign w:val="bottom"/>
+            <w:hideMark/>
+          </w:tcPr>
+          <w:p>
+            <w:pPr>
+              <w:spacing w:after="0" w:line="240" w:lineRule="auto"/>
+              <w:jc w:val="right"/>
+              <w:rPr>
+                <w:rFonts w:ascii="Calibri" w:eastAsia="Times New Roman" w:hAnsi="Calibri" w:cs="Calibri"/>
+                <w:color w:val="000000"/>
+                <w:sz w:val="22"/>
+              </w:rPr>
+            </w:pPr>
+            <w:r>
+              <w:rPr>
+                <w:rFonts w:ascii="Calibri" w:eastAsia="Times New Roman" w:hAnsi="Calibri" w:cs="Calibri"/>
+                <w:color w:val="000000"/>
+                <w:sz w:val="22"/>
+              </w:rPr>
+              <w:t>212.37</w:t>
+            </w:r>
+          </w:p>
+        </w:tc>
+        <w:tc>
+          <w:tcPr>
+            <w:tcW w:w="593" w:type="pct"/>
+            <w:tcBorders>
+              <w:top w:val="nil"/>
+              <w:left w:val="nil"/>
+              <w:bottom w:val="nil"/>
+              <w:right w:val="nil"/>
+            </w:tcBorders>
+            <w:shd w:val="clear" w:color="auto" w:fill="auto"/>
+            <w:noWrap/>
+            <w:vAlign w:val="bottom"/>
+            <w:hideMark/>
+          </w:tcPr>
+          <w:p>
+            <w:pPr>
+              <w:spacing w:after="0" w:line="240" w:lineRule="auto"/>
+              <w:jc w:val="right"/>
+              <w:rPr>
+                <w:rFonts w:ascii="Calibri" w:eastAsia="Times New Roman" w:hAnsi="Calibri" w:cs="Calibri"/>
+                <w:color w:val="000000"/>
+                <w:sz w:val="22"/>
+              </w:rPr>
+            </w:pPr>
+            <w:r>
+              <w:rPr>
+                <w:rFonts w:ascii="Calibri" w:eastAsia="Times New Roman" w:hAnsi="Calibri" w:cs="Calibri"/>
+                <w:color w:val="000000"/>
+                <w:sz w:val="22"/>
+              </w:rPr>
+              <w:t>192.28</w:t>
+            </w:r>
+          </w:p>
+        </w:tc>
+      </w:tr>
+      <w:tr>
+        <w:trPr>
+          <w:trHeight w:val="304"/>
+        </w:trPr>
+        <w:tc>
+          <w:tcPr>
+            <w:tcW w:w="3558" w:type="pct"/>
+            <w:tcBorders>
+              <w:top w:val="nil"/>
+              <w:left w:val="nil"/>
+              <w:bottom w:val="nil"/>
+              <w:right w:val="nil"/>
+            </w:tcBorders>
+            <w:shd w:val="clear" w:color="auto" w:fill="auto"/>
+            <w:noWrap/>
+            <w:vAlign w:val="bottom"/>
+            <w:hideMark/>
+          </w:tcPr>
+          <w:p>
+            <w:pPr>
+              <w:spacing w:after="0" w:line="240" w:lineRule="auto"/>
+              <w:jc w:val="left"/>
+              <w:rPr>
+                <w:rFonts w:ascii="Calibri" w:eastAsia="Times New Roman" w:hAnsi="Calibri" w:cs="Calibri"/>
+                <w:color w:val="000000"/>
+                <w:sz w:val="22"/>
+              </w:rPr>
+            </w:pPr>
+            <w:r>
+              <w:rPr>
+                <w:rFonts w:ascii="Calibri" w:eastAsia="Times New Roman" w:hAnsi="Calibri" w:cs="Calibri"/>
+                <w:color w:val="000000"/>
+                <w:sz w:val="22"/>
+              </w:rPr>
+              <w:t>Set A/</w:t>
+            </w:r>
+            <w:proofErr w:type="spellStart"/>
+            <w:r>
+              <w:rPr>
+                <w:rFonts w:ascii="Calibri" w:eastAsia="Times New Roman" w:hAnsi="Calibri" w:cs="Calibri"/>
+                <w:color w:val="000000"/>
+                <w:sz w:val="22"/>
+              </w:rPr>
+              <w:t>TestSet</w:t>
+            </w:r>
+            <w:proofErr w:type="spellEnd"/>
+            <w:r>
+              <w:rPr>
+                <w:rFonts w:ascii="Calibri" w:eastAsia="Times New Roman" w:hAnsi="Calibri" w:cs="Calibri"/>
+                <w:color w:val="000000"/>
+                <w:sz w:val="22"/>
+              </w:rPr>
+              <w:t xml:space="preserve"> Images/female-1.png</w:t>
+            </w:r>
+          </w:p>
+        </w:tc>
+        <w:tc>
+          <w:tcPr>
+            <w:tcW w:w="849" w:type="pct"/>
+            <w:tcBorders>
+              <w:top w:val="nil"/>
+              <w:left w:val="nil"/>
+              <w:bottom w:val="nil"/>
+              <w:right w:val="nil"/>
+            </w:tcBorders>
+            <w:shd w:val="clear" w:color="auto" w:fill="auto"/>
+            <w:noWrap/>
+            <w:vAlign w:val="bottom"/>
+            <w:hideMark/>
+          </w:tcPr>
+          <w:p>
+            <w:pPr>
+              <w:spacing w:after="0" w:line="240" w:lineRule="auto"/>
+              <w:jc w:val="right"/>
+              <w:rPr>
+                <w:rFonts w:ascii="Calibri" w:eastAsia="Times New Roman" w:hAnsi="Calibri" w:cs="Calibri"/>
+                <w:color w:val="000000"/>
+                <w:sz w:val="22"/>
+              </w:rPr>
+            </w:pPr>
+            <w:r>
+              <w:rPr>
+                <w:rFonts w:ascii="Calibri" w:eastAsia="Times New Roman" w:hAnsi="Calibri" w:cs="Calibri"/>
+                <w:color w:val="000000"/>
+                <w:sz w:val="22"/>
+              </w:rPr>
+              <w:t>127.83</w:t>
+            </w:r>
+          </w:p>
+        </w:tc>
+        <w:tc>
+          <w:tcPr>
+            <w:tcW w:w="593" w:type="pct"/>
+            <w:tcBorders>
+              <w:top w:val="nil"/>
+              <w:left w:val="nil"/>
+              <w:bottom w:val="nil"/>
+              <w:right w:val="nil"/>
+            </w:tcBorders>
+            <w:shd w:val="clear" w:color="auto" w:fill="auto"/>
+            <w:noWrap/>
+            <w:vAlign w:val="bottom"/>
+            <w:hideMark/>
+          </w:tcPr>
+          <w:p>
+            <w:pPr>
+              <w:spacing w:after="0" w:line="240" w:lineRule="auto"/>
+              <w:jc w:val="right"/>
+              <w:rPr>
+                <w:rFonts w:ascii="Calibri" w:eastAsia="Times New Roman" w:hAnsi="Calibri" w:cs="Calibri"/>
+                <w:color w:val="000000"/>
+                <w:sz w:val="22"/>
+              </w:rPr>
+            </w:pPr>
+            <w:r>
+              <w:rPr>
+                <w:rFonts w:ascii="Calibri" w:eastAsia="Times New Roman" w:hAnsi="Calibri" w:cs="Calibri"/>
+                <w:color w:val="000000"/>
+                <w:sz w:val="22"/>
+              </w:rPr>
+              <w:t>138.54</w:t>
+            </w:r>
+          </w:p>
+        </w:tc>
+      </w:tr>
+      <w:tr>
+        <w:trPr>
+          <w:trHeight w:val="304"/>
+        </w:trPr>
+        <w:tc>
+          <w:tcPr>
+            <w:tcW w:w="3558" w:type="pct"/>
+            <w:tcBorders>
+              <w:top w:val="nil"/>
+              <w:left w:val="nil"/>
+              <w:bottom w:val="nil"/>
+              <w:right w:val="nil"/>
+            </w:tcBorders>
+            <w:shd w:val="clear" w:color="auto" w:fill="auto"/>
+            <w:noWrap/>
+            <w:vAlign w:val="bottom"/>
+            <w:hideMark/>
+          </w:tcPr>
+          <w:p>
+            <w:pPr>
+              <w:spacing w:after="0" w:line="240" w:lineRule="auto"/>
+              <w:jc w:val="left"/>
+              <w:rPr>
+                <w:rFonts w:ascii="Calibri" w:eastAsia="Times New Roman" w:hAnsi="Calibri" w:cs="Calibri"/>
+                <w:color w:val="000000"/>
+                <w:sz w:val="22"/>
+              </w:rPr>
+            </w:pPr>
+            <w:r>
+              <w:rPr>
+                <w:rFonts w:ascii="Calibri" w:eastAsia="Times New Roman" w:hAnsi="Calibri" w:cs="Calibri"/>
+                <w:color w:val="000000"/>
+                <w:sz w:val="22"/>
+              </w:rPr>
+              <w:t>Set A/</w:t>
+            </w:r>
+            <w:proofErr w:type="spellStart"/>
+            <w:r>
+              <w:rPr>
+                <w:rFonts w:ascii="Calibri" w:eastAsia="Times New Roman" w:hAnsi="Calibri" w:cs="Calibri"/>
+                <w:color w:val="000000"/>
+                <w:sz w:val="22"/>
+              </w:rPr>
+              <w:t>TestSet</w:t>
+            </w:r>
+            <w:proofErr w:type="spellEnd"/>
+            <w:r>
+              <w:rPr>
+                <w:rFonts w:ascii="Calibri" w:eastAsia="Times New Roman" w:hAnsi="Calibri" w:cs="Calibri"/>
+                <w:color w:val="000000"/>
+                <w:sz w:val="22"/>
+              </w:rPr>
+              <w:t xml:space="preserve"> Images/female-2.png</w:t>
+            </w:r>
+          </w:p>
+        </w:tc>
+        <w:tc>
+          <w:tcPr>
+            <w:tcW w:w="849" w:type="pct"/>
+            <w:tcBorders>
+              <w:top w:val="nil"/>
+              <w:left w:val="nil"/>
+              <w:bottom w:val="nil"/>
+              <w:right w:val="nil"/>
+            </w:tcBorders>
+            <w:shd w:val="clear" w:color="auto" w:fill="auto"/>
+            <w:noWrap/>
+            <w:vAlign w:val="bottom"/>
+            <w:hideMark/>
+          </w:tcPr>
+          <w:p>
+            <w:pPr>
+              <w:spacing w:after="0" w:line="240" w:lineRule="auto"/>
+              <w:jc w:val="right"/>
+              <w:rPr>
+                <w:rFonts w:ascii="Calibri" w:eastAsia="Times New Roman" w:hAnsi="Calibri" w:cs="Calibri"/>
+                <w:color w:val="000000"/>
+                <w:sz w:val="22"/>
+              </w:rPr>
+            </w:pPr>
+            <w:r>
+              <w:rPr>
+                <w:rFonts w:ascii="Calibri" w:eastAsia="Times New Roman" w:hAnsi="Calibri" w:cs="Calibri"/>
+                <w:color w:val="000000"/>
+                <w:sz w:val="22"/>
+              </w:rPr>
+              <w:t>102.31</w:t>
+            </w:r>
+          </w:p>
+        </w:tc>
+        <w:tc>
+          <w:tcPr>
+            <w:tcW w:w="593" w:type="pct"/>
+            <w:tcBorders>
+              <w:top w:val="nil"/>
+              <w:left w:val="nil"/>
+              <w:bottom w:val="nil"/>
+              <w:right w:val="nil"/>
+            </w:tcBorders>
+            <w:shd w:val="clear" w:color="auto" w:fill="auto"/>
+            <w:noWrap/>
+            <w:vAlign w:val="bottom"/>
+            <w:hideMark/>
+          </w:tcPr>
+          <w:p>
+            <w:pPr>
+              <w:spacing w:after="0" w:line="240" w:lineRule="auto"/>
+              <w:jc w:val="right"/>
+              <w:rPr>
+                <w:rFonts w:ascii="Calibri" w:eastAsia="Times New Roman" w:hAnsi="Calibri" w:cs="Calibri"/>
+                <w:color w:val="000000"/>
+                <w:sz w:val="22"/>
+              </w:rPr>
+            </w:pPr>
+            <w:r>
+              <w:rPr>
+                <w:rFonts w:ascii="Calibri" w:eastAsia="Times New Roman" w:hAnsi="Calibri" w:cs="Calibri"/>
+                <w:color w:val="000000"/>
+                <w:sz w:val="22"/>
+              </w:rPr>
+              <w:t>93.54</w:t>
+            </w:r>
+          </w:p>
+        </w:tc>
+      </w:tr>
+      <w:tr>
+        <w:trPr>
+          <w:trHeight w:val="304"/>
+        </w:trPr>
+        <w:tc>
+          <w:tcPr>
+            <w:tcW w:w="3558" w:type="pct"/>
+            <w:tcBorders>
+              <w:top w:val="nil"/>
+              <w:left w:val="nil"/>
+              <w:bottom w:val="nil"/>
+              <w:right w:val="nil"/>
+            </w:tcBorders>
+            <w:shd w:val="clear" w:color="auto" w:fill="auto"/>
+            <w:noWrap/>
+            <w:vAlign w:val="bottom"/>
+            <w:hideMark/>
+          </w:tcPr>
+          <w:p>
+            <w:pPr>
+              <w:spacing w:after="0" w:line="240" w:lineRule="auto"/>
+              <w:jc w:val="left"/>
+              <w:rPr>
+                <w:rFonts w:ascii="Calibri" w:eastAsia="Times New Roman" w:hAnsi="Calibri" w:cs="Calibri"/>
+                <w:color w:val="000000"/>
+                <w:sz w:val="22"/>
+              </w:rPr>
+            </w:pPr>
+            <w:r>
+              <w:rPr>
+                <w:rFonts w:ascii="Calibri" w:eastAsia="Times New Roman" w:hAnsi="Calibri" w:cs="Calibri"/>
+                <w:color w:val="000000"/>
+                <w:sz w:val="22"/>
+              </w:rPr>
+              <w:t>Set A/</w:t>
+            </w:r>
+            <w:proofErr w:type="spellStart"/>
+            <w:r>
+              <w:rPr>
+                <w:rFonts w:ascii="Calibri" w:eastAsia="Times New Roman" w:hAnsi="Calibri" w:cs="Calibri"/>
+                <w:color w:val="000000"/>
+                <w:sz w:val="22"/>
+              </w:rPr>
+              <w:t>TestSet</w:t>
+            </w:r>
+            <w:proofErr w:type="spellEnd"/>
+            <w:r>
+              <w:rPr>
+                <w:rFonts w:ascii="Calibri" w:eastAsia="Times New Roman" w:hAnsi="Calibri" w:cs="Calibri"/>
+                <w:color w:val="000000"/>
+                <w:sz w:val="22"/>
+              </w:rPr>
+              <w:t xml:space="preserve"> Images/female-3.png</w:t>
+            </w:r>
+          </w:p>
+        </w:tc>
+        <w:tc>
+          <w:tcPr>
+            <w:tcW w:w="849" w:type="pct"/>
+            <w:tcBorders>
+              <w:top w:val="nil"/>
+              <w:left w:val="nil"/>
+              <w:bottom w:val="nil"/>
+              <w:right w:val="nil"/>
+            </w:tcBorders>
+            <w:shd w:val="clear" w:color="auto" w:fill="auto"/>
+            <w:noWrap/>
+            <w:vAlign w:val="bottom"/>
+            <w:hideMark/>
+          </w:tcPr>
+          <w:p>
+            <w:pPr>
+              <w:spacing w:after="0" w:line="240" w:lineRule="auto"/>
+              <w:jc w:val="right"/>
+              <w:rPr>
+                <w:rFonts w:ascii="Calibri" w:eastAsia="Times New Roman" w:hAnsi="Calibri" w:cs="Calibri"/>
+                <w:color w:val="000000"/>
+                <w:sz w:val="22"/>
+              </w:rPr>
+            </w:pPr>
+            <w:r>
+              <w:rPr>
+                <w:rFonts w:ascii="Calibri" w:eastAsia="Times New Roman" w:hAnsi="Calibri" w:cs="Calibri"/>
+                <w:color w:val="000000"/>
+                <w:sz w:val="22"/>
+              </w:rPr>
+              <w:t>123.51</w:t>
+            </w:r>
+          </w:p>
+        </w:tc>
+        <w:tc>
+          <w:tcPr>
+            <w:tcW w:w="593" w:type="pct"/>
+            <w:tcBorders>
+              <w:top w:val="nil"/>
+              <w:left w:val="nil"/>
+              <w:bottom w:val="nil"/>
+              <w:right w:val="nil"/>
+            </w:tcBorders>
+            <w:shd w:val="clear" w:color="auto" w:fill="auto"/>
+            <w:noWrap/>
+            <w:vAlign w:val="bottom"/>
+            <w:hideMark/>
+          </w:tcPr>
+          <w:p>
+            <w:pPr>
+              <w:spacing w:after="0" w:line="240" w:lineRule="auto"/>
+              <w:jc w:val="right"/>
+              <w:rPr>
+                <w:rFonts w:ascii="Calibri" w:eastAsia="Times New Roman" w:hAnsi="Calibri" w:cs="Calibri"/>
+                <w:color w:val="000000"/>
+                <w:sz w:val="22"/>
+              </w:rPr>
+            </w:pPr>
+            <w:r>
+              <w:rPr>
+                <w:rFonts w:ascii="Calibri" w:eastAsia="Times New Roman" w:hAnsi="Calibri" w:cs="Calibri"/>
+                <w:color w:val="000000"/>
+                <w:sz w:val="22"/>
+              </w:rPr>
+              <w:t>145.84</w:t>
+            </w:r>
+          </w:p>
+        </w:tc>
+      </w:tr>
+      <w:tr>
+        <w:trPr>
+          <w:trHeight w:val="304"/>
+        </w:trPr>
+        <w:tc>
+          <w:tcPr>
+            <w:tcW w:w="3558" w:type="pct"/>
+            <w:tcBorders>
+              <w:top w:val="nil"/>
+              <w:left w:val="nil"/>
+              <w:bottom w:val="nil"/>
+              <w:right w:val="nil"/>
+            </w:tcBorders>
+            <w:shd w:val="clear" w:color="auto" w:fill="auto"/>
+            <w:noWrap/>
+            <w:vAlign w:val="bottom"/>
+            <w:hideMark/>
+          </w:tcPr>
+          <w:p>
+            <w:pPr>
+              <w:spacing w:after="0" w:line="240" w:lineRule="auto"/>
+              <w:jc w:val="left"/>
+              <w:rPr>
+                <w:rFonts w:ascii="Calibri" w:eastAsia="Times New Roman" w:hAnsi="Calibri" w:cs="Calibri"/>
+                <w:color w:val="000000"/>
+                <w:sz w:val="22"/>
+              </w:rPr>
+            </w:pPr>
+            <w:r>
+              <w:rPr>
+                <w:rFonts w:ascii="Calibri" w:eastAsia="Times New Roman" w:hAnsi="Calibri" w:cs="Calibri"/>
+                <w:color w:val="000000"/>
+                <w:sz w:val="22"/>
+              </w:rPr>
+              <w:t>Set A/</w:t>
+            </w:r>
+            <w:proofErr w:type="spellStart"/>
+            <w:r>
+              <w:rPr>
+                <w:rFonts w:ascii="Calibri" w:eastAsia="Times New Roman" w:hAnsi="Calibri" w:cs="Calibri"/>
+                <w:color w:val="000000"/>
+                <w:sz w:val="22"/>
+              </w:rPr>
+              <w:t>TestSet</w:t>
+            </w:r>
+            <w:proofErr w:type="spellEnd"/>
+            <w:r>
+              <w:rPr>
+                <w:rFonts w:ascii="Calibri" w:eastAsia="Times New Roman" w:hAnsi="Calibri" w:cs="Calibri"/>
+                <w:color w:val="000000"/>
+                <w:sz w:val="22"/>
+              </w:rPr>
+              <w:t xml:space="preserve"> Images/male-1.png</w:t>
+            </w:r>
+          </w:p>
+        </w:tc>
+        <w:tc>
+          <w:tcPr>
+            <w:tcW w:w="849" w:type="pct"/>
+            <w:tcBorders>
+              <w:top w:val="nil"/>
+              <w:left w:val="nil"/>
+              <w:bottom w:val="nil"/>
+              <w:right w:val="nil"/>
+            </w:tcBorders>
+            <w:shd w:val="clear" w:color="auto" w:fill="auto"/>
+            <w:noWrap/>
+            <w:vAlign w:val="bottom"/>
+            <w:hideMark/>
+          </w:tcPr>
+          <w:p>
+            <w:pPr>
+              <w:spacing w:after="0" w:line="240" w:lineRule="auto"/>
+              <w:jc w:val="right"/>
+              <w:rPr>
+                <w:rFonts w:ascii="Calibri" w:eastAsia="Times New Roman" w:hAnsi="Calibri" w:cs="Calibri"/>
+                <w:color w:val="000000"/>
+                <w:sz w:val="22"/>
+              </w:rPr>
+            </w:pPr>
+            <w:r>
+              <w:rPr>
+                <w:rFonts w:ascii="Calibri" w:eastAsia="Times New Roman" w:hAnsi="Calibri" w:cs="Calibri"/>
+                <w:color w:val="000000"/>
+                <w:sz w:val="22"/>
+              </w:rPr>
+              <w:t>127.58</w:t>
+            </w:r>
+          </w:p>
+        </w:tc>
+        <w:tc>
+          <w:tcPr>
+            <w:tcW w:w="593" w:type="pct"/>
+            <w:tcBorders>
+              <w:top w:val="nil"/>
+              <w:left w:val="nil"/>
+              <w:bottom w:val="nil"/>
+              <w:right w:val="nil"/>
+            </w:tcBorders>
+            <w:shd w:val="clear" w:color="auto" w:fill="auto"/>
+            <w:noWrap/>
+            <w:vAlign w:val="bottom"/>
+            <w:hideMark/>
+          </w:tcPr>
+          <w:p>
+            <w:pPr>
+              <w:spacing w:after="0" w:line="240" w:lineRule="auto"/>
+              <w:jc w:val="right"/>
+              <w:rPr>
+                <w:rFonts w:ascii="Calibri" w:eastAsia="Times New Roman" w:hAnsi="Calibri" w:cs="Calibri"/>
+                <w:color w:val="000000"/>
+                <w:sz w:val="22"/>
+              </w:rPr>
+            </w:pPr>
+            <w:r>
+              <w:rPr>
+                <w:rFonts w:ascii="Calibri" w:eastAsia="Times New Roman" w:hAnsi="Calibri" w:cs="Calibri"/>
+                <w:color w:val="000000"/>
+                <w:sz w:val="22"/>
+              </w:rPr>
+              <w:t>129.99</w:t>
+            </w:r>
+          </w:p>
+        </w:tc>
+      </w:tr>
+      <w:tr>
+        <w:trPr>
+          <w:trHeight w:val="304"/>
+        </w:trPr>
+        <w:tc>
+          <w:tcPr>
+            <w:tcW w:w="3558" w:type="pct"/>
+            <w:tcBorders>
+              <w:top w:val="nil"/>
+              <w:left w:val="nil"/>
+              <w:bottom w:val="nil"/>
+              <w:right w:val="nil"/>
+            </w:tcBorders>
+            <w:shd w:val="clear" w:color="auto" w:fill="auto"/>
+            <w:noWrap/>
+            <w:vAlign w:val="bottom"/>
+            <w:hideMark/>
+          </w:tcPr>
+          <w:p>
+            <w:pPr>
+              <w:spacing w:after="0" w:line="240" w:lineRule="auto"/>
+              <w:jc w:val="left"/>
+              <w:rPr>
+                <w:rFonts w:ascii="Calibri" w:eastAsia="Times New Roman" w:hAnsi="Calibri" w:cs="Calibri"/>
+                <w:color w:val="000000"/>
+                <w:sz w:val="22"/>
+              </w:rPr>
+            </w:pPr>
+            <w:r>
+              <w:rPr>
+                <w:rFonts w:ascii="Calibri" w:eastAsia="Times New Roman" w:hAnsi="Calibri" w:cs="Calibri"/>
+                <w:color w:val="000000"/>
+                <w:sz w:val="22"/>
+              </w:rPr>
+              <w:t>Set A/</w:t>
+            </w:r>
+            <w:proofErr w:type="spellStart"/>
+            <w:r>
+              <w:rPr>
+                <w:rFonts w:ascii="Calibri" w:eastAsia="Times New Roman" w:hAnsi="Calibri" w:cs="Calibri"/>
+                <w:color w:val="000000"/>
+                <w:sz w:val="22"/>
+              </w:rPr>
+              <w:t>TestSet</w:t>
+            </w:r>
+            <w:proofErr w:type="spellEnd"/>
+            <w:r>
+              <w:rPr>
+                <w:rFonts w:ascii="Calibri" w:eastAsia="Times New Roman" w:hAnsi="Calibri" w:cs="Calibri"/>
+                <w:color w:val="000000"/>
+                <w:sz w:val="22"/>
+              </w:rPr>
+              <w:t xml:space="preserve"> Images/male-2.png</w:t>
+            </w:r>
+          </w:p>
+        </w:tc>
+        <w:tc>
+          <w:tcPr>
+            <w:tcW w:w="849" w:type="pct"/>
+            <w:tcBorders>
+              <w:top w:val="nil"/>
+              <w:left w:val="nil"/>
+              <w:bottom w:val="nil"/>
+              <w:right w:val="nil"/>
+            </w:tcBorders>
+            <w:shd w:val="clear" w:color="auto" w:fill="auto"/>
+            <w:noWrap/>
+            <w:vAlign w:val="bottom"/>
+            <w:hideMark/>
+          </w:tcPr>
+          <w:p>
+            <w:pPr>
+              <w:spacing w:after="0" w:line="240" w:lineRule="auto"/>
+              <w:jc w:val="right"/>
+              <w:rPr>
+                <w:rFonts w:ascii="Calibri" w:eastAsia="Times New Roman" w:hAnsi="Calibri" w:cs="Calibri"/>
+                <w:color w:val="000000"/>
+                <w:sz w:val="22"/>
+              </w:rPr>
+            </w:pPr>
+            <w:r>
+              <w:rPr>
+                <w:rFonts w:ascii="Calibri" w:eastAsia="Times New Roman" w:hAnsi="Calibri" w:cs="Calibri"/>
+                <w:color w:val="000000"/>
+                <w:sz w:val="22"/>
+              </w:rPr>
+              <w:t>138.77</w:t>
+            </w:r>
+          </w:p>
+        </w:tc>
+        <w:tc>
+          <w:tcPr>
+            <w:tcW w:w="593" w:type="pct"/>
+            <w:tcBorders>
+              <w:top w:val="nil"/>
+              <w:left w:val="nil"/>
+              <w:bottom w:val="nil"/>
+              <w:right w:val="nil"/>
+            </w:tcBorders>
+            <w:shd w:val="clear" w:color="auto" w:fill="auto"/>
+            <w:noWrap/>
+            <w:vAlign w:val="bottom"/>
+            <w:hideMark/>
+          </w:tcPr>
+          <w:p>
+            <w:pPr>
+              <w:spacing w:after="0" w:line="240" w:lineRule="auto"/>
+              <w:jc w:val="right"/>
+              <w:rPr>
+                <w:rFonts w:ascii="Calibri" w:eastAsia="Times New Roman" w:hAnsi="Calibri" w:cs="Calibri"/>
+                <w:color w:val="000000"/>
+                <w:sz w:val="22"/>
+              </w:rPr>
+            </w:pPr>
+            <w:r>
+              <w:rPr>
+                <w:rFonts w:ascii="Calibri" w:eastAsia="Times New Roman" w:hAnsi="Calibri" w:cs="Calibri"/>
+                <w:color w:val="000000"/>
+                <w:sz w:val="22"/>
+              </w:rPr>
+              <w:t>133.1</w:t>
+            </w:r>
+          </w:p>
+        </w:tc>
+      </w:tr>
+      <w:tr>
+        <w:trPr>
+          <w:trHeight w:val="304"/>
+        </w:trPr>
+        <w:tc>
+          <w:tcPr>
+            <w:tcW w:w="3558" w:type="pct"/>
+            <w:tcBorders>
+              <w:top w:val="nil"/>
+              <w:left w:val="nil"/>
+              <w:bottom w:val="nil"/>
+              <w:right w:val="nil"/>
+            </w:tcBorders>
+            <w:shd w:val="clear" w:color="auto" w:fill="auto"/>
+            <w:noWrap/>
+            <w:vAlign w:val="bottom"/>
+            <w:hideMark/>
+          </w:tcPr>
+          <w:p>
+            <w:pPr>
+              <w:spacing w:after="0" w:line="240" w:lineRule="auto"/>
+              <w:jc w:val="left"/>
+              <w:rPr>
+                <w:rFonts w:ascii="Calibri" w:eastAsia="Times New Roman" w:hAnsi="Calibri" w:cs="Calibri"/>
+                <w:color w:val="000000"/>
+                <w:sz w:val="22"/>
+              </w:rPr>
+            </w:pPr>
+            <w:r>
+              <w:rPr>
+                <w:rFonts w:ascii="Calibri" w:eastAsia="Times New Roman" w:hAnsi="Calibri" w:cs="Calibri"/>
+                <w:color w:val="000000"/>
+                <w:sz w:val="22"/>
+              </w:rPr>
+              <w:t>Set A/</w:t>
+            </w:r>
+            <w:proofErr w:type="spellStart"/>
+            <w:r>
+              <w:rPr>
+                <w:rFonts w:ascii="Calibri" w:eastAsia="Times New Roman" w:hAnsi="Calibri" w:cs="Calibri"/>
+                <w:color w:val="000000"/>
+                <w:sz w:val="22"/>
+              </w:rPr>
+              <w:t>TestSet</w:t>
+            </w:r>
+            <w:proofErr w:type="spellEnd"/>
+            <w:r>
+              <w:rPr>
+                <w:rFonts w:ascii="Calibri" w:eastAsia="Times New Roman" w:hAnsi="Calibri" w:cs="Calibri"/>
+                <w:color w:val="000000"/>
+                <w:sz w:val="22"/>
+              </w:rPr>
+              <w:t xml:space="preserve"> Images/male-3.png</w:t>
+            </w:r>
+          </w:p>
+        </w:tc>
+        <w:tc>
+          <w:tcPr>
+            <w:tcW w:w="849" w:type="pct"/>
+            <w:tcBorders>
+              <w:top w:val="nil"/>
+              <w:left w:val="nil"/>
+              <w:bottom w:val="nil"/>
+              <w:right w:val="nil"/>
+            </w:tcBorders>
+            <w:shd w:val="clear" w:color="auto" w:fill="auto"/>
+            <w:noWrap/>
+            <w:vAlign w:val="bottom"/>
+            <w:hideMark/>
+          </w:tcPr>
+          <w:p>
+            <w:pPr>
+              <w:spacing w:after="0" w:line="240" w:lineRule="auto"/>
+              <w:jc w:val="right"/>
+              <w:rPr>
+                <w:rFonts w:ascii="Calibri" w:eastAsia="Times New Roman" w:hAnsi="Calibri" w:cs="Calibri"/>
+                <w:color w:val="000000"/>
+                <w:sz w:val="22"/>
+              </w:rPr>
+            </w:pPr>
+            <w:r>
+              <w:rPr>
+                <w:rFonts w:ascii="Calibri" w:eastAsia="Times New Roman" w:hAnsi="Calibri" w:cs="Calibri"/>
+                <w:color w:val="000000"/>
+                <w:sz w:val="22"/>
+              </w:rPr>
+              <w:t>170.02</w:t>
+            </w:r>
+          </w:p>
+        </w:tc>
+        <w:tc>
+          <w:tcPr>
+            <w:tcW w:w="593" w:type="pct"/>
+            <w:tcBorders>
+              <w:top w:val="nil"/>
+              <w:left w:val="nil"/>
+              <w:bottom w:val="nil"/>
+              <w:right w:val="nil"/>
+            </w:tcBorders>
+            <w:shd w:val="clear" w:color="auto" w:fill="auto"/>
+            <w:noWrap/>
+            <w:vAlign w:val="bottom"/>
+            <w:hideMark/>
+          </w:tcPr>
+          <w:p>
+            <w:pPr>
+              <w:spacing w:after="0" w:line="240" w:lineRule="auto"/>
+              <w:jc w:val="right"/>
+              <w:rPr>
+                <w:rFonts w:ascii="Calibri" w:eastAsia="Times New Roman" w:hAnsi="Calibri" w:cs="Calibri"/>
+                <w:color w:val="000000"/>
+                <w:sz w:val="22"/>
+              </w:rPr>
+            </w:pPr>
+            <w:r>
+              <w:rPr>
+                <w:rFonts w:ascii="Calibri" w:eastAsia="Times New Roman" w:hAnsi="Calibri" w:cs="Calibri"/>
+                <w:color w:val="000000"/>
+                <w:sz w:val="22"/>
+              </w:rPr>
+              <w:t>139.99</w:t>
+            </w:r>
+          </w:p>
+        </w:tc>
+      </w:tr>
+      <w:tr>
+        <w:trPr>
+          <w:trHeight w:val="304"/>
+        </w:trPr>
+        <w:tc>
+          <w:tcPr>
+            <w:tcW w:w="3558" w:type="pct"/>
+            <w:tcBorders>
+              <w:top w:val="single" w:sz="4" w:space="0" w:color="8EA9DB"/>
+              <w:left w:val="nil"/>
+              <w:bottom w:val="nil"/>
+              <w:right w:val="nil"/>
+            </w:tcBorders>
+            <w:shd w:val="clear" w:color="D9E1F2" w:fill="D9E1F2"/>
+            <w:noWrap/>
+            <w:vAlign w:val="bottom"/>
+            <w:hideMark/>
+          </w:tcPr>
+          <w:p>
+            <w:pPr>
+              <w:spacing w:after="0" w:line="240" w:lineRule="auto"/>
+              <w:jc w:val="left"/>
+              <w:rPr>
+                <w:rFonts w:ascii="Calibri" w:eastAsia="Times New Roman" w:hAnsi="Calibri" w:cs="Calibri"/>
+                <w:b/>
+                <w:bCs/>
+                <w:color w:val="000000"/>
+                <w:sz w:val="22"/>
+              </w:rPr>
+            </w:pPr>
+            <w:r>
+              <w:rPr>
+                <w:rFonts w:ascii="Calibri" w:eastAsia="Times New Roman" w:hAnsi="Calibri" w:cs="Calibri"/>
+                <w:b/>
+                <w:bCs/>
+                <w:color w:val="000000"/>
+                <w:sz w:val="22"/>
+              </w:rPr>
+              <w:t>Grand Total</w:t>
+            </w:r>
+          </w:p>
+        </w:tc>
+        <w:tc>
+          <w:tcPr>
+            <w:tcW w:w="849" w:type="pct"/>
+            <w:tcBorders>
+              <w:top w:val="single" w:sz="4" w:space="0" w:color="8EA9DB"/>
+              <w:left w:val="nil"/>
+              <w:bottom w:val="nil"/>
+              <w:right w:val="nil"/>
+            </w:tcBorders>
+            <w:shd w:val="clear" w:color="D9E1F2" w:fill="D9E1F2"/>
+            <w:noWrap/>
+            <w:vAlign w:val="bottom"/>
+            <w:hideMark/>
+          </w:tcPr>
+          <w:p>
+            <w:pPr>
+              <w:spacing w:after="0" w:line="240" w:lineRule="auto"/>
+              <w:jc w:val="right"/>
+              <w:rPr>
+                <w:rFonts w:ascii="Calibri" w:eastAsia="Times New Roman" w:hAnsi="Calibri" w:cs="Calibri"/>
+                <w:b/>
+                <w:bCs/>
+                <w:color w:val="000000"/>
+                <w:sz w:val="22"/>
+              </w:rPr>
+            </w:pPr>
+            <w:r>
+              <w:rPr>
+                <w:rFonts w:ascii="Calibri" w:eastAsia="Times New Roman" w:hAnsi="Calibri" w:cs="Calibri"/>
+                <w:b/>
+                <w:bCs/>
+                <w:color w:val="000000"/>
+                <w:sz w:val="22"/>
+              </w:rPr>
+              <w:t>143.1985714</w:t>
+            </w:r>
+          </w:p>
+        </w:tc>
+        <w:tc>
+          <w:tcPr>
+            <w:tcW w:w="593" w:type="pct"/>
+            <w:tcBorders>
+              <w:top w:val="single" w:sz="4" w:space="0" w:color="8EA9DB"/>
+              <w:left w:val="nil"/>
+              <w:bottom w:val="nil"/>
+              <w:right w:val="nil"/>
+            </w:tcBorders>
+            <w:shd w:val="clear" w:color="D9E1F2" w:fill="D9E1F2"/>
+            <w:noWrap/>
+            <w:vAlign w:val="bottom"/>
+            <w:hideMark/>
+          </w:tcPr>
+          <w:p>
+            <w:pPr>
+              <w:spacing w:after="0" w:line="240" w:lineRule="auto"/>
+              <w:jc w:val="right"/>
+              <w:rPr>
+                <w:rFonts w:ascii="Calibri" w:eastAsia="Times New Roman" w:hAnsi="Calibri" w:cs="Calibri"/>
+                <w:b/>
+                <w:bCs/>
+                <w:color w:val="000000"/>
+                <w:sz w:val="22"/>
+              </w:rPr>
+            </w:pPr>
+            <w:r>
+              <w:rPr>
+                <w:rFonts w:ascii="Calibri" w:eastAsia="Times New Roman" w:hAnsi="Calibri" w:cs="Calibri"/>
+                <w:b/>
+                <w:bCs/>
+                <w:color w:val="000000"/>
+                <w:sz w:val="22"/>
+              </w:rPr>
+              <w:t>139.04</w:t>
+            </w:r>
+          </w:p>
+        </w:tc>
+      </w:tr>
+    </w:tbl>
     <w:p>
       <w:pPr>
         <w:rPr>
@@ -1249,7 +2455,7 @@
     </w:p>
     <w:p>
       <w:pPr>
-        <w:pStyle w:val="Kop2"/>
+        <w:pStyle w:val="Heading2"/>
         <w:numPr>
           <w:ilvl w:val="0"/>
           <w:numId w:val="0"/>
@@ -1258,31 +2464,1142 @@
           <w:lang w:val="nl-NL"/>
         </w:rPr>
       </w:pPr>
-      <w:bookmarkStart w:id="4" w:name="_Toc4141767"/>
-      <w:r>
-        <w:rPr>
-          <w:lang w:val="nl-NL"/>
-        </w:rPr>
-        <w:t>Resultaten</w:t>
+      <w:bookmarkStart w:id="4" w:name="_Toc4141768"/>
+      <w:r>
+        <w:rPr>
+          <w:lang w:val="nl-NL"/>
+        </w:rPr>
+        <w:t>V</w:t>
+      </w:r>
+      <w:r>
+        <w:rPr>
+          <w:lang w:val="nl-NL"/>
+        </w:rPr>
+        <w:t>erwerking</w:t>
       </w:r>
       <w:bookmarkEnd w:id="4"/>
+    </w:p>
+    <w:tbl>
+      <w:tblPr>
+        <w:tblW w:w="6834" w:type="dxa"/>
+        <w:tblInd w:w="108" w:type="dxa"/>
+        <w:tblLook w:val="04A0" w:firstRow="1" w:lastRow="0" w:firstColumn="1" w:lastColumn="0" w:noHBand="0" w:noVBand="1"/>
+      </w:tblPr>
+      <w:tblGrid>
+        <w:gridCol w:w="4410"/>
+        <w:gridCol w:w="1276"/>
+        <w:gridCol w:w="1148"/>
+      </w:tblGrid>
+      <w:tr>
+        <w:trPr>
+          <w:trHeight w:val="300"/>
+        </w:trPr>
+        <w:tc>
+          <w:tcPr>
+            <w:tcW w:w="4410" w:type="dxa"/>
+            <w:tcBorders>
+              <w:top w:val="nil"/>
+              <w:left w:val="nil"/>
+              <w:bottom w:val="single" w:sz="4" w:space="0" w:color="8EA9DB"/>
+              <w:right w:val="nil"/>
+            </w:tcBorders>
+            <w:shd w:val="clear" w:color="D9E1F2" w:fill="D9E1F2"/>
+            <w:noWrap/>
+            <w:vAlign w:val="bottom"/>
+            <w:hideMark/>
+          </w:tcPr>
+          <w:p>
+            <w:pPr>
+              <w:spacing w:after="0" w:line="240" w:lineRule="auto"/>
+              <w:jc w:val="right"/>
+              <w:rPr>
+                <w:rFonts w:ascii="Calibri" w:eastAsia="Times New Roman" w:hAnsi="Calibri" w:cs="Calibri"/>
+                <w:b/>
+                <w:bCs/>
+                <w:color w:val="000000"/>
+                <w:sz w:val="22"/>
+              </w:rPr>
+            </w:pPr>
+            <w:bookmarkStart w:id="5" w:name="_Toc4141769"/>
+            <w:r>
+              <w:rPr>
+                <w:rFonts w:ascii="Calibri" w:eastAsia="Times New Roman" w:hAnsi="Calibri" w:cs="Calibri"/>
+                <w:b/>
+                <w:bCs/>
+                <w:color w:val="000000"/>
+                <w:sz w:val="22"/>
+              </w:rPr>
+              <w:t>default</w:t>
+            </w:r>
+          </w:p>
+        </w:tc>
+        <w:tc>
+          <w:tcPr>
+            <w:tcW w:w="1276" w:type="dxa"/>
+            <w:tcBorders>
+              <w:top w:val="nil"/>
+              <w:left w:val="nil"/>
+              <w:bottom w:val="single" w:sz="4" w:space="0" w:color="8EA9DB"/>
+              <w:right w:val="nil"/>
+            </w:tcBorders>
+            <w:shd w:val="clear" w:color="D9E1F2" w:fill="D9E1F2"/>
+            <w:noWrap/>
+            <w:vAlign w:val="bottom"/>
+            <w:hideMark/>
+          </w:tcPr>
+          <w:p>
+            <w:pPr>
+              <w:spacing w:after="0" w:line="240" w:lineRule="auto"/>
+              <w:jc w:val="right"/>
+              <w:rPr>
+                <w:rFonts w:ascii="Calibri" w:eastAsia="Times New Roman" w:hAnsi="Calibri" w:cs="Calibri"/>
+                <w:b/>
+                <w:bCs/>
+                <w:color w:val="000000"/>
+                <w:sz w:val="22"/>
+              </w:rPr>
+            </w:pPr>
+            <w:r>
+              <w:rPr>
+                <w:rFonts w:ascii="Calibri" w:eastAsia="Times New Roman" w:hAnsi="Calibri" w:cs="Calibri"/>
+                <w:b/>
+                <w:bCs/>
+                <w:color w:val="000000"/>
+                <w:sz w:val="22"/>
+              </w:rPr>
+              <w:t xml:space="preserve"> student</w:t>
+            </w:r>
+          </w:p>
+        </w:tc>
+        <w:tc>
+          <w:tcPr>
+            <w:tcW w:w="1148" w:type="dxa"/>
+            <w:tcBorders>
+              <w:top w:val="nil"/>
+              <w:left w:val="nil"/>
+              <w:bottom w:val="single" w:sz="4" w:space="0" w:color="8EA9DB"/>
+              <w:right w:val="nil"/>
+            </w:tcBorders>
+            <w:shd w:val="clear" w:color="D9E1F2" w:fill="D9E1F2"/>
+            <w:noWrap/>
+            <w:vAlign w:val="bottom"/>
+            <w:hideMark/>
+          </w:tcPr>
+          <w:p>
+            <w:pPr>
+              <w:spacing w:after="0" w:line="240" w:lineRule="auto"/>
+              <w:jc w:val="left"/>
+              <w:rPr>
+                <w:rFonts w:ascii="Calibri" w:eastAsia="Times New Roman" w:hAnsi="Calibri" w:cs="Calibri"/>
+                <w:b/>
+                <w:bCs/>
+                <w:color w:val="000000"/>
+                <w:sz w:val="22"/>
+              </w:rPr>
+            </w:pPr>
+            <w:r>
+              <w:rPr>
+                <w:rFonts w:ascii="Calibri" w:eastAsia="Times New Roman" w:hAnsi="Calibri" w:cs="Calibri"/>
+                <w:b/>
+                <w:bCs/>
+                <w:color w:val="000000"/>
+                <w:sz w:val="22"/>
+              </w:rPr>
+              <w:t xml:space="preserve">% </w:t>
+            </w:r>
+            <w:r>
+              <w:rPr>
+                <w:rFonts w:ascii="Calibri" w:eastAsia="Times New Roman" w:hAnsi="Calibri" w:cs="Calibri"/>
+                <w:b/>
+                <w:bCs/>
+                <w:color w:val="000000"/>
+                <w:sz w:val="22"/>
+              </w:rPr>
+              <w:t>faster</w:t>
+            </w:r>
+          </w:p>
+        </w:tc>
+      </w:tr>
+      <w:tr>
+        <w:trPr>
+          <w:trHeight w:val="300"/>
+        </w:trPr>
+        <w:tc>
+          <w:tcPr>
+            <w:tcW w:w="4410" w:type="dxa"/>
+            <w:tcBorders>
+              <w:top w:val="nil"/>
+              <w:left w:val="nil"/>
+              <w:bottom w:val="nil"/>
+              <w:right w:val="nil"/>
+            </w:tcBorders>
+            <w:shd w:val="clear" w:color="auto" w:fill="auto"/>
+            <w:noWrap/>
+            <w:vAlign w:val="bottom"/>
+            <w:hideMark/>
+          </w:tcPr>
+          <w:p>
+            <w:pPr>
+              <w:spacing w:after="0" w:line="240" w:lineRule="auto"/>
+              <w:jc w:val="right"/>
+              <w:rPr>
+                <w:rFonts w:ascii="Calibri" w:eastAsia="Times New Roman" w:hAnsi="Calibri" w:cs="Calibri"/>
+                <w:color w:val="000000"/>
+                <w:sz w:val="22"/>
+              </w:rPr>
+            </w:pPr>
+            <w:r>
+              <w:rPr>
+                <w:rFonts w:ascii="Calibri" w:eastAsia="Times New Roman" w:hAnsi="Calibri" w:cs="Calibri"/>
+                <w:color w:val="000000"/>
+                <w:sz w:val="22"/>
+              </w:rPr>
+              <w:t>212.37</w:t>
+            </w:r>
+          </w:p>
+        </w:tc>
+        <w:tc>
+          <w:tcPr>
+            <w:tcW w:w="1276" w:type="dxa"/>
+            <w:tcBorders>
+              <w:top w:val="nil"/>
+              <w:left w:val="nil"/>
+              <w:bottom w:val="nil"/>
+              <w:right w:val="nil"/>
+            </w:tcBorders>
+            <w:shd w:val="clear" w:color="auto" w:fill="auto"/>
+            <w:noWrap/>
+            <w:vAlign w:val="bottom"/>
+            <w:hideMark/>
+          </w:tcPr>
+          <w:p>
+            <w:pPr>
+              <w:spacing w:after="0" w:line="240" w:lineRule="auto"/>
+              <w:jc w:val="right"/>
+              <w:rPr>
+                <w:rFonts w:ascii="Calibri" w:eastAsia="Times New Roman" w:hAnsi="Calibri" w:cs="Calibri"/>
+                <w:color w:val="000000"/>
+                <w:sz w:val="22"/>
+              </w:rPr>
+            </w:pPr>
+            <w:r>
+              <w:rPr>
+                <w:rFonts w:ascii="Calibri" w:eastAsia="Times New Roman" w:hAnsi="Calibri" w:cs="Calibri"/>
+                <w:color w:val="000000"/>
+                <w:sz w:val="22"/>
+              </w:rPr>
+              <w:t>192.28</w:t>
+            </w:r>
+          </w:p>
+        </w:tc>
+        <w:tc>
+          <w:tcPr>
+            <w:tcW w:w="1148" w:type="dxa"/>
+            <w:tcBorders>
+              <w:top w:val="nil"/>
+              <w:left w:val="nil"/>
+              <w:bottom w:val="nil"/>
+              <w:right w:val="nil"/>
+            </w:tcBorders>
+            <w:shd w:val="clear" w:color="auto" w:fill="auto"/>
+            <w:noWrap/>
+            <w:vAlign w:val="bottom"/>
+            <w:hideMark/>
+          </w:tcPr>
+          <w:p>
+            <w:pPr>
+              <w:spacing w:after="0" w:line="240" w:lineRule="auto"/>
+              <w:jc w:val="right"/>
+              <w:rPr>
+                <w:rFonts w:ascii="Calibri" w:eastAsia="Times New Roman" w:hAnsi="Calibri" w:cs="Calibri"/>
+                <w:color w:val="000000"/>
+                <w:sz w:val="22"/>
+              </w:rPr>
+            </w:pPr>
+            <w:r>
+              <w:rPr>
+                <w:rFonts w:ascii="Calibri" w:eastAsia="Times New Roman" w:hAnsi="Calibri" w:cs="Calibri"/>
+                <w:color w:val="000000"/>
+                <w:sz w:val="22"/>
+              </w:rPr>
+              <w:t>9.46</w:t>
+            </w:r>
+            <w:r>
+              <w:rPr>
+                <w:rFonts w:ascii="Calibri" w:eastAsia="Times New Roman" w:hAnsi="Calibri" w:cs="Calibri"/>
+                <w:color w:val="000000"/>
+                <w:sz w:val="22"/>
+              </w:rPr>
+              <w:t>%</w:t>
+            </w:r>
+          </w:p>
+        </w:tc>
+      </w:tr>
+      <w:tr>
+        <w:trPr>
+          <w:trHeight w:val="300"/>
+        </w:trPr>
+        <w:tc>
+          <w:tcPr>
+            <w:tcW w:w="4410" w:type="dxa"/>
+            <w:tcBorders>
+              <w:top w:val="nil"/>
+              <w:left w:val="nil"/>
+              <w:bottom w:val="nil"/>
+              <w:right w:val="nil"/>
+            </w:tcBorders>
+            <w:shd w:val="clear" w:color="auto" w:fill="auto"/>
+            <w:noWrap/>
+            <w:vAlign w:val="bottom"/>
+            <w:hideMark/>
+          </w:tcPr>
+          <w:p>
+            <w:pPr>
+              <w:spacing w:after="0" w:line="240" w:lineRule="auto"/>
+              <w:jc w:val="right"/>
+              <w:rPr>
+                <w:rFonts w:ascii="Calibri" w:eastAsia="Times New Roman" w:hAnsi="Calibri" w:cs="Calibri"/>
+                <w:color w:val="000000"/>
+                <w:sz w:val="22"/>
+              </w:rPr>
+            </w:pPr>
+            <w:r>
+              <w:rPr>
+                <w:rFonts w:ascii="Calibri" w:eastAsia="Times New Roman" w:hAnsi="Calibri" w:cs="Calibri"/>
+                <w:color w:val="000000"/>
+                <w:sz w:val="22"/>
+              </w:rPr>
+              <w:t>127.83</w:t>
+            </w:r>
+          </w:p>
+        </w:tc>
+        <w:tc>
+          <w:tcPr>
+            <w:tcW w:w="1276" w:type="dxa"/>
+            <w:tcBorders>
+              <w:top w:val="nil"/>
+              <w:left w:val="nil"/>
+              <w:bottom w:val="nil"/>
+              <w:right w:val="nil"/>
+            </w:tcBorders>
+            <w:shd w:val="clear" w:color="auto" w:fill="auto"/>
+            <w:noWrap/>
+            <w:vAlign w:val="bottom"/>
+            <w:hideMark/>
+          </w:tcPr>
+          <w:p>
+            <w:pPr>
+              <w:spacing w:after="0" w:line="240" w:lineRule="auto"/>
+              <w:jc w:val="right"/>
+              <w:rPr>
+                <w:rFonts w:ascii="Calibri" w:eastAsia="Times New Roman" w:hAnsi="Calibri" w:cs="Calibri"/>
+                <w:color w:val="000000"/>
+                <w:sz w:val="22"/>
+              </w:rPr>
+            </w:pPr>
+            <w:r>
+              <w:rPr>
+                <w:rFonts w:ascii="Calibri" w:eastAsia="Times New Roman" w:hAnsi="Calibri" w:cs="Calibri"/>
+                <w:color w:val="000000"/>
+                <w:sz w:val="22"/>
+              </w:rPr>
+              <w:t>138.54</w:t>
+            </w:r>
+          </w:p>
+        </w:tc>
+        <w:tc>
+          <w:tcPr>
+            <w:tcW w:w="1148" w:type="dxa"/>
+            <w:tcBorders>
+              <w:top w:val="nil"/>
+              <w:left w:val="nil"/>
+              <w:bottom w:val="nil"/>
+              <w:right w:val="nil"/>
+            </w:tcBorders>
+            <w:shd w:val="clear" w:color="auto" w:fill="auto"/>
+            <w:noWrap/>
+            <w:vAlign w:val="bottom"/>
+            <w:hideMark/>
+          </w:tcPr>
+          <w:p>
+            <w:pPr>
+              <w:spacing w:after="0" w:line="240" w:lineRule="auto"/>
+              <w:jc w:val="right"/>
+              <w:rPr>
+                <w:rFonts w:ascii="Calibri" w:eastAsia="Times New Roman" w:hAnsi="Calibri" w:cs="Calibri"/>
+                <w:color w:val="000000"/>
+                <w:sz w:val="22"/>
+              </w:rPr>
+            </w:pPr>
+            <w:r>
+              <w:rPr>
+                <w:rFonts w:ascii="Calibri" w:eastAsia="Times New Roman" w:hAnsi="Calibri" w:cs="Calibri"/>
+                <w:color w:val="000000"/>
+                <w:sz w:val="22"/>
+              </w:rPr>
+              <w:t>-8.38</w:t>
+            </w:r>
+            <w:r>
+              <w:rPr>
+                <w:rFonts w:ascii="Calibri" w:eastAsia="Times New Roman" w:hAnsi="Calibri" w:cs="Calibri"/>
+                <w:color w:val="000000"/>
+                <w:sz w:val="22"/>
+              </w:rPr>
+              <w:t>%</w:t>
+            </w:r>
+          </w:p>
+        </w:tc>
+      </w:tr>
+      <w:tr>
+        <w:trPr>
+          <w:trHeight w:val="300"/>
+        </w:trPr>
+        <w:tc>
+          <w:tcPr>
+            <w:tcW w:w="4410" w:type="dxa"/>
+            <w:tcBorders>
+              <w:top w:val="nil"/>
+              <w:left w:val="nil"/>
+              <w:bottom w:val="nil"/>
+              <w:right w:val="nil"/>
+            </w:tcBorders>
+            <w:shd w:val="clear" w:color="auto" w:fill="auto"/>
+            <w:noWrap/>
+            <w:vAlign w:val="bottom"/>
+            <w:hideMark/>
+          </w:tcPr>
+          <w:p>
+            <w:pPr>
+              <w:spacing w:after="0" w:line="240" w:lineRule="auto"/>
+              <w:jc w:val="right"/>
+              <w:rPr>
+                <w:rFonts w:ascii="Calibri" w:eastAsia="Times New Roman" w:hAnsi="Calibri" w:cs="Calibri"/>
+                <w:color w:val="000000"/>
+                <w:sz w:val="22"/>
+              </w:rPr>
+            </w:pPr>
+            <w:r>
+              <w:rPr>
+                <w:rFonts w:ascii="Calibri" w:eastAsia="Times New Roman" w:hAnsi="Calibri" w:cs="Calibri"/>
+                <w:color w:val="000000"/>
+                <w:sz w:val="22"/>
+              </w:rPr>
+              <w:t>102.31</w:t>
+            </w:r>
+          </w:p>
+        </w:tc>
+        <w:tc>
+          <w:tcPr>
+            <w:tcW w:w="1276" w:type="dxa"/>
+            <w:tcBorders>
+              <w:top w:val="nil"/>
+              <w:left w:val="nil"/>
+              <w:bottom w:val="nil"/>
+              <w:right w:val="nil"/>
+            </w:tcBorders>
+            <w:shd w:val="clear" w:color="auto" w:fill="auto"/>
+            <w:noWrap/>
+            <w:vAlign w:val="bottom"/>
+            <w:hideMark/>
+          </w:tcPr>
+          <w:p>
+            <w:pPr>
+              <w:spacing w:after="0" w:line="240" w:lineRule="auto"/>
+              <w:jc w:val="right"/>
+              <w:rPr>
+                <w:rFonts w:ascii="Calibri" w:eastAsia="Times New Roman" w:hAnsi="Calibri" w:cs="Calibri"/>
+                <w:color w:val="000000"/>
+                <w:sz w:val="22"/>
+              </w:rPr>
+            </w:pPr>
+            <w:r>
+              <w:rPr>
+                <w:rFonts w:ascii="Calibri" w:eastAsia="Times New Roman" w:hAnsi="Calibri" w:cs="Calibri"/>
+                <w:color w:val="000000"/>
+                <w:sz w:val="22"/>
+              </w:rPr>
+              <w:t>93.54</w:t>
+            </w:r>
+          </w:p>
+        </w:tc>
+        <w:tc>
+          <w:tcPr>
+            <w:tcW w:w="1148" w:type="dxa"/>
+            <w:tcBorders>
+              <w:top w:val="nil"/>
+              <w:left w:val="nil"/>
+              <w:bottom w:val="nil"/>
+              <w:right w:val="nil"/>
+            </w:tcBorders>
+            <w:shd w:val="clear" w:color="auto" w:fill="auto"/>
+            <w:noWrap/>
+            <w:vAlign w:val="bottom"/>
+            <w:hideMark/>
+          </w:tcPr>
+          <w:p>
+            <w:pPr>
+              <w:spacing w:after="0" w:line="240" w:lineRule="auto"/>
+              <w:jc w:val="right"/>
+              <w:rPr>
+                <w:rFonts w:ascii="Calibri" w:eastAsia="Times New Roman" w:hAnsi="Calibri" w:cs="Calibri"/>
+                <w:color w:val="000000"/>
+                <w:sz w:val="22"/>
+              </w:rPr>
+            </w:pPr>
+            <w:r>
+              <w:rPr>
+                <w:rFonts w:ascii="Calibri" w:eastAsia="Times New Roman" w:hAnsi="Calibri" w:cs="Calibri"/>
+                <w:color w:val="000000"/>
+                <w:sz w:val="22"/>
+              </w:rPr>
+              <w:t>8.57</w:t>
+            </w:r>
+            <w:r>
+              <w:rPr>
+                <w:rFonts w:ascii="Calibri" w:eastAsia="Times New Roman" w:hAnsi="Calibri" w:cs="Calibri"/>
+                <w:color w:val="000000"/>
+                <w:sz w:val="22"/>
+              </w:rPr>
+              <w:t>%</w:t>
+            </w:r>
+          </w:p>
+        </w:tc>
+      </w:tr>
+      <w:tr>
+        <w:trPr>
+          <w:trHeight w:val="300"/>
+        </w:trPr>
+        <w:tc>
+          <w:tcPr>
+            <w:tcW w:w="4410" w:type="dxa"/>
+            <w:tcBorders>
+              <w:top w:val="nil"/>
+              <w:left w:val="nil"/>
+              <w:bottom w:val="nil"/>
+              <w:right w:val="nil"/>
+            </w:tcBorders>
+            <w:shd w:val="clear" w:color="auto" w:fill="auto"/>
+            <w:noWrap/>
+            <w:vAlign w:val="bottom"/>
+            <w:hideMark/>
+          </w:tcPr>
+          <w:p>
+            <w:pPr>
+              <w:spacing w:after="0" w:line="240" w:lineRule="auto"/>
+              <w:jc w:val="right"/>
+              <w:rPr>
+                <w:rFonts w:ascii="Calibri" w:eastAsia="Times New Roman" w:hAnsi="Calibri" w:cs="Calibri"/>
+                <w:color w:val="000000"/>
+                <w:sz w:val="22"/>
+              </w:rPr>
+            </w:pPr>
+            <w:r>
+              <w:rPr>
+                <w:rFonts w:ascii="Calibri" w:eastAsia="Times New Roman" w:hAnsi="Calibri" w:cs="Calibri"/>
+                <w:color w:val="000000"/>
+                <w:sz w:val="22"/>
+              </w:rPr>
+              <w:t>123.51</w:t>
+            </w:r>
+          </w:p>
+        </w:tc>
+        <w:tc>
+          <w:tcPr>
+            <w:tcW w:w="1276" w:type="dxa"/>
+            <w:tcBorders>
+              <w:top w:val="nil"/>
+              <w:left w:val="nil"/>
+              <w:bottom w:val="nil"/>
+              <w:right w:val="nil"/>
+            </w:tcBorders>
+            <w:shd w:val="clear" w:color="auto" w:fill="auto"/>
+            <w:noWrap/>
+            <w:vAlign w:val="bottom"/>
+            <w:hideMark/>
+          </w:tcPr>
+          <w:p>
+            <w:pPr>
+              <w:spacing w:after="0" w:line="240" w:lineRule="auto"/>
+              <w:jc w:val="right"/>
+              <w:rPr>
+                <w:rFonts w:ascii="Calibri" w:eastAsia="Times New Roman" w:hAnsi="Calibri" w:cs="Calibri"/>
+                <w:color w:val="000000"/>
+                <w:sz w:val="22"/>
+              </w:rPr>
+            </w:pPr>
+            <w:r>
+              <w:rPr>
+                <w:rFonts w:ascii="Calibri" w:eastAsia="Times New Roman" w:hAnsi="Calibri" w:cs="Calibri"/>
+                <w:color w:val="000000"/>
+                <w:sz w:val="22"/>
+              </w:rPr>
+              <w:t>145.84</w:t>
+            </w:r>
+          </w:p>
+        </w:tc>
+        <w:tc>
+          <w:tcPr>
+            <w:tcW w:w="1148" w:type="dxa"/>
+            <w:tcBorders>
+              <w:top w:val="nil"/>
+              <w:left w:val="nil"/>
+              <w:bottom w:val="nil"/>
+              <w:right w:val="nil"/>
+            </w:tcBorders>
+            <w:shd w:val="clear" w:color="auto" w:fill="auto"/>
+            <w:noWrap/>
+            <w:vAlign w:val="bottom"/>
+            <w:hideMark/>
+          </w:tcPr>
+          <w:p>
+            <w:pPr>
+              <w:spacing w:after="0" w:line="240" w:lineRule="auto"/>
+              <w:jc w:val="right"/>
+              <w:rPr>
+                <w:rFonts w:ascii="Calibri" w:eastAsia="Times New Roman" w:hAnsi="Calibri" w:cs="Calibri"/>
+                <w:color w:val="000000"/>
+                <w:sz w:val="22"/>
+              </w:rPr>
+            </w:pPr>
+            <w:r>
+              <w:rPr>
+                <w:rFonts w:ascii="Calibri" w:eastAsia="Times New Roman" w:hAnsi="Calibri" w:cs="Calibri"/>
+                <w:color w:val="000000"/>
+                <w:sz w:val="22"/>
+              </w:rPr>
+              <w:t>-18.08</w:t>
+            </w:r>
+            <w:r>
+              <w:rPr>
+                <w:rFonts w:ascii="Calibri" w:eastAsia="Times New Roman" w:hAnsi="Calibri" w:cs="Calibri"/>
+                <w:color w:val="000000"/>
+                <w:sz w:val="22"/>
+              </w:rPr>
+              <w:t>%</w:t>
+            </w:r>
+          </w:p>
+        </w:tc>
+      </w:tr>
+      <w:tr>
+        <w:trPr>
+          <w:trHeight w:val="300"/>
+        </w:trPr>
+        <w:tc>
+          <w:tcPr>
+            <w:tcW w:w="4410" w:type="dxa"/>
+            <w:tcBorders>
+              <w:top w:val="nil"/>
+              <w:left w:val="nil"/>
+              <w:bottom w:val="nil"/>
+              <w:right w:val="nil"/>
+            </w:tcBorders>
+            <w:shd w:val="clear" w:color="auto" w:fill="auto"/>
+            <w:noWrap/>
+            <w:vAlign w:val="bottom"/>
+            <w:hideMark/>
+          </w:tcPr>
+          <w:p>
+            <w:pPr>
+              <w:spacing w:after="0" w:line="240" w:lineRule="auto"/>
+              <w:jc w:val="right"/>
+              <w:rPr>
+                <w:rFonts w:ascii="Calibri" w:eastAsia="Times New Roman" w:hAnsi="Calibri" w:cs="Calibri"/>
+                <w:color w:val="000000"/>
+                <w:sz w:val="22"/>
+              </w:rPr>
+            </w:pPr>
+            <w:r>
+              <w:rPr>
+                <w:rFonts w:ascii="Calibri" w:eastAsia="Times New Roman" w:hAnsi="Calibri" w:cs="Calibri"/>
+                <w:color w:val="000000"/>
+                <w:sz w:val="22"/>
+              </w:rPr>
+              <w:t>127.58</w:t>
+            </w:r>
+          </w:p>
+        </w:tc>
+        <w:tc>
+          <w:tcPr>
+            <w:tcW w:w="1276" w:type="dxa"/>
+            <w:tcBorders>
+              <w:top w:val="nil"/>
+              <w:left w:val="nil"/>
+              <w:bottom w:val="nil"/>
+              <w:right w:val="nil"/>
+            </w:tcBorders>
+            <w:shd w:val="clear" w:color="auto" w:fill="auto"/>
+            <w:noWrap/>
+            <w:vAlign w:val="bottom"/>
+            <w:hideMark/>
+          </w:tcPr>
+          <w:p>
+            <w:pPr>
+              <w:spacing w:after="0" w:line="240" w:lineRule="auto"/>
+              <w:jc w:val="right"/>
+              <w:rPr>
+                <w:rFonts w:ascii="Calibri" w:eastAsia="Times New Roman" w:hAnsi="Calibri" w:cs="Calibri"/>
+                <w:color w:val="000000"/>
+                <w:sz w:val="22"/>
+              </w:rPr>
+            </w:pPr>
+            <w:r>
+              <w:rPr>
+                <w:rFonts w:ascii="Calibri" w:eastAsia="Times New Roman" w:hAnsi="Calibri" w:cs="Calibri"/>
+                <w:color w:val="000000"/>
+                <w:sz w:val="22"/>
+              </w:rPr>
+              <w:t>129.99</w:t>
+            </w:r>
+          </w:p>
+        </w:tc>
+        <w:tc>
+          <w:tcPr>
+            <w:tcW w:w="1148" w:type="dxa"/>
+            <w:tcBorders>
+              <w:top w:val="nil"/>
+              <w:left w:val="nil"/>
+              <w:bottom w:val="nil"/>
+              <w:right w:val="nil"/>
+            </w:tcBorders>
+            <w:shd w:val="clear" w:color="auto" w:fill="auto"/>
+            <w:noWrap/>
+            <w:vAlign w:val="bottom"/>
+            <w:hideMark/>
+          </w:tcPr>
+          <w:p>
+            <w:pPr>
+              <w:spacing w:after="0" w:line="240" w:lineRule="auto"/>
+              <w:jc w:val="right"/>
+              <w:rPr>
+                <w:rFonts w:ascii="Calibri" w:eastAsia="Times New Roman" w:hAnsi="Calibri" w:cs="Calibri"/>
+                <w:color w:val="000000"/>
+                <w:sz w:val="22"/>
+              </w:rPr>
+            </w:pPr>
+            <w:r>
+              <w:rPr>
+                <w:rFonts w:ascii="Calibri" w:eastAsia="Times New Roman" w:hAnsi="Calibri" w:cs="Calibri"/>
+                <w:color w:val="000000"/>
+                <w:sz w:val="22"/>
+              </w:rPr>
+              <w:t>-1.89</w:t>
+            </w:r>
+            <w:r>
+              <w:rPr>
+                <w:rFonts w:ascii="Calibri" w:eastAsia="Times New Roman" w:hAnsi="Calibri" w:cs="Calibri"/>
+                <w:color w:val="000000"/>
+                <w:sz w:val="22"/>
+              </w:rPr>
+              <w:t>%</w:t>
+            </w:r>
+          </w:p>
+        </w:tc>
+      </w:tr>
+      <w:tr>
+        <w:trPr>
+          <w:trHeight w:val="300"/>
+        </w:trPr>
+        <w:tc>
+          <w:tcPr>
+            <w:tcW w:w="4410" w:type="dxa"/>
+            <w:tcBorders>
+              <w:top w:val="nil"/>
+              <w:left w:val="nil"/>
+              <w:bottom w:val="nil"/>
+              <w:right w:val="nil"/>
+            </w:tcBorders>
+            <w:shd w:val="clear" w:color="auto" w:fill="auto"/>
+            <w:noWrap/>
+            <w:vAlign w:val="bottom"/>
+            <w:hideMark/>
+          </w:tcPr>
+          <w:p>
+            <w:pPr>
+              <w:spacing w:after="0" w:line="240" w:lineRule="auto"/>
+              <w:jc w:val="right"/>
+              <w:rPr>
+                <w:rFonts w:ascii="Calibri" w:eastAsia="Times New Roman" w:hAnsi="Calibri" w:cs="Calibri"/>
+                <w:color w:val="000000"/>
+                <w:sz w:val="22"/>
+              </w:rPr>
+            </w:pPr>
+            <w:r>
+              <w:rPr>
+                <w:rFonts w:ascii="Calibri" w:eastAsia="Times New Roman" w:hAnsi="Calibri" w:cs="Calibri"/>
+                <w:color w:val="000000"/>
+                <w:sz w:val="22"/>
+              </w:rPr>
+              <w:t>138.77</w:t>
+            </w:r>
+          </w:p>
+        </w:tc>
+        <w:tc>
+          <w:tcPr>
+            <w:tcW w:w="1276" w:type="dxa"/>
+            <w:tcBorders>
+              <w:top w:val="nil"/>
+              <w:left w:val="nil"/>
+              <w:bottom w:val="nil"/>
+              <w:right w:val="nil"/>
+            </w:tcBorders>
+            <w:shd w:val="clear" w:color="auto" w:fill="auto"/>
+            <w:noWrap/>
+            <w:vAlign w:val="bottom"/>
+            <w:hideMark/>
+          </w:tcPr>
+          <w:p>
+            <w:pPr>
+              <w:spacing w:after="0" w:line="240" w:lineRule="auto"/>
+              <w:jc w:val="right"/>
+              <w:rPr>
+                <w:rFonts w:ascii="Calibri" w:eastAsia="Times New Roman" w:hAnsi="Calibri" w:cs="Calibri"/>
+                <w:color w:val="000000"/>
+                <w:sz w:val="22"/>
+              </w:rPr>
+            </w:pPr>
+            <w:r>
+              <w:rPr>
+                <w:rFonts w:ascii="Calibri" w:eastAsia="Times New Roman" w:hAnsi="Calibri" w:cs="Calibri"/>
+                <w:color w:val="000000"/>
+                <w:sz w:val="22"/>
+              </w:rPr>
+              <w:t>133.1</w:t>
+            </w:r>
+          </w:p>
+        </w:tc>
+        <w:tc>
+          <w:tcPr>
+            <w:tcW w:w="1148" w:type="dxa"/>
+            <w:tcBorders>
+              <w:top w:val="nil"/>
+              <w:left w:val="nil"/>
+              <w:bottom w:val="nil"/>
+              <w:right w:val="nil"/>
+            </w:tcBorders>
+            <w:shd w:val="clear" w:color="auto" w:fill="auto"/>
+            <w:noWrap/>
+            <w:vAlign w:val="bottom"/>
+            <w:hideMark/>
+          </w:tcPr>
+          <w:p>
+            <w:pPr>
+              <w:spacing w:after="0" w:line="240" w:lineRule="auto"/>
+              <w:jc w:val="right"/>
+              <w:rPr>
+                <w:rFonts w:ascii="Calibri" w:eastAsia="Times New Roman" w:hAnsi="Calibri" w:cs="Calibri"/>
+                <w:color w:val="000000"/>
+                <w:sz w:val="22"/>
+              </w:rPr>
+            </w:pPr>
+            <w:r>
+              <w:rPr>
+                <w:rFonts w:ascii="Calibri" w:eastAsia="Times New Roman" w:hAnsi="Calibri" w:cs="Calibri"/>
+                <w:color w:val="000000"/>
+                <w:sz w:val="22"/>
+              </w:rPr>
+              <w:t>4.09</w:t>
+            </w:r>
+          </w:p>
+        </w:tc>
+      </w:tr>
+      <w:tr>
+        <w:trPr>
+          <w:trHeight w:val="300"/>
+        </w:trPr>
+        <w:tc>
+          <w:tcPr>
+            <w:tcW w:w="4410" w:type="dxa"/>
+            <w:tcBorders>
+              <w:top w:val="nil"/>
+              <w:left w:val="nil"/>
+              <w:bottom w:val="nil"/>
+              <w:right w:val="nil"/>
+            </w:tcBorders>
+            <w:shd w:val="clear" w:color="auto" w:fill="auto"/>
+            <w:noWrap/>
+            <w:vAlign w:val="bottom"/>
+            <w:hideMark/>
+          </w:tcPr>
+          <w:p>
+            <w:pPr>
+              <w:spacing w:after="0" w:line="240" w:lineRule="auto"/>
+              <w:jc w:val="right"/>
+              <w:rPr>
+                <w:rFonts w:ascii="Calibri" w:eastAsia="Times New Roman" w:hAnsi="Calibri" w:cs="Calibri"/>
+                <w:color w:val="000000"/>
+                <w:sz w:val="22"/>
+              </w:rPr>
+            </w:pPr>
+            <w:r>
+              <w:rPr>
+                <w:rFonts w:ascii="Calibri" w:eastAsia="Times New Roman" w:hAnsi="Calibri" w:cs="Calibri"/>
+                <w:color w:val="000000"/>
+                <w:sz w:val="22"/>
+              </w:rPr>
+              <w:t>170.02</w:t>
+            </w:r>
+          </w:p>
+        </w:tc>
+        <w:tc>
+          <w:tcPr>
+            <w:tcW w:w="1276" w:type="dxa"/>
+            <w:tcBorders>
+              <w:top w:val="nil"/>
+              <w:left w:val="nil"/>
+              <w:bottom w:val="nil"/>
+              <w:right w:val="nil"/>
+            </w:tcBorders>
+            <w:shd w:val="clear" w:color="auto" w:fill="auto"/>
+            <w:noWrap/>
+            <w:vAlign w:val="bottom"/>
+            <w:hideMark/>
+          </w:tcPr>
+          <w:p>
+            <w:pPr>
+              <w:spacing w:after="0" w:line="240" w:lineRule="auto"/>
+              <w:jc w:val="right"/>
+              <w:rPr>
+                <w:rFonts w:ascii="Calibri" w:eastAsia="Times New Roman" w:hAnsi="Calibri" w:cs="Calibri"/>
+                <w:color w:val="000000"/>
+                <w:sz w:val="22"/>
+              </w:rPr>
+            </w:pPr>
+            <w:r>
+              <w:rPr>
+                <w:rFonts w:ascii="Calibri" w:eastAsia="Times New Roman" w:hAnsi="Calibri" w:cs="Calibri"/>
+                <w:color w:val="000000"/>
+                <w:sz w:val="22"/>
+              </w:rPr>
+              <w:t>139.99</w:t>
+            </w:r>
+          </w:p>
+        </w:tc>
+        <w:tc>
+          <w:tcPr>
+            <w:tcW w:w="1148" w:type="dxa"/>
+            <w:tcBorders>
+              <w:top w:val="nil"/>
+              <w:left w:val="nil"/>
+              <w:bottom w:val="nil"/>
+              <w:right w:val="nil"/>
+            </w:tcBorders>
+            <w:shd w:val="clear" w:color="auto" w:fill="auto"/>
+            <w:noWrap/>
+            <w:vAlign w:val="bottom"/>
+            <w:hideMark/>
+          </w:tcPr>
+          <w:p>
+            <w:pPr>
+              <w:spacing w:after="0" w:line="240" w:lineRule="auto"/>
+              <w:jc w:val="right"/>
+              <w:rPr>
+                <w:rFonts w:ascii="Calibri" w:eastAsia="Times New Roman" w:hAnsi="Calibri" w:cs="Calibri"/>
+                <w:color w:val="000000"/>
+                <w:sz w:val="22"/>
+              </w:rPr>
+            </w:pPr>
+            <w:r>
+              <w:rPr>
+                <w:rFonts w:ascii="Calibri" w:eastAsia="Times New Roman" w:hAnsi="Calibri" w:cs="Calibri"/>
+                <w:color w:val="000000"/>
+                <w:sz w:val="22"/>
+              </w:rPr>
+              <w:t>17.66</w:t>
+            </w:r>
+          </w:p>
+        </w:tc>
+      </w:tr>
+      <w:tr>
+        <w:trPr>
+          <w:trHeight w:val="300"/>
+        </w:trPr>
+        <w:tc>
+          <w:tcPr>
+            <w:tcW w:w="4410" w:type="dxa"/>
+            <w:tcBorders>
+              <w:top w:val="single" w:sz="4" w:space="0" w:color="8EA9DB"/>
+              <w:left w:val="nil"/>
+              <w:bottom w:val="nil"/>
+              <w:right w:val="nil"/>
+            </w:tcBorders>
+            <w:shd w:val="clear" w:color="D9E1F2" w:fill="D9E1F2"/>
+            <w:noWrap/>
+            <w:vAlign w:val="bottom"/>
+            <w:hideMark/>
+          </w:tcPr>
+          <w:p>
+            <w:pPr>
+              <w:spacing w:after="0" w:line="240" w:lineRule="auto"/>
+              <w:jc w:val="right"/>
+              <w:rPr>
+                <w:rFonts w:ascii="Calibri" w:eastAsia="Times New Roman" w:hAnsi="Calibri" w:cs="Calibri"/>
+                <w:b/>
+                <w:bCs/>
+                <w:color w:val="000000"/>
+                <w:sz w:val="22"/>
+              </w:rPr>
+            </w:pPr>
+            <w:r>
+              <w:rPr>
+                <w:rFonts w:ascii="Calibri" w:eastAsia="Times New Roman" w:hAnsi="Calibri" w:cs="Calibri"/>
+                <w:b/>
+                <w:bCs/>
+                <w:color w:val="000000"/>
+                <w:sz w:val="22"/>
+              </w:rPr>
+              <w:t>143.1985714</w:t>
+            </w:r>
+          </w:p>
+        </w:tc>
+        <w:tc>
+          <w:tcPr>
+            <w:tcW w:w="1276" w:type="dxa"/>
+            <w:tcBorders>
+              <w:top w:val="single" w:sz="4" w:space="0" w:color="8EA9DB"/>
+              <w:left w:val="nil"/>
+              <w:bottom w:val="nil"/>
+              <w:right w:val="nil"/>
+            </w:tcBorders>
+            <w:shd w:val="clear" w:color="D9E1F2" w:fill="D9E1F2"/>
+            <w:noWrap/>
+            <w:vAlign w:val="bottom"/>
+            <w:hideMark/>
+          </w:tcPr>
+          <w:p>
+            <w:pPr>
+              <w:spacing w:after="0" w:line="240" w:lineRule="auto"/>
+              <w:jc w:val="right"/>
+              <w:rPr>
+                <w:rFonts w:ascii="Calibri" w:eastAsia="Times New Roman" w:hAnsi="Calibri" w:cs="Calibri"/>
+                <w:b/>
+                <w:bCs/>
+                <w:color w:val="000000"/>
+                <w:sz w:val="22"/>
+              </w:rPr>
+            </w:pPr>
+            <w:r>
+              <w:rPr>
+                <w:rFonts w:ascii="Calibri" w:eastAsia="Times New Roman" w:hAnsi="Calibri" w:cs="Calibri"/>
+                <w:b/>
+                <w:bCs/>
+                <w:color w:val="000000"/>
+                <w:sz w:val="22"/>
+              </w:rPr>
+              <w:t>139.04</w:t>
+            </w:r>
+          </w:p>
+        </w:tc>
+        <w:tc>
+          <w:tcPr>
+            <w:tcW w:w="1148" w:type="dxa"/>
+            <w:tcBorders>
+              <w:top w:val="nil"/>
+              <w:left w:val="nil"/>
+              <w:bottom w:val="single" w:sz="4" w:space="0" w:color="8EA9DB"/>
+              <w:right w:val="nil"/>
+            </w:tcBorders>
+            <w:shd w:val="clear" w:color="D9E1F2" w:fill="D9E1F2"/>
+            <w:noWrap/>
+            <w:vAlign w:val="bottom"/>
+            <w:hideMark/>
+          </w:tcPr>
+          <w:p>
+            <w:pPr>
+              <w:spacing w:after="0" w:line="240" w:lineRule="auto"/>
+              <w:jc w:val="right"/>
+              <w:rPr>
+                <w:rFonts w:ascii="Calibri" w:eastAsia="Times New Roman" w:hAnsi="Calibri" w:cs="Calibri"/>
+                <w:b/>
+                <w:bCs/>
+                <w:color w:val="000000"/>
+                <w:sz w:val="22"/>
+              </w:rPr>
+            </w:pPr>
+            <w:r>
+              <w:rPr>
+                <w:rFonts w:ascii="Calibri" w:eastAsia="Times New Roman" w:hAnsi="Calibri" w:cs="Calibri"/>
+                <w:b/>
+                <w:bCs/>
+                <w:color w:val="000000"/>
+                <w:sz w:val="22"/>
+              </w:rPr>
+              <w:t>2.90</w:t>
+            </w:r>
+          </w:p>
+        </w:tc>
+      </w:tr>
+    </w:tbl>
+    <w:p>
+      <w:pPr>
+        <w:rPr>
+          <w:lang w:val="nl-NL"/>
+        </w:rPr>
+      </w:pPr>
+      <w:r>
+        <w:rPr>
+          <w:lang w:val="nl-NL"/>
+        </w:rPr>
+        <w:lastRenderedPageBreak/>
+        <w:t xml:space="preserve">Voor de verwerking van de resultaten hebben wij de baseline gelegd op de default implementatie. Dus de gemiddelde tijd van een default verwerking van plaatje x </w:t>
+      </w:r>
+      <w:r>
+        <w:rPr>
+          <w:lang w:val="nl-NL"/>
+        </w:rPr>
+        <w:t>is gelijk aan 100%. De formule was dus: (</w:t>
+      </w:r>
+      <w:r>
+        <w:rPr>
+          <w:lang w:val="nl-NL"/>
+        </w:rPr>
+        <w:t xml:space="preserve">100 </w:t>
+      </w:r>
+      <w:r>
+        <w:rPr>
+          <w:lang w:val="nl-NL"/>
+        </w:rPr>
+        <w:t>–</w:t>
+      </w:r>
+      <w:r>
+        <w:rPr>
+          <w:lang w:val="nl-NL"/>
+        </w:rPr>
+        <w:t xml:space="preserve"> </w:t>
+      </w:r>
+      <w:r>
+        <w:rPr>
+          <w:lang w:val="nl-NL"/>
+        </w:rPr>
+        <w:t>student_snelheid</w:t>
+      </w:r>
+      <w:r>
+        <w:rPr>
+          <w:lang w:val="nl-NL"/>
+        </w:rPr>
+        <w:t>/(</w:t>
+      </w:r>
+      <w:r>
+        <w:rPr>
+          <w:lang w:val="nl-NL"/>
+        </w:rPr>
+        <w:t>default_snelheid</w:t>
+      </w:r>
+      <w:r>
+        <w:rPr>
+          <w:lang w:val="nl-NL"/>
+        </w:rPr>
+        <w:t>/100)</w:t>
+      </w:r>
+      <w:r>
+        <w:rPr>
+          <w:lang w:val="nl-NL"/>
+        </w:rPr>
+        <w:t>)</w:t>
+      </w:r>
     </w:p>
     <w:p>
       <w:pPr>
-        <w:rPr>
-          <w:lang w:val="nl-NL"/>
-        </w:rPr>
-      </w:pPr>
-      <w:r>
-        <w:rPr>
-          <w:lang w:val="nl-NL"/>
-        </w:rPr>
-        <w:t>Geef de meetresultaten overzichtelijk weer in de vorm van een tabel en/of diagram.</w:t>
-      </w:r>
-    </w:p>
-    <w:p>
-      <w:pPr>
-        <w:pStyle w:val="Kop2"/>
+        <w:pStyle w:val="Heading2"/>
         <w:numPr>
           <w:ilvl w:val="0"/>
           <w:numId w:val="0"/>
@@ -1291,18 +3608,17 @@
           <w:lang w:val="nl-NL"/>
         </w:rPr>
       </w:pPr>
-      <w:bookmarkStart w:id="5" w:name="_Toc4141768"/>
-      <w:r>
-        <w:rPr>
-          <w:lang w:val="nl-NL"/>
-        </w:rPr>
-        <w:t>V</w:t>
-      </w:r>
-      <w:r>
-        <w:rPr>
-          <w:lang w:val="nl-NL"/>
-        </w:rPr>
-        <w:t>erwerking</w:t>
+      <w:r>
+        <w:rPr>
+          <w:lang w:val="nl-NL"/>
+        </w:rPr>
+        <w:t>C</w:t>
+      </w:r>
+      <w:r>
+        <w:rPr>
+          <w:lang w:val="nl-NL"/>
+        </w:rPr>
+        <w:t>onclusie</w:t>
       </w:r>
       <w:bookmarkEnd w:id="5"/>
     </w:p>
@@ -1316,33 +3632,23 @@
         <w:rPr>
           <w:lang w:val="nl-NL"/>
         </w:rPr>
-        <w:t>Laat zien hoe je de meetresultaten verwerkt om een conclusie te kunnen trekken. Het is niet nodig om alle berekeningen op te schrijven, als je bijvoorbeeld maar laat zien welke formule(s) je gebruikt voor het verwerken van de meetresultaten en daar zo nodig één voorbeeldberekening aan toevoegt.</w:t>
-      </w:r>
-    </w:p>
-    <w:p>
-      <w:pPr>
-        <w:pStyle w:val="Kop2"/>
-        <w:numPr>
-          <w:ilvl w:val="0"/>
-          <w:numId w:val="0"/>
-        </w:numPr>
-        <w:rPr>
-          <w:lang w:val="nl-NL"/>
-        </w:rPr>
-      </w:pPr>
-      <w:bookmarkStart w:id="6" w:name="_Toc4141769"/>
-      <w:r>
-        <w:rPr>
-          <w:lang w:val="nl-NL"/>
-        </w:rPr>
-        <w:t>C</w:t>
-      </w:r>
-      <w:r>
-        <w:rPr>
-          <w:lang w:val="nl-NL"/>
-        </w:rPr>
-        <w:t>onclusie</w:t>
-      </w:r>
+        <w:t xml:space="preserve">Gemiddeld was de </w:t>
+      </w:r>
+      <w:proofErr w:type="spellStart"/>
+      <w:r>
+        <w:rPr>
+          <w:lang w:val="nl-NL"/>
+        </w:rPr>
+        <w:t>de</w:t>
+      </w:r>
+      <w:proofErr w:type="spellEnd"/>
+      <w:r>
+        <w:rPr>
+          <w:lang w:val="nl-NL"/>
+        </w:rPr>
+        <w:t xml:space="preserve"> student container geen 10% sneller zoals verwacht, los van de uitschieter op 17% bleek uiteindelijk de gemiddelde snelheidswinst maar 2.9% te zijn geworden.</w:t>
+      </w:r>
+      <w:bookmarkStart w:id="6" w:name="_GoBack"/>
       <w:bookmarkEnd w:id="6"/>
     </w:p>
     <w:p>
@@ -1351,51 +3657,6 @@
           <w:lang w:val="nl-NL"/>
         </w:rPr>
       </w:pPr>
-      <w:r>
-        <w:rPr>
-          <w:lang w:val="nl-NL"/>
-        </w:rPr>
-        <w:t>Geef aan welke conclusie kan worden getrokken uit de verwerking van de meetresultaten.</w:t>
-      </w:r>
-    </w:p>
-    <w:p>
-      <w:pPr>
-        <w:pStyle w:val="Kop2"/>
-        <w:numPr>
-          <w:ilvl w:val="0"/>
-          <w:numId w:val="0"/>
-        </w:numPr>
-        <w:rPr>
-          <w:lang w:val="nl-NL"/>
-        </w:rPr>
-      </w:pPr>
-      <w:bookmarkStart w:id="7" w:name="_Toc4141770"/>
-      <w:r>
-        <w:rPr>
-          <w:lang w:val="nl-NL"/>
-        </w:rPr>
-        <w:t>E</w:t>
-      </w:r>
-      <w:r>
-        <w:rPr>
-          <w:lang w:val="nl-NL"/>
-        </w:rPr>
-        <w:t>valuatie</w:t>
-      </w:r>
-      <w:bookmarkEnd w:id="7"/>
-    </w:p>
-    <w:p>
-      <w:pPr>
-        <w:rPr>
-          <w:lang w:val="nl-NL"/>
-        </w:rPr>
-      </w:pPr>
-      <w:r>
-        <w:rPr>
-          <w:lang w:val="nl-NL"/>
-        </w:rPr>
-        <w:t>Leg een verband tussen de getrokken conclusie en het doel van het experiment (en de hypothese). Ga daarbij ook in op bijvoorbeeld de meetonzekerheid als gevolg van de gebruikte meetmethoden of eventuele meetfouten.</w:t>
-      </w:r>
     </w:p>
     <w:sectPr>
       <w:pgSz w:w="12240" w:h="15840"/>
@@ -1416,7 +3677,7 @@
     <w:lvl w:ilvl="0">
       <w:start w:val="1"/>
       <w:numFmt w:val="decimal"/>
-      <w:pStyle w:val="Kop1"/>
+      <w:pStyle w:val="Heading1"/>
       <w:lvlText w:val="%1."/>
       <w:lvlJc w:val="left"/>
       <w:pPr>
@@ -1429,7 +3690,7 @@
     <w:lvl w:ilvl="1">
       <w:start w:val="1"/>
       <w:numFmt w:val="decimal"/>
-      <w:pStyle w:val="Kop2"/>
+      <w:pStyle w:val="Heading2"/>
       <w:lvlText w:val="%1.%2."/>
       <w:lvlJc w:val="left"/>
       <w:pPr>
@@ -1930,7 +4191,7 @@
     <w:lsdException w:name="Hashtag" w:semiHidden="1" w:unhideWhenUsed="1"/>
     <w:lsdException w:name="Unresolved Mention" w:semiHidden="1" w:unhideWhenUsed="1"/>
   </w:latentStyles>
-  <w:style w:type="paragraph" w:default="1" w:styleId="Standaard">
+  <w:style w:type="paragraph" w:default="1" w:styleId="Normal">
     <w:name w:val="Normal"/>
     <w:qFormat/>
     <w:rsid w:val="00DE73A8"/>
@@ -1942,11 +4203,11 @@
       <w:sz w:val="20"/>
     </w:rPr>
   </w:style>
-  <w:style w:type="paragraph" w:styleId="Kop1">
+  <w:style w:type="paragraph" w:styleId="Heading1">
     <w:name w:val="heading 1"/>
-    <w:basedOn w:val="Standaard"/>
-    <w:next w:val="Standaard"/>
-    <w:link w:val="Kop1Char"/>
+    <w:basedOn w:val="Normal"/>
+    <w:next w:val="Normal"/>
+    <w:link w:val="Heading1Char"/>
     <w:uiPriority w:val="9"/>
     <w:qFormat/>
     <w:rsid w:val="00DE73A8"/>
@@ -1969,11 +4230,11 @@
       <w:szCs w:val="28"/>
     </w:rPr>
   </w:style>
-  <w:style w:type="paragraph" w:styleId="Kop2">
+  <w:style w:type="paragraph" w:styleId="Heading2">
     <w:name w:val="heading 2"/>
-    <w:basedOn w:val="Standaard"/>
-    <w:next w:val="Standaard"/>
-    <w:link w:val="Kop2Char"/>
+    <w:basedOn w:val="Normal"/>
+    <w:next w:val="Normal"/>
+    <w:link w:val="Heading2Char"/>
     <w:uiPriority w:val="9"/>
     <w:unhideWhenUsed/>
     <w:qFormat/>
@@ -1997,11 +4258,11 @@
       <w:szCs w:val="26"/>
     </w:rPr>
   </w:style>
-  <w:style w:type="paragraph" w:styleId="Kop3">
+  <w:style w:type="paragraph" w:styleId="Heading3">
     <w:name w:val="heading 3"/>
-    <w:basedOn w:val="Standaard"/>
-    <w:next w:val="Standaard"/>
-    <w:link w:val="Kop3Char"/>
+    <w:basedOn w:val="Normal"/>
+    <w:next w:val="Normal"/>
+    <w:link w:val="Heading3Char"/>
     <w:uiPriority w:val="9"/>
     <w:semiHidden/>
     <w:unhideWhenUsed/>
@@ -2021,11 +4282,11 @@
       <w:color w:val="C00000"/>
     </w:rPr>
   </w:style>
-  <w:style w:type="paragraph" w:styleId="Kop4">
+  <w:style w:type="paragraph" w:styleId="Heading4">
     <w:name w:val="heading 4"/>
-    <w:basedOn w:val="Standaard"/>
-    <w:next w:val="Standaard"/>
-    <w:link w:val="Kop4Char"/>
+    <w:basedOn w:val="Normal"/>
+    <w:next w:val="Normal"/>
+    <w:link w:val="Heading4Char"/>
     <w:uiPriority w:val="9"/>
     <w:semiHidden/>
     <w:unhideWhenUsed/>
@@ -2046,11 +4307,11 @@
       <w:color w:val="4F81BD" w:themeColor="accent1"/>
     </w:rPr>
   </w:style>
-  <w:style w:type="paragraph" w:styleId="Kop5">
+  <w:style w:type="paragraph" w:styleId="Heading5">
     <w:name w:val="heading 5"/>
-    <w:basedOn w:val="Standaard"/>
-    <w:next w:val="Standaard"/>
-    <w:link w:val="Kop5Char"/>
+    <w:basedOn w:val="Normal"/>
+    <w:next w:val="Normal"/>
+    <w:link w:val="Heading5Char"/>
     <w:uiPriority w:val="9"/>
     <w:semiHidden/>
     <w:unhideWhenUsed/>
@@ -2067,11 +4328,11 @@
       <w:color w:val="243F60" w:themeColor="accent1" w:themeShade="7F"/>
     </w:rPr>
   </w:style>
-  <w:style w:type="paragraph" w:styleId="Kop6">
+  <w:style w:type="paragraph" w:styleId="Heading6">
     <w:name w:val="heading 6"/>
-    <w:basedOn w:val="Standaard"/>
-    <w:next w:val="Standaard"/>
-    <w:link w:val="Kop6Char"/>
+    <w:basedOn w:val="Normal"/>
+    <w:next w:val="Normal"/>
+    <w:link w:val="Heading6Char"/>
     <w:uiPriority w:val="9"/>
     <w:semiHidden/>
     <w:unhideWhenUsed/>
@@ -2090,11 +4351,11 @@
       <w:color w:val="243F60" w:themeColor="accent1" w:themeShade="7F"/>
     </w:rPr>
   </w:style>
-  <w:style w:type="paragraph" w:styleId="Kop7">
+  <w:style w:type="paragraph" w:styleId="Heading7">
     <w:name w:val="heading 7"/>
-    <w:basedOn w:val="Standaard"/>
-    <w:next w:val="Standaard"/>
-    <w:link w:val="Kop7Char"/>
+    <w:basedOn w:val="Normal"/>
+    <w:next w:val="Normal"/>
+    <w:link w:val="Heading7Char"/>
     <w:uiPriority w:val="9"/>
     <w:semiHidden/>
     <w:unhideWhenUsed/>
@@ -2113,11 +4374,11 @@
       <w:color w:val="404040" w:themeColor="text1" w:themeTint="BF"/>
     </w:rPr>
   </w:style>
-  <w:style w:type="paragraph" w:styleId="Kop8">
+  <w:style w:type="paragraph" w:styleId="Heading8">
     <w:name w:val="heading 8"/>
-    <w:basedOn w:val="Standaard"/>
-    <w:next w:val="Standaard"/>
-    <w:link w:val="Kop8Char"/>
+    <w:basedOn w:val="Normal"/>
+    <w:next w:val="Normal"/>
+    <w:link w:val="Heading8Char"/>
     <w:uiPriority w:val="9"/>
     <w:semiHidden/>
     <w:unhideWhenUsed/>
@@ -2135,11 +4396,11 @@
       <w:szCs w:val="20"/>
     </w:rPr>
   </w:style>
-  <w:style w:type="paragraph" w:styleId="Kop9">
+  <w:style w:type="paragraph" w:styleId="Heading9">
     <w:name w:val="heading 9"/>
-    <w:basedOn w:val="Standaard"/>
-    <w:next w:val="Standaard"/>
-    <w:link w:val="Kop9Char"/>
+    <w:basedOn w:val="Normal"/>
+    <w:next w:val="Normal"/>
+    <w:link w:val="Heading9Char"/>
     <w:uiPriority w:val="9"/>
     <w:semiHidden/>
     <w:unhideWhenUsed/>
@@ -2159,13 +4420,12 @@
       <w:szCs w:val="20"/>
     </w:rPr>
   </w:style>
-  <w:style w:type="character" w:default="1" w:styleId="Standaardalinea-lettertype">
+  <w:style w:type="character" w:default="1" w:styleId="DefaultParagraphFont">
     <w:name w:val="Default Paragraph Font"/>
     <w:uiPriority w:val="1"/>
-    <w:semiHidden/>
     <w:unhideWhenUsed/>
   </w:style>
-  <w:style w:type="table" w:default="1" w:styleId="Standaardtabel">
+  <w:style w:type="table" w:default="1" w:styleId="TableNormal">
     <w:name w:val="Normal Table"/>
     <w:uiPriority w:val="99"/>
     <w:semiHidden/>
@@ -2180,16 +4440,16 @@
       </w:tblCellMar>
     </w:tblPr>
   </w:style>
-  <w:style w:type="numbering" w:default="1" w:styleId="Geenlijst">
+  <w:style w:type="numbering" w:default="1" w:styleId="NoList">
     <w:name w:val="No List"/>
     <w:uiPriority w:val="99"/>
     <w:semiHidden/>
     <w:unhideWhenUsed/>
   </w:style>
-  <w:style w:type="character" w:customStyle="1" w:styleId="Kop1Char">
-    <w:name w:val="Kop 1 Char"/>
-    <w:basedOn w:val="Standaardalinea-lettertype"/>
-    <w:link w:val="Kop1"/>
+  <w:style w:type="character" w:customStyle="1" w:styleId="Heading1Char">
+    <w:name w:val="Heading 1 Char"/>
+    <w:basedOn w:val="DefaultParagraphFont"/>
+    <w:link w:val="Heading1"/>
     <w:uiPriority w:val="9"/>
     <w:rsid w:val="00DE73A8"/>
     <w:rPr>
@@ -2201,10 +4461,10 @@
       <w:szCs w:val="28"/>
     </w:rPr>
   </w:style>
-  <w:style w:type="character" w:customStyle="1" w:styleId="Kop2Char">
-    <w:name w:val="Kop 2 Char"/>
-    <w:basedOn w:val="Standaardalinea-lettertype"/>
-    <w:link w:val="Kop2"/>
+  <w:style w:type="character" w:customStyle="1" w:styleId="Heading2Char">
+    <w:name w:val="Heading 2 Char"/>
+    <w:basedOn w:val="DefaultParagraphFont"/>
+    <w:link w:val="Heading2"/>
     <w:uiPriority w:val="9"/>
     <w:rsid w:val="003A6AF7"/>
     <w:rPr>
@@ -2216,10 +4476,10 @@
       <w:szCs w:val="26"/>
     </w:rPr>
   </w:style>
-  <w:style w:type="character" w:customStyle="1" w:styleId="Kop3Char">
-    <w:name w:val="Kop 3 Char"/>
-    <w:basedOn w:val="Standaardalinea-lettertype"/>
-    <w:link w:val="Kop3"/>
+  <w:style w:type="character" w:customStyle="1" w:styleId="Heading3Char">
+    <w:name w:val="Heading 3 Char"/>
+    <w:basedOn w:val="DefaultParagraphFont"/>
+    <w:link w:val="Heading3"/>
     <w:uiPriority w:val="9"/>
     <w:semiHidden/>
     <w:rsid w:val="00DE73A8"/>
@@ -2231,10 +4491,10 @@
       <w:sz w:val="20"/>
     </w:rPr>
   </w:style>
-  <w:style w:type="character" w:customStyle="1" w:styleId="Kop4Char">
-    <w:name w:val="Kop 4 Char"/>
-    <w:basedOn w:val="Standaardalinea-lettertype"/>
-    <w:link w:val="Kop4"/>
+  <w:style w:type="character" w:customStyle="1" w:styleId="Heading4Char">
+    <w:name w:val="Heading 4 Char"/>
+    <w:basedOn w:val="DefaultParagraphFont"/>
+    <w:link w:val="Heading4"/>
     <w:uiPriority w:val="9"/>
     <w:semiHidden/>
     <w:rsid w:val="00DE73A8"/>
@@ -2248,10 +4508,10 @@
       <w:sz w:val="20"/>
     </w:rPr>
   </w:style>
-  <w:style w:type="character" w:customStyle="1" w:styleId="Kop5Char">
-    <w:name w:val="Kop 5 Char"/>
-    <w:basedOn w:val="Standaardalinea-lettertype"/>
-    <w:link w:val="Kop5"/>
+  <w:style w:type="character" w:customStyle="1" w:styleId="Heading5Char">
+    <w:name w:val="Heading 5 Char"/>
+    <w:basedOn w:val="DefaultParagraphFont"/>
+    <w:link w:val="Heading5"/>
     <w:uiPriority w:val="9"/>
     <w:semiHidden/>
     <w:rsid w:val="00DE73A8"/>
@@ -2261,10 +4521,10 @@
       <w:sz w:val="20"/>
     </w:rPr>
   </w:style>
-  <w:style w:type="character" w:customStyle="1" w:styleId="Kop6Char">
-    <w:name w:val="Kop 6 Char"/>
-    <w:basedOn w:val="Standaardalinea-lettertype"/>
-    <w:link w:val="Kop6"/>
+  <w:style w:type="character" w:customStyle="1" w:styleId="Heading6Char">
+    <w:name w:val="Heading 6 Char"/>
+    <w:basedOn w:val="DefaultParagraphFont"/>
+    <w:link w:val="Heading6"/>
     <w:uiPriority w:val="9"/>
     <w:semiHidden/>
     <w:rsid w:val="00DE73A8"/>
@@ -2276,10 +4536,10 @@
       <w:sz w:val="20"/>
     </w:rPr>
   </w:style>
-  <w:style w:type="character" w:customStyle="1" w:styleId="Kop7Char">
-    <w:name w:val="Kop 7 Char"/>
-    <w:basedOn w:val="Standaardalinea-lettertype"/>
-    <w:link w:val="Kop7"/>
+  <w:style w:type="character" w:customStyle="1" w:styleId="Heading7Char">
+    <w:name w:val="Heading 7 Char"/>
+    <w:basedOn w:val="DefaultParagraphFont"/>
+    <w:link w:val="Heading7"/>
     <w:uiPriority w:val="9"/>
     <w:semiHidden/>
     <w:rsid w:val="00DE73A8"/>
@@ -2291,10 +4551,10 @@
       <w:sz w:val="20"/>
     </w:rPr>
   </w:style>
-  <w:style w:type="character" w:customStyle="1" w:styleId="Kop8Char">
-    <w:name w:val="Kop 8 Char"/>
-    <w:basedOn w:val="Standaardalinea-lettertype"/>
-    <w:link w:val="Kop8"/>
+  <w:style w:type="character" w:customStyle="1" w:styleId="Heading8Char">
+    <w:name w:val="Heading 8 Char"/>
+    <w:basedOn w:val="DefaultParagraphFont"/>
+    <w:link w:val="Heading8"/>
     <w:uiPriority w:val="9"/>
     <w:semiHidden/>
     <w:rsid w:val="00DE73A8"/>
@@ -2305,10 +4565,10 @@
       <w:szCs w:val="20"/>
     </w:rPr>
   </w:style>
-  <w:style w:type="character" w:customStyle="1" w:styleId="Kop9Char">
-    <w:name w:val="Kop 9 Char"/>
-    <w:basedOn w:val="Standaardalinea-lettertype"/>
-    <w:link w:val="Kop9"/>
+  <w:style w:type="character" w:customStyle="1" w:styleId="Heading9Char">
+    <w:name w:val="Heading 9 Char"/>
+    <w:basedOn w:val="DefaultParagraphFont"/>
+    <w:link w:val="Heading9"/>
     <w:uiPriority w:val="9"/>
     <w:semiHidden/>
     <w:rsid w:val="00DE73A8"/>
@@ -2321,11 +4581,11 @@
       <w:szCs w:val="20"/>
     </w:rPr>
   </w:style>
-  <w:style w:type="paragraph" w:styleId="Titel">
+  <w:style w:type="paragraph" w:styleId="Title">
     <w:name w:val="Title"/>
-    <w:basedOn w:val="Standaard"/>
-    <w:next w:val="Standaard"/>
-    <w:link w:val="TitelChar"/>
+    <w:basedOn w:val="Normal"/>
+    <w:next w:val="Normal"/>
+    <w:link w:val="TitleChar"/>
     <w:uiPriority w:val="10"/>
     <w:qFormat/>
     <w:rsid w:val="00B411E1"/>
@@ -2348,10 +4608,10 @@
       <w:szCs w:val="52"/>
     </w:rPr>
   </w:style>
-  <w:style w:type="character" w:customStyle="1" w:styleId="TitelChar">
-    <w:name w:val="Titel Char"/>
-    <w:basedOn w:val="Standaardalinea-lettertype"/>
-    <w:link w:val="Titel"/>
+  <w:style w:type="character" w:customStyle="1" w:styleId="TitleChar">
+    <w:name w:val="Title Char"/>
+    <w:basedOn w:val="DefaultParagraphFont"/>
+    <w:link w:val="Title"/>
     <w:uiPriority w:val="10"/>
     <w:rsid w:val="00B411E1"/>
     <w:rPr>
@@ -2364,11 +4624,11 @@
       <w:szCs w:val="52"/>
     </w:rPr>
   </w:style>
-  <w:style w:type="paragraph" w:styleId="Ondertitel">
+  <w:style w:type="paragraph" w:styleId="Subtitle">
     <w:name w:val="Subtitle"/>
-    <w:basedOn w:val="Standaard"/>
-    <w:next w:val="Standaard"/>
-    <w:link w:val="OndertitelChar"/>
+    <w:basedOn w:val="Normal"/>
+    <w:next w:val="Normal"/>
+    <w:link w:val="SubtitleChar"/>
     <w:uiPriority w:val="11"/>
     <w:qFormat/>
     <w:rsid w:val="00DE73A8"/>
@@ -2390,10 +4650,10 @@
       <w:szCs w:val="24"/>
     </w:rPr>
   </w:style>
-  <w:style w:type="character" w:customStyle="1" w:styleId="OndertitelChar">
-    <w:name w:val="Ondertitel Char"/>
-    <w:basedOn w:val="Standaardalinea-lettertype"/>
-    <w:link w:val="Ondertitel"/>
+  <w:style w:type="character" w:customStyle="1" w:styleId="SubtitleChar">
+    <w:name w:val="Subtitle Char"/>
+    <w:basedOn w:val="DefaultParagraphFont"/>
+    <w:link w:val="Subtitle"/>
     <w:uiPriority w:val="11"/>
     <w:rsid w:val="00DE73A8"/>
     <w:rPr>
@@ -2407,7 +4667,7 @@
       <w:szCs w:val="24"/>
     </w:rPr>
   </w:style>
-  <w:style w:type="character" w:styleId="Zwaar">
+  <w:style w:type="character" w:styleId="Strong">
     <w:name w:val="Strong"/>
     <w:uiPriority w:val="22"/>
     <w:qFormat/>
@@ -2417,7 +4677,7 @@
       <w:bCs/>
     </w:rPr>
   </w:style>
-  <w:style w:type="character" w:styleId="Nadruk">
+  <w:style w:type="character" w:styleId="Emphasis">
     <w:name w:val="Emphasis"/>
     <w:uiPriority w:val="20"/>
     <w:qFormat/>
@@ -2427,9 +4687,9 @@
       <w:iCs/>
     </w:rPr>
   </w:style>
-  <w:style w:type="paragraph" w:styleId="Geenafstand">
+  <w:style w:type="paragraph" w:styleId="NoSpacing">
     <w:name w:val="No Spacing"/>
-    <w:basedOn w:val="Standaard"/>
+    <w:basedOn w:val="Normal"/>
     <w:uiPriority w:val="1"/>
     <w:qFormat/>
     <w:rsid w:val="00DE73A8"/>
@@ -2437,9 +4697,9 @@
       <w:spacing w:after="0" w:line="240" w:lineRule="auto"/>
     </w:pPr>
   </w:style>
-  <w:style w:type="paragraph" w:styleId="Lijstalinea">
+  <w:style w:type="paragraph" w:styleId="ListParagraph">
     <w:name w:val="List Paragraph"/>
-    <w:basedOn w:val="Standaard"/>
+    <w:basedOn w:val="Normal"/>
     <w:uiPriority w:val="34"/>
     <w:qFormat/>
     <w:rsid w:val="00DE73A8"/>
@@ -2448,11 +4708,11 @@
       <w:contextualSpacing/>
     </w:pPr>
   </w:style>
-  <w:style w:type="paragraph" w:styleId="Citaat">
+  <w:style w:type="paragraph" w:styleId="Quote">
     <w:name w:val="Quote"/>
-    <w:basedOn w:val="Standaard"/>
-    <w:next w:val="Standaard"/>
-    <w:link w:val="CitaatChar"/>
+    <w:basedOn w:val="Normal"/>
+    <w:next w:val="Normal"/>
+    <w:link w:val="QuoteChar"/>
     <w:uiPriority w:val="29"/>
     <w:qFormat/>
     <w:rsid w:val="00DE73A8"/>
@@ -2463,10 +4723,10 @@
       <w:color w:val="000000" w:themeColor="text1"/>
     </w:rPr>
   </w:style>
-  <w:style w:type="character" w:customStyle="1" w:styleId="CitaatChar">
-    <w:name w:val="Citaat Char"/>
-    <w:basedOn w:val="Standaardalinea-lettertype"/>
-    <w:link w:val="Citaat"/>
+  <w:style w:type="character" w:customStyle="1" w:styleId="QuoteChar">
+    <w:name w:val="Quote Char"/>
+    <w:basedOn w:val="DefaultParagraphFont"/>
+    <w:link w:val="Quote"/>
     <w:uiPriority w:val="29"/>
     <w:rsid w:val="00DE73A8"/>
     <w:rPr>
@@ -2477,11 +4737,11 @@
       <w:sz w:val="20"/>
     </w:rPr>
   </w:style>
-  <w:style w:type="paragraph" w:styleId="Duidelijkcitaat">
+  <w:style w:type="paragraph" w:styleId="IntenseQuote">
     <w:name w:val="Intense Quote"/>
-    <w:basedOn w:val="Standaard"/>
-    <w:next w:val="Standaard"/>
-    <w:link w:val="DuidelijkcitaatChar"/>
+    <w:basedOn w:val="Normal"/>
+    <w:next w:val="Normal"/>
+    <w:link w:val="IntenseQuoteChar"/>
     <w:uiPriority w:val="30"/>
     <w:qFormat/>
     <w:rsid w:val="00DE73A8"/>
@@ -2501,10 +4761,10 @@
       <w:color w:val="4F81BD" w:themeColor="accent1"/>
     </w:rPr>
   </w:style>
-  <w:style w:type="character" w:customStyle="1" w:styleId="DuidelijkcitaatChar">
-    <w:name w:val="Duidelijk citaat Char"/>
-    <w:basedOn w:val="Standaardalinea-lettertype"/>
-    <w:link w:val="Duidelijkcitaat"/>
+  <w:style w:type="character" w:customStyle="1" w:styleId="IntenseQuoteChar">
+    <w:name w:val="Intense Quote Char"/>
+    <w:basedOn w:val="DefaultParagraphFont"/>
+    <w:link w:val="IntenseQuote"/>
     <w:uiPriority w:val="30"/>
     <w:rsid w:val="00DE73A8"/>
     <w:rPr>
@@ -2517,7 +4777,7 @@
       <w:sz w:val="20"/>
     </w:rPr>
   </w:style>
-  <w:style w:type="character" w:styleId="Subtielebenadrukking">
+  <w:style w:type="character" w:styleId="SubtleEmphasis">
     <w:name w:val="Subtle Emphasis"/>
     <w:uiPriority w:val="19"/>
     <w:qFormat/>
@@ -2531,7 +4791,7 @@
       <w:sz w:val="20"/>
     </w:rPr>
   </w:style>
-  <w:style w:type="character" w:styleId="Intensievebenadrukking">
+  <w:style w:type="character" w:styleId="IntenseEmphasis">
     <w:name w:val="Intense Emphasis"/>
     <w:uiPriority w:val="21"/>
     <w:qFormat/>
@@ -2544,7 +4804,7 @@
       <w:color w:val="4F81BD" w:themeColor="accent1"/>
     </w:rPr>
   </w:style>
-  <w:style w:type="character" w:styleId="Subtieleverwijzing">
+  <w:style w:type="character" w:styleId="SubtleReference">
     <w:name w:val="Subtle Reference"/>
     <w:uiPriority w:val="31"/>
     <w:qFormat/>
@@ -2555,7 +4815,7 @@
       <w:u w:val="single"/>
     </w:rPr>
   </w:style>
-  <w:style w:type="character" w:styleId="Intensieveverwijzing">
+  <w:style w:type="character" w:styleId="IntenseReference">
     <w:name w:val="Intense Reference"/>
     <w:uiPriority w:val="32"/>
     <w:qFormat/>
@@ -2569,7 +4829,7 @@
       <w:u w:val="single"/>
     </w:rPr>
   </w:style>
-  <w:style w:type="character" w:styleId="Titelvanboek">
+  <w:style w:type="character" w:styleId="BookTitle">
     <w:name w:val="Book Title"/>
     <w:uiPriority w:val="33"/>
     <w:qFormat/>
@@ -2581,10 +4841,10 @@
       <w:spacing w:val="5"/>
     </w:rPr>
   </w:style>
-  <w:style w:type="paragraph" w:styleId="Kopvaninhoudsopgave">
+  <w:style w:type="paragraph" w:styleId="TOCHeading">
     <w:name w:val="TOC Heading"/>
-    <w:basedOn w:val="Kop1"/>
-    <w:next w:val="Standaard"/>
+    <w:basedOn w:val="Heading1"/>
+    <w:next w:val="Normal"/>
     <w:uiPriority w:val="39"/>
     <w:unhideWhenUsed/>
     <w:qFormat/>
@@ -2600,10 +4860,10 @@
       <w:color w:val="365F91" w:themeColor="accent1" w:themeShade="BF"/>
     </w:rPr>
   </w:style>
-  <w:style w:type="paragraph" w:styleId="Inhopg2">
+  <w:style w:type="paragraph" w:styleId="TOC2">
     <w:name w:val="toc 2"/>
-    <w:basedOn w:val="Standaard"/>
-    <w:next w:val="Standaard"/>
+    <w:basedOn w:val="Normal"/>
+    <w:next w:val="Normal"/>
     <w:autoRedefine/>
     <w:uiPriority w:val="39"/>
     <w:unhideWhenUsed/>
@@ -2615,7 +4875,7 @@
   </w:style>
   <w:style w:type="character" w:styleId="Hyperlink">
     <w:name w:val="Hyperlink"/>
-    <w:basedOn w:val="Standaardalinea-lettertype"/>
+    <w:basedOn w:val="DefaultParagraphFont"/>
     <w:uiPriority w:val="99"/>
     <w:unhideWhenUsed/>
     <w:rsid w:val="00571B77"/>
@@ -2917,7 +5177,7 @@
 </file>
 
 <file path=customXml/itemProps1.xml><?xml version="1.0" encoding="utf-8"?>
-<ds:datastoreItem xmlns:ds="http://schemas.openxmlformats.org/officeDocument/2006/customXml" ds:itemID="{A50E03CC-8B3B-47A4-A8F1-37DE99BCA95C}">
+<ds:datastoreItem xmlns:ds="http://schemas.openxmlformats.org/officeDocument/2006/customXml" ds:itemID="{D4CEA68C-65D9-43C4-B5C5-7095D45C1436}">
   <ds:schemaRefs>
     <ds:schemaRef ds:uri="http://schemas.openxmlformats.org/officeDocument/2006/bibliography"/>
   </ds:schemaRefs>

</xml_diff>

<commit_message>
Meetrapporten af en de meetresultaten voor snelheid zijn nu met tabel beschikbaar.
</commit_message>
<xml_diff>
--- a/meetrapporten/working/Meetrapport_container.docx
+++ b/meetrapporten/working/Meetrapport_container.docx
@@ -3648,15 +3648,60 @@
         </w:rPr>
         <w:t xml:space="preserve"> student container geen 10% sneller zoals verwacht, los van de uitschieter op 17% bleek uiteindelijk de gemiddelde snelheidswinst maar 2.9% te zijn geworden.</w:t>
       </w:r>
-      <w:bookmarkStart w:id="6" w:name="_GoBack"/>
-      <w:bookmarkEnd w:id="6"/>
     </w:p>
     <w:p>
       <w:pPr>
+        <w:pStyle w:val="Heading2"/>
+        <w:numPr>
+          <w:ilvl w:val="0"/>
+          <w:numId w:val="0"/>
+        </w:numPr>
         <w:rPr>
           <w:lang w:val="nl-NL"/>
         </w:rPr>
       </w:pPr>
+      <w:r>
+        <w:rPr>
+          <w:lang w:val="nl-NL"/>
+        </w:rPr>
+        <w:t>Evaluatie</w:t>
+      </w:r>
+    </w:p>
+    <w:p>
+      <w:pPr>
+        <w:rPr>
+          <w:lang w:val="nl-NL"/>
+        </w:rPr>
+      </w:pPr>
+      <w:r>
+        <w:rPr>
+          <w:lang w:val="nl-NL"/>
+        </w:rPr>
+        <w:t xml:space="preserve">Het is ons nog niet helemaal duidelijk waarom de studentimplementatie bij sommige plaatjes trager is dan de default implementatie, ook met het gereedschap dat </w:t>
+      </w:r>
+      <w:proofErr w:type="spellStart"/>
+      <w:r>
+        <w:rPr>
+          <w:lang w:val="nl-NL"/>
+        </w:rPr>
+        <w:t>visual</w:t>
+      </w:r>
+      <w:proofErr w:type="spellEnd"/>
+      <w:r>
+        <w:rPr>
+          <w:lang w:val="nl-NL"/>
+        </w:rPr>
+        <w:t xml:space="preserve"> studio biedt is het ons niet gelukt erachter te komen waar dit aan ligt.</w:t>
+      </w:r>
+    </w:p>
+    <w:p>
+      <w:pPr>
+        <w:rPr>
+          <w:lang w:val="nl-NL"/>
+        </w:rPr>
+      </w:pPr>
+      <w:bookmarkStart w:id="6" w:name="_GoBack"/>
+      <w:bookmarkEnd w:id="6"/>
     </w:p>
     <w:sectPr>
       <w:pgSz w:w="12240" w:h="15840"/>
@@ -5177,7 +5222,7 @@
 </file>
 
 <file path=customXml/itemProps1.xml><?xml version="1.0" encoding="utf-8"?>
-<ds:datastoreItem xmlns:ds="http://schemas.openxmlformats.org/officeDocument/2006/customXml" ds:itemID="{D4CEA68C-65D9-43C4-B5C5-7095D45C1436}">
+<ds:datastoreItem xmlns:ds="http://schemas.openxmlformats.org/officeDocument/2006/customXml" ds:itemID="{D9A219DF-8A48-4867-B183-235F8F17E44C}">
   <ds:schemaRefs>
     <ds:schemaRef ds:uri="http://schemas.openxmlformats.org/officeDocument/2006/bibliography"/>
   </ds:schemaRefs>

</xml_diff>

<commit_message>
Feedback meetrapport snelheid verwerkt
</commit_message>
<xml_diff>
--- a/meetrapporten/working/Meetrapport_container.docx
+++ b/meetrapporten/working/Meetrapport_container.docx
@@ -4,7 +4,7 @@
   <w:body>
     <w:p>
       <w:pPr>
-        <w:pStyle w:val="Titel"/>
+        <w:pStyle w:val="Title"/>
         <w:rPr>
           <w:lang w:val="nl-NL"/>
         </w:rPr>
@@ -386,7 +386,7 @@
       <w:sdtContent>
         <w:p>
           <w:pPr>
-            <w:pStyle w:val="Kopvaninhoudsopgave"/>
+            <w:pStyle w:val="TOCHeading"/>
           </w:pPr>
           <w:r>
             <w:rPr>
@@ -397,7 +397,7 @@
         </w:p>
         <w:p>
           <w:pPr>
-            <w:pStyle w:val="Inhopg2"/>
+            <w:pStyle w:val="TOC2"/>
             <w:tabs>
               <w:tab w:val="right" w:leader="dot" w:pos="9350"/>
             </w:tabs>
@@ -478,7 +478,7 @@
         </w:p>
         <w:p>
           <w:pPr>
-            <w:pStyle w:val="Inhopg2"/>
+            <w:pStyle w:val="TOC2"/>
             <w:tabs>
               <w:tab w:val="right" w:leader="dot" w:pos="9350"/>
             </w:tabs>
@@ -550,7 +550,7 @@
         </w:p>
         <w:p>
           <w:pPr>
-            <w:pStyle w:val="Inhopg2"/>
+            <w:pStyle w:val="TOC2"/>
             <w:tabs>
               <w:tab w:val="right" w:leader="dot" w:pos="9350"/>
             </w:tabs>
@@ -622,7 +622,7 @@
         </w:p>
         <w:p>
           <w:pPr>
-            <w:pStyle w:val="Inhopg2"/>
+            <w:pStyle w:val="TOC2"/>
             <w:tabs>
               <w:tab w:val="right" w:leader="dot" w:pos="9350"/>
             </w:tabs>
@@ -694,7 +694,7 @@
         </w:p>
         <w:p>
           <w:pPr>
-            <w:pStyle w:val="Inhopg2"/>
+            <w:pStyle w:val="TOC2"/>
             <w:tabs>
               <w:tab w:val="right" w:leader="dot" w:pos="9350"/>
             </w:tabs>
@@ -766,7 +766,7 @@
         </w:p>
         <w:p>
           <w:pPr>
-            <w:pStyle w:val="Inhopg2"/>
+            <w:pStyle w:val="TOC2"/>
             <w:tabs>
               <w:tab w:val="right" w:leader="dot" w:pos="9350"/>
             </w:tabs>
@@ -838,7 +838,7 @@
         </w:p>
         <w:p>
           <w:pPr>
-            <w:pStyle w:val="Inhopg2"/>
+            <w:pStyle w:val="TOC2"/>
             <w:tabs>
               <w:tab w:val="right" w:leader="dot" w:pos="9350"/>
             </w:tabs>
@@ -948,7 +948,7 @@
     </w:p>
     <w:p>
       <w:pPr>
-        <w:pStyle w:val="Kop2"/>
+        <w:pStyle w:val="Heading2"/>
         <w:numPr>
           <w:ilvl w:val="0"/>
           <w:numId w:val="0"/>
@@ -1038,7 +1038,7 @@
     </w:p>
     <w:p>
       <w:pPr>
-        <w:pStyle w:val="Kop2"/>
+        <w:pStyle w:val="Heading2"/>
         <w:numPr>
           <w:ilvl w:val="0"/>
           <w:numId w:val="0"/>
@@ -1066,38 +1066,18 @@
         <w:rPr>
           <w:lang w:val="nl-NL"/>
         </w:rPr>
-        <w:t xml:space="preserve">De hypothese is als volgt: de student implementatie zal 10% sneller zijn dan de implementatie die aangeleverd </w:t>
-      </w:r>
-      <w:commentRangeStart w:id="2"/>
-      <w:r>
-        <w:rPr>
-          <w:lang w:val="nl-NL"/>
-        </w:rPr>
-        <w:t>is</w:t>
-      </w:r>
-      <w:commentRangeEnd w:id="2"/>
-      <w:r>
-        <w:rPr>
-          <w:rStyle w:val="Verwijzingopmerking"/>
-        </w:rPr>
-        <w:commentReference w:id="2"/>
-      </w:r>
-      <w:r>
-        <w:rPr>
-          <w:lang w:val="nl-NL"/>
-        </w:rPr>
-        <w:t>.</w:t>
-      </w:r>
-      <w:r>
-        <w:rPr>
-          <w:lang w:val="nl-NL"/>
-        </w:rPr>
-        <w:t xml:space="preserve"> </w:t>
+        <w:t>De hypothese is als volgt: de student implementatie zal 10% sneller zijn dan de implementatie die aangeleverd is.</w:t>
+      </w:r>
+      <w:r>
+        <w:rPr>
+          <w:lang w:val="nl-NL"/>
+        </w:rPr>
+        <w:t xml:space="preserve"> Dit omdat wij proberen om eventuele overhead weg te halen door zo dicht mogelijk op het geheugen te werken.</w:t>
       </w:r>
     </w:p>
     <w:p>
       <w:pPr>
-        <w:pStyle w:val="Kop2"/>
+        <w:pStyle w:val="Heading2"/>
         <w:numPr>
           <w:ilvl w:val="0"/>
           <w:numId w:val="0"/>
@@ -1106,14 +1086,14 @@
           <w:lang w:val="nl-NL"/>
         </w:rPr>
       </w:pPr>
-      <w:bookmarkStart w:id="3" w:name="_Toc4338516"/>
+      <w:bookmarkStart w:id="2" w:name="_Toc4338516"/>
       <w:r>
         <w:rPr>
           <w:lang w:val="nl-NL"/>
         </w:rPr>
         <w:t>Werkwijze</w:t>
       </w:r>
-      <w:bookmarkEnd w:id="3"/>
+      <w:bookmarkEnd w:id="2"/>
     </w:p>
     <w:p>
       <w:pPr>
@@ -1139,7 +1119,7 @@
         <w:rPr>
           <w:lang w:val="nl-NL"/>
         </w:rPr>
-        <w:t xml:space="preserve"> 100</w:t>
+        <w:t xml:space="preserve"> 10</w:t>
       </w:r>
       <w:r>
         <w:rPr>
@@ -1151,7 +1131,7 @@
         <w:rPr>
           <w:lang w:val="nl-NL"/>
         </w:rPr>
-        <w:t>x door het programma heen gehaald voor de default implementatie en vervolgens 10</w:t>
+        <w:t>x door het programma heen gehaald voor de default implementatie en vervolgens 1</w:t>
       </w:r>
       <w:r>
         <w:rPr>
@@ -1189,19 +1169,7 @@
         <w:rPr>
           <w:lang w:val="nl-NL"/>
         </w:rPr>
-        <w:t>0x per implementatie getest. Dit zorgt dus voor 1400</w:t>
-      </w:r>
-      <w:r>
-        <w:rPr>
-          <w:lang w:val="nl-NL"/>
-        </w:rPr>
-        <w:t>0</w:t>
-      </w:r>
-      <w:r>
-        <w:rPr>
-          <w:lang w:val="nl-NL"/>
-        </w:rPr>
-        <w:t xml:space="preserve">  uitvoeringen van het programma. De gemiddelde tijd van elke executie wordt in een </w:t>
+        <w:t xml:space="preserve">0x per implementatie getest. Dit zorgt dus voor 1400  uitvoeringen van het programma. De gemiddelde tijd van elke executie wordt in een </w:t>
       </w:r>
       <w:proofErr w:type="spellStart"/>
       <w:r>
@@ -1215,7 +1183,15 @@
         <w:rPr>
           <w:lang w:val="nl-NL"/>
         </w:rPr>
-        <w:t xml:space="preserve"> bestand geschreven dat vervolgens met </w:t>
+        <w:t xml:space="preserve"> bestand </w:t>
+      </w:r>
+      <w:bookmarkStart w:id="3" w:name="_GoBack"/>
+      <w:bookmarkEnd w:id="3"/>
+      <w:r>
+        <w:rPr>
+          <w:lang w:val="nl-NL"/>
+        </w:rPr>
+        <w:t xml:space="preserve">geschreven dat vervolgens met </w:t>
       </w:r>
       <w:proofErr w:type="spellStart"/>
       <w:r>
@@ -1235,21 +1211,73 @@
         <w:rPr>
           <w:lang w:val="nl-NL"/>
         </w:rPr>
-        <w:t xml:space="preserve"> De metingen worden in release mode uitgevoerd met optimalisatie </w:t>
-      </w:r>
-      <w:commentRangeStart w:id="4"/>
-      <w:r>
-        <w:rPr>
-          <w:lang w:val="nl-NL"/>
-        </w:rPr>
-        <w:t>02</w:t>
-      </w:r>
-      <w:commentRangeEnd w:id="4"/>
-      <w:r>
-        <w:rPr>
-          <w:rStyle w:val="Verwijzingopmerking"/>
-        </w:rPr>
-        <w:commentReference w:id="4"/>
+        <w:t xml:space="preserve"> De metingen worden in release mode uitgevoerd met optimalisatie</w:t>
+      </w:r>
+      <w:r>
+        <w:rPr>
+          <w:lang w:val="nl-NL"/>
+        </w:rPr>
+        <w:t xml:space="preserve"> </w:t>
+      </w:r>
+      <w:proofErr w:type="spellStart"/>
+      <w:r>
+        <w:rPr>
+          <w:lang w:val="nl-NL"/>
+        </w:rPr>
+        <w:t>flag</w:t>
+      </w:r>
+      <w:proofErr w:type="spellEnd"/>
+      <w:r>
+        <w:rPr>
+          <w:lang w:val="nl-NL"/>
+        </w:rPr>
+        <w:t xml:space="preserve"> </w:t>
+      </w:r>
+      <w:r>
+        <w:rPr>
+          <w:lang w:val="nl-NL"/>
+        </w:rPr>
+        <w:t>O</w:t>
+      </w:r>
+      <w:r>
+        <w:rPr>
+          <w:lang w:val="nl-NL"/>
+        </w:rPr>
+        <w:t>2</w:t>
+      </w:r>
+      <w:r>
+        <w:rPr>
+          <w:lang w:val="nl-NL"/>
+        </w:rPr>
+        <w:t xml:space="preserve"> (Maximum </w:t>
+      </w:r>
+      <w:proofErr w:type="spellStart"/>
+      <w:r>
+        <w:rPr>
+          <w:lang w:val="nl-NL"/>
+        </w:rPr>
+        <w:t>optimization</w:t>
+      </w:r>
+      <w:proofErr w:type="spellEnd"/>
+      <w:r>
+        <w:rPr>
+          <w:lang w:val="nl-NL"/>
+        </w:rPr>
+        <w:t xml:space="preserve"> </w:t>
+      </w:r>
+      <w:proofErr w:type="spellStart"/>
+      <w:r>
+        <w:rPr>
+          <w:lang w:val="nl-NL"/>
+        </w:rPr>
+        <w:t>for</w:t>
+      </w:r>
+      <w:proofErr w:type="spellEnd"/>
+      <w:r>
+        <w:rPr>
+          <w:lang w:val="nl-NL"/>
+        </w:rPr>
+        <w:t xml:space="preserve"> speed)</w:t>
       </w:r>
       <w:r>
         <w:rPr>
@@ -1260,7 +1288,7 @@
     </w:p>
     <w:p>
       <w:pPr>
-        <w:pStyle w:val="Kop2"/>
+        <w:pStyle w:val="Heading2"/>
         <w:numPr>
           <w:ilvl w:val="0"/>
           <w:numId w:val="0"/>
@@ -1269,14 +1297,14 @@
           <w:lang w:val="nl-NL"/>
         </w:rPr>
       </w:pPr>
-      <w:bookmarkStart w:id="5" w:name="_Toc4338517"/>
+      <w:bookmarkStart w:id="4" w:name="_Toc4338517"/>
       <w:r>
         <w:rPr>
           <w:lang w:val="nl-NL"/>
         </w:rPr>
         <w:t>Resultaten</w:t>
       </w:r>
-      <w:bookmarkEnd w:id="5"/>
+      <w:bookmarkEnd w:id="4"/>
     </w:p>
     <w:tbl>
       <w:tblPr>
@@ -2570,7 +2598,7 @@
     </w:p>
     <w:p>
       <w:pPr>
-        <w:pStyle w:val="Kop2"/>
+        <w:pStyle w:val="Heading2"/>
         <w:numPr>
           <w:ilvl w:val="0"/>
           <w:numId w:val="0"/>
@@ -2579,7 +2607,7 @@
           <w:lang w:val="nl-NL"/>
         </w:rPr>
       </w:pPr>
-      <w:bookmarkStart w:id="6" w:name="_Toc4338518"/>
+      <w:bookmarkStart w:id="5" w:name="_Toc4338518"/>
       <w:r>
         <w:rPr>
           <w:lang w:val="nl-NL"/>
@@ -2592,7 +2620,7 @@
         </w:rPr>
         <w:t>erwerking</w:t>
       </w:r>
-      <w:bookmarkEnd w:id="6"/>
+      <w:bookmarkEnd w:id="5"/>
     </w:p>
     <w:tbl>
       <w:tblPr>
@@ -3561,6 +3589,7 @@
                 <w:color w:val="000000"/>
                 <w:sz w:val="22"/>
               </w:rPr>
+              <w:lastRenderedPageBreak/>
               <w:t>143.1985714</w:t>
             </w:r>
           </w:p>
@@ -3653,7 +3682,6 @@
         <w:rPr>
           <w:lang w:val="nl-NL"/>
         </w:rPr>
-        <w:lastRenderedPageBreak/>
         <w:t xml:space="preserve">Voor de verwerking van de resultaten hebben wij de baseline gelegd op de default implementatie. Dus de gemiddelde tijd van een default verwerking van plaatje x </w:t>
       </w:r>
       <w:r>
@@ -3713,7 +3741,7 @@
     </w:p>
     <w:p>
       <w:pPr>
-        <w:pStyle w:val="Kop2"/>
+        <w:pStyle w:val="Heading2"/>
         <w:numPr>
           <w:ilvl w:val="0"/>
           <w:numId w:val="0"/>
@@ -3722,7 +3750,7 @@
           <w:lang w:val="nl-NL"/>
         </w:rPr>
       </w:pPr>
-      <w:bookmarkStart w:id="7" w:name="_Toc4338519"/>
+      <w:bookmarkStart w:id="6" w:name="_Toc4338519"/>
       <w:r>
         <w:rPr>
           <w:lang w:val="nl-NL"/>
@@ -3734,6 +3762,51 @@
           <w:lang w:val="nl-NL"/>
         </w:rPr>
         <w:t>onclusie</w:t>
+      </w:r>
+      <w:bookmarkEnd w:id="6"/>
+    </w:p>
+    <w:p>
+      <w:pPr>
+        <w:rPr>
+          <w:lang w:val="nl-NL"/>
+        </w:rPr>
+      </w:pPr>
+      <w:r>
+        <w:rPr>
+          <w:lang w:val="nl-NL"/>
+        </w:rPr>
+        <w:t xml:space="preserve">Gemiddeld was de student container </w:t>
+      </w:r>
+      <w:r>
+        <w:rPr>
+          <w:lang w:val="nl-NL"/>
+        </w:rPr>
+        <w:t>niet</w:t>
+      </w:r>
+      <w:r>
+        <w:rPr>
+          <w:lang w:val="nl-NL"/>
+        </w:rPr>
+        <w:t xml:space="preserve"> 10% sneller zoals verwacht, los van de uitschieter op 17% bleek uiteindelijk de gemiddelde snelheidswinst maar 2.9% te zijn geworden.</w:t>
+      </w:r>
+    </w:p>
+    <w:p>
+      <w:pPr>
+        <w:pStyle w:val="Heading2"/>
+        <w:numPr>
+          <w:ilvl w:val="0"/>
+          <w:numId w:val="0"/>
+        </w:numPr>
+        <w:rPr>
+          <w:lang w:val="nl-NL"/>
+        </w:rPr>
+      </w:pPr>
+      <w:bookmarkStart w:id="7" w:name="_Toc4338520"/>
+      <w:r>
+        <w:rPr>
+          <w:lang w:val="nl-NL"/>
+        </w:rPr>
+        <w:t>Evaluatie</w:t>
       </w:r>
       <w:bookmarkEnd w:id="7"/>
     </w:p>
@@ -3747,105 +3820,38 @@
         <w:rPr>
           <w:lang w:val="nl-NL"/>
         </w:rPr>
-        <w:t xml:space="preserve">Gemiddeld was de student container </w:t>
-      </w:r>
-      <w:r>
-        <w:rPr>
-          <w:lang w:val="nl-NL"/>
-        </w:rPr>
-        <w:t>niet</w:t>
-      </w:r>
-      <w:r>
-        <w:rPr>
-          <w:lang w:val="nl-NL"/>
-        </w:rPr>
-        <w:t xml:space="preserve"> 10% sneller zoals verwacht, los van de uitschieter op 17% bleek uiteindelijk de gemiddelde snelheidswinst maar 2.9% te zijn geworden.</w:t>
+        <w:t xml:space="preserve">Het is ons nog niet helemaal duidelijk waarom de studentimplementatie bij sommige plaatjes trager is dan de default implementatie, ook met het gereedschap dat </w:t>
+      </w:r>
+      <w:proofErr w:type="spellStart"/>
+      <w:r>
+        <w:rPr>
+          <w:lang w:val="nl-NL"/>
+        </w:rPr>
+        <w:t>visual</w:t>
+      </w:r>
+      <w:proofErr w:type="spellEnd"/>
+      <w:r>
+        <w:rPr>
+          <w:lang w:val="nl-NL"/>
+        </w:rPr>
+        <w:t xml:space="preserve"> studio biedt is het ons niet gelukt erachter te komen waar dit aan ligt.</w:t>
+      </w:r>
+      <w:r>
+        <w:rPr>
+          <w:lang w:val="nl-NL"/>
+        </w:rPr>
+        <w:t xml:space="preserve"> </w:t>
       </w:r>
     </w:p>
     <w:p>
       <w:pPr>
-        <w:pStyle w:val="Kop2"/>
-        <w:numPr>
-          <w:ilvl w:val="0"/>
-          <w:numId w:val="0"/>
-        </w:numPr>
         <w:rPr>
           <w:lang w:val="nl-NL"/>
         </w:rPr>
       </w:pPr>
-      <w:bookmarkStart w:id="8" w:name="_Toc4338520"/>
-      <w:r>
-        <w:rPr>
-          <w:lang w:val="nl-NL"/>
-        </w:rPr>
-        <w:t>Evaluatie</w:t>
-      </w:r>
-      <w:bookmarkEnd w:id="8"/>
-    </w:p>
-    <w:p>
-      <w:pPr>
-        <w:rPr>
-          <w:lang w:val="nl-NL"/>
-        </w:rPr>
-      </w:pPr>
-      <w:r>
-        <w:rPr>
-          <w:lang w:val="nl-NL"/>
-        </w:rPr>
-        <w:t xml:space="preserve">Het is ons nog niet helemaal duidelijk waarom de studentimplementatie bij sommige plaatjes trager is dan de default implementatie, ook met het gereedschap dat </w:t>
-      </w:r>
-      <w:proofErr w:type="spellStart"/>
-      <w:r>
-        <w:rPr>
-          <w:lang w:val="nl-NL"/>
-        </w:rPr>
-        <w:t>visual</w:t>
-      </w:r>
-      <w:proofErr w:type="spellEnd"/>
-      <w:r>
-        <w:rPr>
-          <w:lang w:val="nl-NL"/>
-        </w:rPr>
-        <w:t xml:space="preserve"> studio biedt is het ons niet gelukt erachter te komen waar dit aan </w:t>
-      </w:r>
-      <w:commentRangeStart w:id="9"/>
-      <w:r>
-        <w:rPr>
-          <w:lang w:val="nl-NL"/>
-        </w:rPr>
-        <w:t>ligt</w:t>
-      </w:r>
-      <w:commentRangeEnd w:id="9"/>
-      <w:r>
-        <w:rPr>
-          <w:rStyle w:val="Verwijzingopmerking"/>
-        </w:rPr>
-        <w:commentReference w:id="9"/>
-      </w:r>
-      <w:r>
-        <w:rPr>
-          <w:lang w:val="nl-NL"/>
-        </w:rPr>
-        <w:t>.</w:t>
-      </w:r>
-      <w:r>
-        <w:rPr>
-          <w:lang w:val="nl-NL"/>
-        </w:rPr>
-        <w:t xml:space="preserve"> </w:t>
-      </w:r>
-    </w:p>
-    <w:p>
-      <w:pPr>
-        <w:rPr>
-          <w:lang w:val="nl-NL"/>
-        </w:rPr>
-      </w:pPr>
-      <w:bookmarkStart w:id="10" w:name="_GoBack"/>
-      <w:bookmarkEnd w:id="10"/>
     </w:p>
     <w:sectPr>
-      <w:footerReference w:type="default" r:id="rId11"/>
+      <w:footerReference w:type="default" r:id="rId8"/>
       <w:pgSz w:w="12240" w:h="15840"/>
       <w:pgMar w:top="1440" w:right="1440" w:bottom="1440" w:left="1440" w:header="720" w:footer="720" w:gutter="0"/>
       <w:cols w:space="720"/>
@@ -3854,105 +3860,6 @@
     </w:sectPr>
   </w:body>
 </w:document>
-</file>
-
-<file path=word/comments.xml><?xml version="1.0" encoding="utf-8"?>
-<w:comments xmlns:wpc="http://schemas.microsoft.com/office/word/2010/wordprocessingCanvas" xmlns:cx="http://schemas.microsoft.com/office/drawing/2014/chartex" xmlns:cx1="http://schemas.microsoft.com/office/drawing/2015/9/8/chartex" xmlns:cx2="http://schemas.microsoft.com/office/drawing/2015/10/21/chartex" xmlns:cx3="http://schemas.microsoft.com/office/drawing/2016/5/9/chartex" xmlns:cx4="http://schemas.microsoft.com/office/drawing/2016/5/10/chartex" xmlns:cx5="http://schemas.microsoft.com/office/drawing/2016/5/11/chartex" xmlns:cx6="http://schemas.microsoft.com/office/drawing/2016/5/12/chartex" xmlns:cx7="http://schemas.microsoft.com/office/drawing/2016/5/13/chartex" xmlns:cx8="http://schemas.microsoft.com/office/drawing/2016/5/14/chartex" xmlns:mc="http://schemas.openxmlformats.org/markup-compatibility/2006" xmlns:aink="http://schemas.microsoft.com/office/drawing/2016/ink" xmlns:am3d="http://schemas.microsoft.com/office/drawing/2017/model3d" xmlns:o="urn:schemas-microsoft-com:office:office" xmlns:r="http://schemas.openxmlformats.org/officeDocument/2006/relationships" xmlns:m="http://schemas.openxmlformats.org/officeDocument/2006/math" xmlns:v="urn:schemas-microsoft-com:vml" xmlns:wp14="http://schemas.microsoft.com/office/word/2010/wordprocessingDrawing" xmlns:wp="http://schemas.openxmlformats.org/drawingml/2006/wordprocessingDrawing" xmlns:w10="urn:schemas-microsoft-com:office:word" xmlns:w="http://schemas.openxmlformats.org/wordprocessingml/2006/main" xmlns:w14="http://schemas.microsoft.com/office/word/2010/wordml" xmlns:w15="http://schemas.microsoft.com/office/word/2012/wordml" xmlns:w16cid="http://schemas.microsoft.com/office/word/2016/wordml/cid" xmlns:w16se="http://schemas.microsoft.com/office/word/2015/wordml/symex" xmlns:wpg="http://schemas.microsoft.com/office/word/2010/wordprocessingGroup" xmlns:wpi="http://schemas.microsoft.com/office/word/2010/wordprocessingInk" xmlns:wne="http://schemas.microsoft.com/office/word/2006/wordml" xmlns:wps="http://schemas.microsoft.com/office/word/2010/wordprocessingShape" mc:Ignorable="w14 w15 w16se w16cid wp14">
-  <w:comment w:id="2" w:author="Vera Schoonderwoerd" w:date="2019-03-24T16:50:00Z" w:initials="VS">
-    <w:p>
-      <w:pPr>
-        <w:pStyle w:val="Tekstopmerking"/>
-      </w:pPr>
-      <w:r>
-        <w:rPr>
-          <w:rStyle w:val="Verwijzingopmerking"/>
-        </w:rPr>
-        <w:annotationRef/>
-      </w:r>
-      <w:proofErr w:type="spellStart"/>
-      <w:r>
-        <w:t>Onderbouwing</w:t>
-      </w:r>
-      <w:proofErr w:type="spellEnd"/>
-    </w:p>
-  </w:comment>
-  <w:comment w:id="4" w:author="Vera Schoonderwoerd" w:date="2019-03-24T16:51:00Z" w:initials="VS">
-    <w:p>
-      <w:pPr>
-        <w:pStyle w:val="Tekstopmerking"/>
-      </w:pPr>
-      <w:r>
-        <w:rPr>
-          <w:rStyle w:val="Verwijzingopmerking"/>
-        </w:rPr>
-        <w:annotationRef/>
-      </w:r>
-      <w:r>
-        <w:t xml:space="preserve">Wat </w:t>
-      </w:r>
-      <w:proofErr w:type="spellStart"/>
-      <w:r>
-        <w:t>betekent</w:t>
-      </w:r>
-      <w:proofErr w:type="spellEnd"/>
-      <w:r>
-        <w:t xml:space="preserve"> </w:t>
-      </w:r>
-      <w:proofErr w:type="spellStart"/>
-      <w:r>
-        <w:t>dit</w:t>
-      </w:r>
-      <w:proofErr w:type="spellEnd"/>
-      <w:r>
-        <w:t>?</w:t>
-      </w:r>
-    </w:p>
-  </w:comment>
-  <w:comment w:id="9" w:author="Vera Schoonderwoerd" w:date="2019-03-24T16:51:00Z" w:initials="VS">
-    <w:p>
-      <w:pPr>
-        <w:pStyle w:val="Tekstopmerking"/>
-        <w:rPr>
-          <w:lang w:val="nl-NL"/>
-        </w:rPr>
-      </w:pPr>
-      <w:r>
-        <w:rPr>
-          <w:rStyle w:val="Verwijzingopmerking"/>
-        </w:rPr>
-        <w:annotationRef/>
-      </w:r>
-      <w:r>
-        <w:rPr>
-          <w:lang w:val="nl-NL"/>
-        </w:rPr>
-        <w:t>Meetfouten nog gevonden? Doel van e</w:t>
-      </w:r>
-      <w:r>
-        <w:rPr>
-          <w:lang w:val="nl-NL"/>
-        </w:rPr>
-        <w:t>xperiment wel gehaald?</w:t>
-      </w:r>
-    </w:p>
-  </w:comment>
-</w:comments>
-</file>
-
-<file path=word/commentsExtended.xml><?xml version="1.0" encoding="utf-8"?>
-<w15:commentsEx xmlns:wpc="http://schemas.microsoft.com/office/word/2010/wordprocessingCanvas" xmlns:cx="http://schemas.microsoft.com/office/drawing/2014/chartex" xmlns:cx1="http://schemas.microsoft.com/office/drawing/2015/9/8/chartex" xmlns:cx2="http://schemas.microsoft.com/office/drawing/2015/10/21/chartex" xmlns:cx3="http://schemas.microsoft.com/office/drawing/2016/5/9/chartex" xmlns:cx4="http://schemas.microsoft.com/office/drawing/2016/5/10/chartex" xmlns:cx5="http://schemas.microsoft.com/office/drawing/2016/5/11/chartex" xmlns:cx6="http://schemas.microsoft.com/office/drawing/2016/5/12/chartex" xmlns:cx7="http://schemas.microsoft.com/office/drawing/2016/5/13/chartex" xmlns:cx8="http://schemas.microsoft.com/office/drawing/2016/5/14/chartex" xmlns:mc="http://schemas.openxmlformats.org/markup-compatibility/2006" xmlns:aink="http://schemas.microsoft.com/office/drawing/2016/ink" xmlns:am3d="http://schemas.microsoft.com/office/drawing/2017/model3d" xmlns:o="urn:schemas-microsoft-com:office:office" xmlns:r="http://schemas.openxmlformats.org/officeDocument/2006/relationships" xmlns:m="http://schemas.openxmlformats.org/officeDocument/2006/math" xmlns:v="urn:schemas-microsoft-com:vml" xmlns:wp14="http://schemas.microsoft.com/office/word/2010/wordprocessingDrawing" xmlns:wp="http://schemas.openxmlformats.org/drawingml/2006/wordprocessingDrawing" xmlns:w10="urn:schemas-microsoft-com:office:word" xmlns:w="http://schemas.openxmlformats.org/wordprocessingml/2006/main" xmlns:w14="http://schemas.microsoft.com/office/word/2010/wordml" xmlns:w15="http://schemas.microsoft.com/office/word/2012/wordml" xmlns:w16cid="http://schemas.microsoft.com/office/word/2016/wordml/cid" xmlns:w16se="http://schemas.microsoft.com/office/word/2015/wordml/symex" xmlns:wpg="http://schemas.microsoft.com/office/word/2010/wordprocessingGroup" xmlns:wpi="http://schemas.microsoft.com/office/word/2010/wordprocessingInk" xmlns:wne="http://schemas.microsoft.com/office/word/2006/wordml" xmlns:wps="http://schemas.microsoft.com/office/word/2010/wordprocessingShape" mc:Ignorable="w14 w15 w16se w16cid wp14">
-  <w15:commentEx w15:paraId="0B42EC68" w15:done="0"/>
-  <w15:commentEx w15:paraId="72AFE361" w15:done="0"/>
-  <w15:commentEx w15:paraId="6D75E798" w15:done="0"/>
-</w15:commentsEx>
-</file>
-
-<file path=word/commentsIds.xml><?xml version="1.0" encoding="utf-8"?>
-<w16cid:commentsIds xmlns:wpc="http://schemas.microsoft.com/office/word/2010/wordprocessingCanvas" xmlns:cx="http://schemas.microsoft.com/office/drawing/2014/chartex" xmlns:cx1="http://schemas.microsoft.com/office/drawing/2015/9/8/chartex" xmlns:cx2="http://schemas.microsoft.com/office/drawing/2015/10/21/chartex" xmlns:cx3="http://schemas.microsoft.com/office/drawing/2016/5/9/chartex" xmlns:cx4="http://schemas.microsoft.com/office/drawing/2016/5/10/chartex" xmlns:cx5="http://schemas.microsoft.com/office/drawing/2016/5/11/chartex" xmlns:cx6="http://schemas.microsoft.com/office/drawing/2016/5/12/chartex" xmlns:cx7="http://schemas.microsoft.com/office/drawing/2016/5/13/chartex" xmlns:cx8="http://schemas.microsoft.com/office/drawing/2016/5/14/chartex" xmlns:mc="http://schemas.openxmlformats.org/markup-compatibility/2006" xmlns:aink="http://schemas.microsoft.com/office/drawing/2016/ink" xmlns:am3d="http://schemas.microsoft.com/office/drawing/2017/model3d" xmlns:o="urn:schemas-microsoft-com:office:office" xmlns:r="http://schemas.openxmlformats.org/officeDocument/2006/relationships" xmlns:m="http://schemas.openxmlformats.org/officeDocument/2006/math" xmlns:v="urn:schemas-microsoft-com:vml" xmlns:wp14="http://schemas.microsoft.com/office/word/2010/wordprocessingDrawing" xmlns:wp="http://schemas.openxmlformats.org/drawingml/2006/wordprocessingDrawing" xmlns:w10="urn:schemas-microsoft-com:office:word" xmlns:w="http://schemas.openxmlformats.org/wordprocessingml/2006/main" xmlns:w14="http://schemas.microsoft.com/office/word/2010/wordml" xmlns:w15="http://schemas.microsoft.com/office/word/2012/wordml" xmlns:w16cid="http://schemas.microsoft.com/office/word/2016/wordml/cid" xmlns:w16se="http://schemas.microsoft.com/office/word/2015/wordml/symex" xmlns:wpg="http://schemas.microsoft.com/office/word/2010/wordprocessingGroup" xmlns:wpi="http://schemas.microsoft.com/office/word/2010/wordprocessingInk" xmlns:wne="http://schemas.microsoft.com/office/word/2006/wordml" xmlns:wps="http://schemas.microsoft.com/office/word/2010/wordprocessingShape" mc:Ignorable="w14 w15 w16se w16cid wp14">
-  <w16cid:commentId w16cid:paraId="0B42EC68" w16cid:durableId="204233C4"/>
-  <w16cid:commentId w16cid:paraId="72AFE361" w16cid:durableId="2042340A"/>
-  <w16cid:commentId w16cid:paraId="6D75E798" w16cid:durableId="20423417"/>
-</w16cid:commentsIds>
 </file>
 
 <file path=word/endnotes.xml><?xml version="1.0" encoding="utf-8"?>
@@ -3990,10 +3897,11 @@
         <w:docPartUnique/>
       </w:docPartObj>
     </w:sdtPr>
+    <w:sdtEndPr/>
     <w:sdtContent>
       <w:p>
         <w:pPr>
-          <w:pStyle w:val="Voettekst"/>
+          <w:pStyle w:val="Footer"/>
           <w:jc w:val="right"/>
         </w:pPr>
         <w:r>
@@ -4019,7 +3927,7 @@
   </w:sdt>
   <w:p>
     <w:pPr>
-      <w:pStyle w:val="Voettekst"/>
+      <w:pStyle w:val="Footer"/>
     </w:pPr>
   </w:p>
 </w:ftr>
@@ -4059,7 +3967,7 @@
     <w:lvl w:ilvl="0">
       <w:start w:val="1"/>
       <w:numFmt w:val="decimal"/>
-      <w:pStyle w:val="Kop1"/>
+      <w:pStyle w:val="Heading1"/>
       <w:lvlText w:val="%1."/>
       <w:lvlJc w:val="left"/>
       <w:pPr>
@@ -4072,7 +3980,7 @@
     <w:lvl w:ilvl="1">
       <w:start w:val="1"/>
       <w:numFmt w:val="decimal"/>
-      <w:pStyle w:val="Kop2"/>
+      <w:pStyle w:val="Heading2"/>
       <w:lvlText w:val="%1.%2."/>
       <w:lvlJc w:val="left"/>
       <w:pPr>
@@ -4177,14 +4085,6 @@
     <w:abstractNumId w:val="0"/>
   </w:num>
 </w:numbering>
-</file>
-
-<file path=word/people.xml><?xml version="1.0" encoding="utf-8"?>
-<w15:people xmlns:wpc="http://schemas.microsoft.com/office/word/2010/wordprocessingCanvas" xmlns:cx="http://schemas.microsoft.com/office/drawing/2014/chartex" xmlns:cx1="http://schemas.microsoft.com/office/drawing/2015/9/8/chartex" xmlns:cx2="http://schemas.microsoft.com/office/drawing/2015/10/21/chartex" xmlns:cx3="http://schemas.microsoft.com/office/drawing/2016/5/9/chartex" xmlns:cx4="http://schemas.microsoft.com/office/drawing/2016/5/10/chartex" xmlns:cx5="http://schemas.microsoft.com/office/drawing/2016/5/11/chartex" xmlns:cx6="http://schemas.microsoft.com/office/drawing/2016/5/12/chartex" xmlns:cx7="http://schemas.microsoft.com/office/drawing/2016/5/13/chartex" xmlns:cx8="http://schemas.microsoft.com/office/drawing/2016/5/14/chartex" xmlns:mc="http://schemas.openxmlformats.org/markup-compatibility/2006" xmlns:aink="http://schemas.microsoft.com/office/drawing/2016/ink" xmlns:am3d="http://schemas.microsoft.com/office/drawing/2017/model3d" xmlns:o="urn:schemas-microsoft-com:office:office" xmlns:r="http://schemas.openxmlformats.org/officeDocument/2006/relationships" xmlns:m="http://schemas.openxmlformats.org/officeDocument/2006/math" xmlns:v="urn:schemas-microsoft-com:vml" xmlns:wp14="http://schemas.microsoft.com/office/word/2010/wordprocessingDrawing" xmlns:wp="http://schemas.openxmlformats.org/drawingml/2006/wordprocessingDrawing" xmlns:w10="urn:schemas-microsoft-com:office:word" xmlns:w="http://schemas.openxmlformats.org/wordprocessingml/2006/main" xmlns:w14="http://schemas.microsoft.com/office/word/2010/wordml" xmlns:w15="http://schemas.microsoft.com/office/word/2012/wordml" xmlns:w16cid="http://schemas.microsoft.com/office/word/2016/wordml/cid" xmlns:w16se="http://schemas.microsoft.com/office/word/2015/wordml/symex" xmlns:wpg="http://schemas.microsoft.com/office/word/2010/wordprocessingGroup" xmlns:wpi="http://schemas.microsoft.com/office/word/2010/wordprocessingInk" xmlns:wne="http://schemas.microsoft.com/office/word/2006/wordml" xmlns:wps="http://schemas.microsoft.com/office/word/2010/wordprocessingShape" mc:Ignorable="w14 w15 w16se w16cid wp14">
-  <w15:person w15:author="Vera Schoonderwoerd">
-    <w15:presenceInfo w15:providerId="Windows Live" w15:userId="44c8881a1eea7ac8"/>
-  </w15:person>
-</w15:people>
 </file>
 
 <file path=word/styles.xml><?xml version="1.0" encoding="utf-8"?>
@@ -4581,7 +4481,7 @@
     <w:lsdException w:name="Hashtag" w:semiHidden="1" w:unhideWhenUsed="1"/>
     <w:lsdException w:name="Unresolved Mention" w:semiHidden="1" w:unhideWhenUsed="1"/>
   </w:latentStyles>
-  <w:style w:type="paragraph" w:default="1" w:styleId="Standaard">
+  <w:style w:type="paragraph" w:default="1" w:styleId="Normal">
     <w:name w:val="Normal"/>
     <w:qFormat/>
     <w:rsid w:val="00DE73A8"/>
@@ -4593,11 +4493,11 @@
       <w:sz w:val="20"/>
     </w:rPr>
   </w:style>
-  <w:style w:type="paragraph" w:styleId="Kop1">
+  <w:style w:type="paragraph" w:styleId="Heading1">
     <w:name w:val="heading 1"/>
-    <w:basedOn w:val="Standaard"/>
-    <w:next w:val="Standaard"/>
-    <w:link w:val="Kop1Char"/>
+    <w:basedOn w:val="Normal"/>
+    <w:next w:val="Normal"/>
+    <w:link w:val="Heading1Char"/>
     <w:uiPriority w:val="9"/>
     <w:qFormat/>
     <w:rsid w:val="00DE73A8"/>
@@ -4620,11 +4520,11 @@
       <w:szCs w:val="28"/>
     </w:rPr>
   </w:style>
-  <w:style w:type="paragraph" w:styleId="Kop2">
+  <w:style w:type="paragraph" w:styleId="Heading2">
     <w:name w:val="heading 2"/>
-    <w:basedOn w:val="Standaard"/>
-    <w:next w:val="Standaard"/>
-    <w:link w:val="Kop2Char"/>
+    <w:basedOn w:val="Normal"/>
+    <w:next w:val="Normal"/>
+    <w:link w:val="Heading2Char"/>
     <w:uiPriority w:val="9"/>
     <w:unhideWhenUsed/>
     <w:qFormat/>
@@ -4648,11 +4548,11 @@
       <w:szCs w:val="26"/>
     </w:rPr>
   </w:style>
-  <w:style w:type="paragraph" w:styleId="Kop3">
+  <w:style w:type="paragraph" w:styleId="Heading3">
     <w:name w:val="heading 3"/>
-    <w:basedOn w:val="Standaard"/>
-    <w:next w:val="Standaard"/>
-    <w:link w:val="Kop3Char"/>
+    <w:basedOn w:val="Normal"/>
+    <w:next w:val="Normal"/>
+    <w:link w:val="Heading3Char"/>
     <w:uiPriority w:val="9"/>
     <w:semiHidden/>
     <w:unhideWhenUsed/>
@@ -4672,11 +4572,11 @@
       <w:color w:val="C00000"/>
     </w:rPr>
   </w:style>
-  <w:style w:type="paragraph" w:styleId="Kop4">
+  <w:style w:type="paragraph" w:styleId="Heading4">
     <w:name w:val="heading 4"/>
-    <w:basedOn w:val="Standaard"/>
-    <w:next w:val="Standaard"/>
-    <w:link w:val="Kop4Char"/>
+    <w:basedOn w:val="Normal"/>
+    <w:next w:val="Normal"/>
+    <w:link w:val="Heading4Char"/>
     <w:uiPriority w:val="9"/>
     <w:semiHidden/>
     <w:unhideWhenUsed/>
@@ -4697,11 +4597,11 @@
       <w:color w:val="4F81BD" w:themeColor="accent1"/>
     </w:rPr>
   </w:style>
-  <w:style w:type="paragraph" w:styleId="Kop5">
+  <w:style w:type="paragraph" w:styleId="Heading5">
     <w:name w:val="heading 5"/>
-    <w:basedOn w:val="Standaard"/>
-    <w:next w:val="Standaard"/>
-    <w:link w:val="Kop5Char"/>
+    <w:basedOn w:val="Normal"/>
+    <w:next w:val="Normal"/>
+    <w:link w:val="Heading5Char"/>
     <w:uiPriority w:val="9"/>
     <w:semiHidden/>
     <w:unhideWhenUsed/>
@@ -4718,11 +4618,11 @@
       <w:color w:val="243F60" w:themeColor="accent1" w:themeShade="7F"/>
     </w:rPr>
   </w:style>
-  <w:style w:type="paragraph" w:styleId="Kop6">
+  <w:style w:type="paragraph" w:styleId="Heading6">
     <w:name w:val="heading 6"/>
-    <w:basedOn w:val="Standaard"/>
-    <w:next w:val="Standaard"/>
-    <w:link w:val="Kop6Char"/>
+    <w:basedOn w:val="Normal"/>
+    <w:next w:val="Normal"/>
+    <w:link w:val="Heading6Char"/>
     <w:uiPriority w:val="9"/>
     <w:semiHidden/>
     <w:unhideWhenUsed/>
@@ -4741,11 +4641,11 @@
       <w:color w:val="243F60" w:themeColor="accent1" w:themeShade="7F"/>
     </w:rPr>
   </w:style>
-  <w:style w:type="paragraph" w:styleId="Kop7">
+  <w:style w:type="paragraph" w:styleId="Heading7">
     <w:name w:val="heading 7"/>
-    <w:basedOn w:val="Standaard"/>
-    <w:next w:val="Standaard"/>
-    <w:link w:val="Kop7Char"/>
+    <w:basedOn w:val="Normal"/>
+    <w:next w:val="Normal"/>
+    <w:link w:val="Heading7Char"/>
     <w:uiPriority w:val="9"/>
     <w:semiHidden/>
     <w:unhideWhenUsed/>
@@ -4764,11 +4664,11 @@
       <w:color w:val="404040" w:themeColor="text1" w:themeTint="BF"/>
     </w:rPr>
   </w:style>
-  <w:style w:type="paragraph" w:styleId="Kop8">
+  <w:style w:type="paragraph" w:styleId="Heading8">
     <w:name w:val="heading 8"/>
-    <w:basedOn w:val="Standaard"/>
-    <w:next w:val="Standaard"/>
-    <w:link w:val="Kop8Char"/>
+    <w:basedOn w:val="Normal"/>
+    <w:next w:val="Normal"/>
+    <w:link w:val="Heading8Char"/>
     <w:uiPriority w:val="9"/>
     <w:semiHidden/>
     <w:unhideWhenUsed/>
@@ -4786,11 +4686,11 @@
       <w:szCs w:val="20"/>
     </w:rPr>
   </w:style>
-  <w:style w:type="paragraph" w:styleId="Kop9">
+  <w:style w:type="paragraph" w:styleId="Heading9">
     <w:name w:val="heading 9"/>
-    <w:basedOn w:val="Standaard"/>
-    <w:next w:val="Standaard"/>
-    <w:link w:val="Kop9Char"/>
+    <w:basedOn w:val="Normal"/>
+    <w:next w:val="Normal"/>
+    <w:link w:val="Heading9Char"/>
     <w:uiPriority w:val="9"/>
     <w:semiHidden/>
     <w:unhideWhenUsed/>
@@ -4810,13 +4710,13 @@
       <w:szCs w:val="20"/>
     </w:rPr>
   </w:style>
-  <w:style w:type="character" w:default="1" w:styleId="Standaardalinea-lettertype">
+  <w:style w:type="character" w:default="1" w:styleId="DefaultParagraphFont">
     <w:name w:val="Default Paragraph Font"/>
     <w:uiPriority w:val="1"/>
     <w:semiHidden/>
     <w:unhideWhenUsed/>
   </w:style>
-  <w:style w:type="table" w:default="1" w:styleId="Standaardtabel">
+  <w:style w:type="table" w:default="1" w:styleId="TableNormal">
     <w:name w:val="Normal Table"/>
     <w:uiPriority w:val="99"/>
     <w:semiHidden/>
@@ -4831,16 +4731,16 @@
       </w:tblCellMar>
     </w:tblPr>
   </w:style>
-  <w:style w:type="numbering" w:default="1" w:styleId="Geenlijst">
+  <w:style w:type="numbering" w:default="1" w:styleId="NoList">
     <w:name w:val="No List"/>
     <w:uiPriority w:val="99"/>
     <w:semiHidden/>
     <w:unhideWhenUsed/>
   </w:style>
-  <w:style w:type="character" w:customStyle="1" w:styleId="Kop1Char">
-    <w:name w:val="Kop 1 Char"/>
-    <w:basedOn w:val="Standaardalinea-lettertype"/>
-    <w:link w:val="Kop1"/>
+  <w:style w:type="character" w:customStyle="1" w:styleId="Heading1Char">
+    <w:name w:val="Heading 1 Char"/>
+    <w:basedOn w:val="DefaultParagraphFont"/>
+    <w:link w:val="Heading1"/>
     <w:uiPriority w:val="9"/>
     <w:rsid w:val="00DE73A8"/>
     <w:rPr>
@@ -4852,10 +4752,10 @@
       <w:szCs w:val="28"/>
     </w:rPr>
   </w:style>
-  <w:style w:type="character" w:customStyle="1" w:styleId="Kop2Char">
-    <w:name w:val="Kop 2 Char"/>
-    <w:basedOn w:val="Standaardalinea-lettertype"/>
-    <w:link w:val="Kop2"/>
+  <w:style w:type="character" w:customStyle="1" w:styleId="Heading2Char">
+    <w:name w:val="Heading 2 Char"/>
+    <w:basedOn w:val="DefaultParagraphFont"/>
+    <w:link w:val="Heading2"/>
     <w:uiPriority w:val="9"/>
     <w:rsid w:val="003A6AF7"/>
     <w:rPr>
@@ -4867,10 +4767,10 @@
       <w:szCs w:val="26"/>
     </w:rPr>
   </w:style>
-  <w:style w:type="character" w:customStyle="1" w:styleId="Kop3Char">
-    <w:name w:val="Kop 3 Char"/>
-    <w:basedOn w:val="Standaardalinea-lettertype"/>
-    <w:link w:val="Kop3"/>
+  <w:style w:type="character" w:customStyle="1" w:styleId="Heading3Char">
+    <w:name w:val="Heading 3 Char"/>
+    <w:basedOn w:val="DefaultParagraphFont"/>
+    <w:link w:val="Heading3"/>
     <w:uiPriority w:val="9"/>
     <w:semiHidden/>
     <w:rsid w:val="00DE73A8"/>
@@ -4882,10 +4782,10 @@
       <w:sz w:val="20"/>
     </w:rPr>
   </w:style>
-  <w:style w:type="character" w:customStyle="1" w:styleId="Kop4Char">
-    <w:name w:val="Kop 4 Char"/>
-    <w:basedOn w:val="Standaardalinea-lettertype"/>
-    <w:link w:val="Kop4"/>
+  <w:style w:type="character" w:customStyle="1" w:styleId="Heading4Char">
+    <w:name w:val="Heading 4 Char"/>
+    <w:basedOn w:val="DefaultParagraphFont"/>
+    <w:link w:val="Heading4"/>
     <w:uiPriority w:val="9"/>
     <w:semiHidden/>
     <w:rsid w:val="00DE73A8"/>
@@ -4899,10 +4799,10 @@
       <w:sz w:val="20"/>
     </w:rPr>
   </w:style>
-  <w:style w:type="character" w:customStyle="1" w:styleId="Kop5Char">
-    <w:name w:val="Kop 5 Char"/>
-    <w:basedOn w:val="Standaardalinea-lettertype"/>
-    <w:link w:val="Kop5"/>
+  <w:style w:type="character" w:customStyle="1" w:styleId="Heading5Char">
+    <w:name w:val="Heading 5 Char"/>
+    <w:basedOn w:val="DefaultParagraphFont"/>
+    <w:link w:val="Heading5"/>
     <w:uiPriority w:val="9"/>
     <w:semiHidden/>
     <w:rsid w:val="00DE73A8"/>
@@ -4912,10 +4812,10 @@
       <w:sz w:val="20"/>
     </w:rPr>
   </w:style>
-  <w:style w:type="character" w:customStyle="1" w:styleId="Kop6Char">
-    <w:name w:val="Kop 6 Char"/>
-    <w:basedOn w:val="Standaardalinea-lettertype"/>
-    <w:link w:val="Kop6"/>
+  <w:style w:type="character" w:customStyle="1" w:styleId="Heading6Char">
+    <w:name w:val="Heading 6 Char"/>
+    <w:basedOn w:val="DefaultParagraphFont"/>
+    <w:link w:val="Heading6"/>
     <w:uiPriority w:val="9"/>
     <w:semiHidden/>
     <w:rsid w:val="00DE73A8"/>
@@ -4927,10 +4827,10 @@
       <w:sz w:val="20"/>
     </w:rPr>
   </w:style>
-  <w:style w:type="character" w:customStyle="1" w:styleId="Kop7Char">
-    <w:name w:val="Kop 7 Char"/>
-    <w:basedOn w:val="Standaardalinea-lettertype"/>
-    <w:link w:val="Kop7"/>
+  <w:style w:type="character" w:customStyle="1" w:styleId="Heading7Char">
+    <w:name w:val="Heading 7 Char"/>
+    <w:basedOn w:val="DefaultParagraphFont"/>
+    <w:link w:val="Heading7"/>
     <w:uiPriority w:val="9"/>
     <w:semiHidden/>
     <w:rsid w:val="00DE73A8"/>
@@ -4942,10 +4842,10 @@
       <w:sz w:val="20"/>
     </w:rPr>
   </w:style>
-  <w:style w:type="character" w:customStyle="1" w:styleId="Kop8Char">
-    <w:name w:val="Kop 8 Char"/>
-    <w:basedOn w:val="Standaardalinea-lettertype"/>
-    <w:link w:val="Kop8"/>
+  <w:style w:type="character" w:customStyle="1" w:styleId="Heading8Char">
+    <w:name w:val="Heading 8 Char"/>
+    <w:basedOn w:val="DefaultParagraphFont"/>
+    <w:link w:val="Heading8"/>
     <w:uiPriority w:val="9"/>
     <w:semiHidden/>
     <w:rsid w:val="00DE73A8"/>
@@ -4956,10 +4856,10 @@
       <w:szCs w:val="20"/>
     </w:rPr>
   </w:style>
-  <w:style w:type="character" w:customStyle="1" w:styleId="Kop9Char">
-    <w:name w:val="Kop 9 Char"/>
-    <w:basedOn w:val="Standaardalinea-lettertype"/>
-    <w:link w:val="Kop9"/>
+  <w:style w:type="character" w:customStyle="1" w:styleId="Heading9Char">
+    <w:name w:val="Heading 9 Char"/>
+    <w:basedOn w:val="DefaultParagraphFont"/>
+    <w:link w:val="Heading9"/>
     <w:uiPriority w:val="9"/>
     <w:semiHidden/>
     <w:rsid w:val="00DE73A8"/>
@@ -4972,11 +4872,11 @@
       <w:szCs w:val="20"/>
     </w:rPr>
   </w:style>
-  <w:style w:type="paragraph" w:styleId="Titel">
+  <w:style w:type="paragraph" w:styleId="Title">
     <w:name w:val="Title"/>
-    <w:basedOn w:val="Standaard"/>
-    <w:next w:val="Standaard"/>
-    <w:link w:val="TitelChar"/>
+    <w:basedOn w:val="Normal"/>
+    <w:next w:val="Normal"/>
+    <w:link w:val="TitleChar"/>
     <w:uiPriority w:val="10"/>
     <w:qFormat/>
     <w:rsid w:val="00B411E1"/>
@@ -4999,10 +4899,10 @@
       <w:szCs w:val="52"/>
     </w:rPr>
   </w:style>
-  <w:style w:type="character" w:customStyle="1" w:styleId="TitelChar">
-    <w:name w:val="Titel Char"/>
-    <w:basedOn w:val="Standaardalinea-lettertype"/>
-    <w:link w:val="Titel"/>
+  <w:style w:type="character" w:customStyle="1" w:styleId="TitleChar">
+    <w:name w:val="Title Char"/>
+    <w:basedOn w:val="DefaultParagraphFont"/>
+    <w:link w:val="Title"/>
     <w:uiPriority w:val="10"/>
     <w:rsid w:val="00B411E1"/>
     <w:rPr>
@@ -5015,11 +4915,11 @@
       <w:szCs w:val="52"/>
     </w:rPr>
   </w:style>
-  <w:style w:type="paragraph" w:styleId="Ondertitel">
+  <w:style w:type="paragraph" w:styleId="Subtitle">
     <w:name w:val="Subtitle"/>
-    <w:basedOn w:val="Standaard"/>
-    <w:next w:val="Standaard"/>
-    <w:link w:val="OndertitelChar"/>
+    <w:basedOn w:val="Normal"/>
+    <w:next w:val="Normal"/>
+    <w:link w:val="SubtitleChar"/>
     <w:uiPriority w:val="11"/>
     <w:qFormat/>
     <w:rsid w:val="00DE73A8"/>
@@ -5041,10 +4941,10 @@
       <w:szCs w:val="24"/>
     </w:rPr>
   </w:style>
-  <w:style w:type="character" w:customStyle="1" w:styleId="OndertitelChar">
-    <w:name w:val="Ondertitel Char"/>
-    <w:basedOn w:val="Standaardalinea-lettertype"/>
-    <w:link w:val="Ondertitel"/>
+  <w:style w:type="character" w:customStyle="1" w:styleId="SubtitleChar">
+    <w:name w:val="Subtitle Char"/>
+    <w:basedOn w:val="DefaultParagraphFont"/>
+    <w:link w:val="Subtitle"/>
     <w:uiPriority w:val="11"/>
     <w:rsid w:val="00DE73A8"/>
     <w:rPr>
@@ -5058,7 +4958,7 @@
       <w:szCs w:val="24"/>
     </w:rPr>
   </w:style>
-  <w:style w:type="character" w:styleId="Zwaar">
+  <w:style w:type="character" w:styleId="Strong">
     <w:name w:val="Strong"/>
     <w:uiPriority w:val="22"/>
     <w:qFormat/>
@@ -5068,7 +4968,7 @@
       <w:bCs/>
     </w:rPr>
   </w:style>
-  <w:style w:type="character" w:styleId="Nadruk">
+  <w:style w:type="character" w:styleId="Emphasis">
     <w:name w:val="Emphasis"/>
     <w:uiPriority w:val="20"/>
     <w:qFormat/>
@@ -5078,9 +4978,9 @@
       <w:iCs/>
     </w:rPr>
   </w:style>
-  <w:style w:type="paragraph" w:styleId="Geenafstand">
+  <w:style w:type="paragraph" w:styleId="NoSpacing">
     <w:name w:val="No Spacing"/>
-    <w:basedOn w:val="Standaard"/>
+    <w:basedOn w:val="Normal"/>
     <w:uiPriority w:val="1"/>
     <w:qFormat/>
     <w:rsid w:val="00DE73A8"/>
@@ -5088,9 +4988,9 @@
       <w:spacing w:after="0" w:line="240" w:lineRule="auto"/>
     </w:pPr>
   </w:style>
-  <w:style w:type="paragraph" w:styleId="Lijstalinea">
+  <w:style w:type="paragraph" w:styleId="ListParagraph">
     <w:name w:val="List Paragraph"/>
-    <w:basedOn w:val="Standaard"/>
+    <w:basedOn w:val="Normal"/>
     <w:uiPriority w:val="34"/>
     <w:qFormat/>
     <w:rsid w:val="00DE73A8"/>
@@ -5099,11 +4999,11 @@
       <w:contextualSpacing/>
     </w:pPr>
   </w:style>
-  <w:style w:type="paragraph" w:styleId="Citaat">
+  <w:style w:type="paragraph" w:styleId="Quote">
     <w:name w:val="Quote"/>
-    <w:basedOn w:val="Standaard"/>
-    <w:next w:val="Standaard"/>
-    <w:link w:val="CitaatChar"/>
+    <w:basedOn w:val="Normal"/>
+    <w:next w:val="Normal"/>
+    <w:link w:val="QuoteChar"/>
     <w:uiPriority w:val="29"/>
     <w:qFormat/>
     <w:rsid w:val="00DE73A8"/>
@@ -5114,10 +5014,10 @@
       <w:color w:val="000000" w:themeColor="text1"/>
     </w:rPr>
   </w:style>
-  <w:style w:type="character" w:customStyle="1" w:styleId="CitaatChar">
-    <w:name w:val="Citaat Char"/>
-    <w:basedOn w:val="Standaardalinea-lettertype"/>
-    <w:link w:val="Citaat"/>
+  <w:style w:type="character" w:customStyle="1" w:styleId="QuoteChar">
+    <w:name w:val="Quote Char"/>
+    <w:basedOn w:val="DefaultParagraphFont"/>
+    <w:link w:val="Quote"/>
     <w:uiPriority w:val="29"/>
     <w:rsid w:val="00DE73A8"/>
     <w:rPr>
@@ -5128,11 +5028,11 @@
       <w:sz w:val="20"/>
     </w:rPr>
   </w:style>
-  <w:style w:type="paragraph" w:styleId="Duidelijkcitaat">
+  <w:style w:type="paragraph" w:styleId="IntenseQuote">
     <w:name w:val="Intense Quote"/>
-    <w:basedOn w:val="Standaard"/>
-    <w:next w:val="Standaard"/>
-    <w:link w:val="DuidelijkcitaatChar"/>
+    <w:basedOn w:val="Normal"/>
+    <w:next w:val="Normal"/>
+    <w:link w:val="IntenseQuoteChar"/>
     <w:uiPriority w:val="30"/>
     <w:qFormat/>
     <w:rsid w:val="00DE73A8"/>
@@ -5152,10 +5052,10 @@
       <w:color w:val="4F81BD" w:themeColor="accent1"/>
     </w:rPr>
   </w:style>
-  <w:style w:type="character" w:customStyle="1" w:styleId="DuidelijkcitaatChar">
-    <w:name w:val="Duidelijk citaat Char"/>
-    <w:basedOn w:val="Standaardalinea-lettertype"/>
-    <w:link w:val="Duidelijkcitaat"/>
+  <w:style w:type="character" w:customStyle="1" w:styleId="IntenseQuoteChar">
+    <w:name w:val="Intense Quote Char"/>
+    <w:basedOn w:val="DefaultParagraphFont"/>
+    <w:link w:val="IntenseQuote"/>
     <w:uiPriority w:val="30"/>
     <w:rsid w:val="00DE73A8"/>
     <w:rPr>
@@ -5168,7 +5068,7 @@
       <w:sz w:val="20"/>
     </w:rPr>
   </w:style>
-  <w:style w:type="character" w:styleId="Subtielebenadrukking">
+  <w:style w:type="character" w:styleId="SubtleEmphasis">
     <w:name w:val="Subtle Emphasis"/>
     <w:uiPriority w:val="19"/>
     <w:qFormat/>
@@ -5182,7 +5082,7 @@
       <w:sz w:val="20"/>
     </w:rPr>
   </w:style>
-  <w:style w:type="character" w:styleId="Intensievebenadrukking">
+  <w:style w:type="character" w:styleId="IntenseEmphasis">
     <w:name w:val="Intense Emphasis"/>
     <w:uiPriority w:val="21"/>
     <w:qFormat/>
@@ -5195,7 +5095,7 @@
       <w:color w:val="4F81BD" w:themeColor="accent1"/>
     </w:rPr>
   </w:style>
-  <w:style w:type="character" w:styleId="Subtieleverwijzing">
+  <w:style w:type="character" w:styleId="SubtleReference">
     <w:name w:val="Subtle Reference"/>
     <w:uiPriority w:val="31"/>
     <w:qFormat/>
@@ -5206,7 +5106,7 @@
       <w:u w:val="single"/>
     </w:rPr>
   </w:style>
-  <w:style w:type="character" w:styleId="Intensieveverwijzing">
+  <w:style w:type="character" w:styleId="IntenseReference">
     <w:name w:val="Intense Reference"/>
     <w:uiPriority w:val="32"/>
     <w:qFormat/>
@@ -5220,7 +5120,7 @@
       <w:u w:val="single"/>
     </w:rPr>
   </w:style>
-  <w:style w:type="character" w:styleId="Titelvanboek">
+  <w:style w:type="character" w:styleId="BookTitle">
     <w:name w:val="Book Title"/>
     <w:uiPriority w:val="33"/>
     <w:qFormat/>
@@ -5232,10 +5132,10 @@
       <w:spacing w:val="5"/>
     </w:rPr>
   </w:style>
-  <w:style w:type="paragraph" w:styleId="Kopvaninhoudsopgave">
+  <w:style w:type="paragraph" w:styleId="TOCHeading">
     <w:name w:val="TOC Heading"/>
-    <w:basedOn w:val="Kop1"/>
-    <w:next w:val="Standaard"/>
+    <w:basedOn w:val="Heading1"/>
+    <w:next w:val="Normal"/>
     <w:uiPriority w:val="39"/>
     <w:unhideWhenUsed/>
     <w:qFormat/>
@@ -5251,10 +5151,10 @@
       <w:color w:val="365F91" w:themeColor="accent1" w:themeShade="BF"/>
     </w:rPr>
   </w:style>
-  <w:style w:type="paragraph" w:styleId="Inhopg2">
+  <w:style w:type="paragraph" w:styleId="TOC2">
     <w:name w:val="toc 2"/>
-    <w:basedOn w:val="Standaard"/>
-    <w:next w:val="Standaard"/>
+    <w:basedOn w:val="Normal"/>
+    <w:next w:val="Normal"/>
     <w:autoRedefine/>
     <w:uiPriority w:val="39"/>
     <w:unhideWhenUsed/>
@@ -5266,7 +5166,7 @@
   </w:style>
   <w:style w:type="character" w:styleId="Hyperlink">
     <w:name w:val="Hyperlink"/>
-    <w:basedOn w:val="Standaardalinea-lettertype"/>
+    <w:basedOn w:val="DefaultParagraphFont"/>
     <w:uiPriority w:val="99"/>
     <w:unhideWhenUsed/>
     <w:rsid w:val="00571B77"/>
@@ -5275,10 +5175,10 @@
       <w:u w:val="single"/>
     </w:rPr>
   </w:style>
-  <w:style w:type="paragraph" w:styleId="Koptekst">
+  <w:style w:type="paragraph" w:styleId="Header">
     <w:name w:val="header"/>
-    <w:basedOn w:val="Standaard"/>
-    <w:link w:val="KoptekstChar"/>
+    <w:basedOn w:val="Normal"/>
+    <w:link w:val="HeaderChar"/>
     <w:uiPriority w:val="99"/>
     <w:unhideWhenUsed/>
     <w:rsid w:val="00E14D63"/>
@@ -5290,10 +5190,10 @@
       <w:spacing w:after="0" w:line="240" w:lineRule="auto"/>
     </w:pPr>
   </w:style>
-  <w:style w:type="character" w:customStyle="1" w:styleId="KoptekstChar">
-    <w:name w:val="Koptekst Char"/>
-    <w:basedOn w:val="Standaardalinea-lettertype"/>
-    <w:link w:val="Koptekst"/>
+  <w:style w:type="character" w:customStyle="1" w:styleId="HeaderChar">
+    <w:name w:val="Header Char"/>
+    <w:basedOn w:val="DefaultParagraphFont"/>
+    <w:link w:val="Header"/>
     <w:uiPriority w:val="99"/>
     <w:rsid w:val="00E14D63"/>
     <w:rPr>
@@ -5301,10 +5201,10 @@
       <w:sz w:val="20"/>
     </w:rPr>
   </w:style>
-  <w:style w:type="paragraph" w:styleId="Voettekst">
+  <w:style w:type="paragraph" w:styleId="Footer">
     <w:name w:val="footer"/>
-    <w:basedOn w:val="Standaard"/>
-    <w:link w:val="VoettekstChar"/>
+    <w:basedOn w:val="Normal"/>
+    <w:link w:val="FooterChar"/>
     <w:uiPriority w:val="99"/>
     <w:unhideWhenUsed/>
     <w:rsid w:val="00E14D63"/>
@@ -5316,10 +5216,10 @@
       <w:spacing w:after="0" w:line="240" w:lineRule="auto"/>
     </w:pPr>
   </w:style>
-  <w:style w:type="character" w:customStyle="1" w:styleId="VoettekstChar">
-    <w:name w:val="Voettekst Char"/>
-    <w:basedOn w:val="Standaardalinea-lettertype"/>
-    <w:link w:val="Voettekst"/>
+  <w:style w:type="character" w:customStyle="1" w:styleId="FooterChar">
+    <w:name w:val="Footer Char"/>
+    <w:basedOn w:val="DefaultParagraphFont"/>
+    <w:link w:val="Footer"/>
     <w:uiPriority w:val="99"/>
     <w:rsid w:val="00E14D63"/>
     <w:rPr>
@@ -5327,9 +5227,9 @@
       <w:sz w:val="20"/>
     </w:rPr>
   </w:style>
-  <w:style w:type="character" w:styleId="Verwijzingopmerking">
+  <w:style w:type="character" w:styleId="CommentReference">
     <w:name w:val="annotation reference"/>
-    <w:basedOn w:val="Standaardalinea-lettertype"/>
+    <w:basedOn w:val="DefaultParagraphFont"/>
     <w:uiPriority w:val="99"/>
     <w:semiHidden/>
     <w:unhideWhenUsed/>
@@ -5339,10 +5239,10 @@
       <w:szCs w:val="16"/>
     </w:rPr>
   </w:style>
-  <w:style w:type="paragraph" w:styleId="Tekstopmerking">
+  <w:style w:type="paragraph" w:styleId="CommentText">
     <w:name w:val="annotation text"/>
-    <w:basedOn w:val="Standaard"/>
-    <w:link w:val="TekstopmerkingChar"/>
+    <w:basedOn w:val="Normal"/>
+    <w:link w:val="CommentTextChar"/>
     <w:uiPriority w:val="99"/>
     <w:semiHidden/>
     <w:unhideWhenUsed/>
@@ -5354,10 +5254,10 @@
       <w:szCs w:val="20"/>
     </w:rPr>
   </w:style>
-  <w:style w:type="character" w:customStyle="1" w:styleId="TekstopmerkingChar">
-    <w:name w:val="Tekst opmerking Char"/>
-    <w:basedOn w:val="Standaardalinea-lettertype"/>
-    <w:link w:val="Tekstopmerking"/>
+  <w:style w:type="character" w:customStyle="1" w:styleId="CommentTextChar">
+    <w:name w:val="Comment Text Char"/>
+    <w:basedOn w:val="DefaultParagraphFont"/>
+    <w:link w:val="CommentText"/>
     <w:uiPriority w:val="99"/>
     <w:semiHidden/>
     <w:rsid w:val="00E14D63"/>
@@ -5367,11 +5267,11 @@
       <w:szCs w:val="20"/>
     </w:rPr>
   </w:style>
-  <w:style w:type="paragraph" w:styleId="Onderwerpvanopmerking">
+  <w:style w:type="paragraph" w:styleId="CommentSubject">
     <w:name w:val="annotation subject"/>
-    <w:basedOn w:val="Tekstopmerking"/>
-    <w:next w:val="Tekstopmerking"/>
-    <w:link w:val="OnderwerpvanopmerkingChar"/>
+    <w:basedOn w:val="CommentText"/>
+    <w:next w:val="CommentText"/>
+    <w:link w:val="CommentSubjectChar"/>
     <w:uiPriority w:val="99"/>
     <w:semiHidden/>
     <w:unhideWhenUsed/>
@@ -5381,10 +5281,10 @@
       <w:bCs/>
     </w:rPr>
   </w:style>
-  <w:style w:type="character" w:customStyle="1" w:styleId="OnderwerpvanopmerkingChar">
-    <w:name w:val="Onderwerp van opmerking Char"/>
-    <w:basedOn w:val="TekstopmerkingChar"/>
-    <w:link w:val="Onderwerpvanopmerking"/>
+  <w:style w:type="character" w:customStyle="1" w:styleId="CommentSubjectChar">
+    <w:name w:val="Comment Subject Char"/>
+    <w:basedOn w:val="CommentTextChar"/>
+    <w:link w:val="CommentSubject"/>
     <w:uiPriority w:val="99"/>
     <w:semiHidden/>
     <w:rsid w:val="00E14D63"/>
@@ -5396,10 +5296,10 @@
       <w:szCs w:val="20"/>
     </w:rPr>
   </w:style>
-  <w:style w:type="paragraph" w:styleId="Ballontekst">
+  <w:style w:type="paragraph" w:styleId="BalloonText">
     <w:name w:val="Balloon Text"/>
-    <w:basedOn w:val="Standaard"/>
-    <w:link w:val="BallontekstChar"/>
+    <w:basedOn w:val="Normal"/>
+    <w:link w:val="BalloonTextChar"/>
     <w:uiPriority w:val="99"/>
     <w:semiHidden/>
     <w:unhideWhenUsed/>
@@ -5413,10 +5313,10 @@
       <w:szCs w:val="18"/>
     </w:rPr>
   </w:style>
-  <w:style w:type="character" w:customStyle="1" w:styleId="BallontekstChar">
-    <w:name w:val="Ballontekst Char"/>
-    <w:basedOn w:val="Standaardalinea-lettertype"/>
-    <w:link w:val="Ballontekst"/>
+  <w:style w:type="character" w:customStyle="1" w:styleId="BalloonTextChar">
+    <w:name w:val="Balloon Text Char"/>
+    <w:basedOn w:val="DefaultParagraphFont"/>
+    <w:link w:val="BalloonText"/>
     <w:uiPriority w:val="99"/>
     <w:semiHidden/>
     <w:rsid w:val="00E14D63"/>
@@ -5719,7 +5619,7 @@
 </file>
 
 <file path=customXml/itemProps1.xml><?xml version="1.0" encoding="utf-8"?>
-<ds:datastoreItem xmlns:ds="http://schemas.openxmlformats.org/officeDocument/2006/customXml" ds:itemID="{79D46C79-D007-4BB1-A460-F6702B2A1FC6}">
+<ds:datastoreItem xmlns:ds="http://schemas.openxmlformats.org/officeDocument/2006/customXml" ds:itemID="{80A05D9D-2647-4071-A72C-421B4DCC289C}">
   <ds:schemaRefs>
     <ds:schemaRef ds:uri="http://schemas.openxmlformats.org/officeDocument/2006/bibliography"/>
   </ds:schemaRefs>

</xml_diff>